<commit_message>
Updated date on UI Spec Document
</commit_message>
<xml_diff>
--- a/docs/ui_spec_document/src/UISpecDocGroup20.docx
+++ b/docs/ui_spec_document/src/UISpecDocGroup20.docx
@@ -5,7 +5,7 @@
     <w:sdt>
       <w:sdtPr>
         <w:text/>
-        <w:id w:val="1969436850"/>
+        <w:id w:val="463571566"/>
         <w:dataBinding w:prefixMappings="xmlns:ns0='http://purl.org/dc/elements/1.1/' xmlns:ns1='http://schemas.openxmlformats.org/package/2006/metadata/core-properties' " w:xpath="/ns1:coreProperties[1]/ns0:title[1]" w:storeItemID="{6C3C8BC8-F283-45AE-878A-BAB7291924A1}"/>
         <w:alias w:val="Title"/>
       </w:sdtPr>
@@ -28,7 +28,7 @@
     <w:sdt>
       <w:sdtPr>
         <w:text/>
-        <w:id w:val="938593745"/>
+        <w:id w:val="697390340"/>
         <w:dataBinding w:prefixMappings="xmlns:ns0='http://purl.org/dc/elements/1.1/' xmlns:ns1='http://schemas.openxmlformats.org/package/2006/metadata/core-properties' " w:xpath="/ns1:coreProperties[1]/ns0:subject[1]" w:storeItemID="{6C3C8BC8-F283-45AE-878A-BAB7291924A1}"/>
         <w:alias w:val="Subject"/>
       </w:sdtPr>
@@ -60,14 +60,14 @@
         <w:tblLook w:val="04a0" w:noVBand="1" w:noHBand="0" w:lastColumn="0" w:firstColumn="1" w:lastRow="0" w:firstRow="1"/>
       </w:tblPr>
       <w:tblGrid>
-        <w:gridCol w:w="1275"/>
-        <w:gridCol w:w="4355"/>
+        <w:gridCol w:w="1274"/>
+        <w:gridCol w:w="4356"/>
       </w:tblGrid>
       <w:tr>
         <w:trPr/>
         <w:tc>
           <w:tcPr>
-            <w:tcW w:w="1275" w:type="dxa"/>
+            <w:tcW w:w="1274" w:type="dxa"/>
             <w:tcBorders>
               <w:top w:val="nil"/>
               <w:left w:val="nil"/>
@@ -88,7 +88,7 @@
         </w:tc>
         <w:tc>
           <w:tcPr>
-            <w:tcW w:w="4355" w:type="dxa"/>
+            <w:tcW w:w="4356" w:type="dxa"/>
             <w:tcBorders>
               <w:top w:val="nil"/>
               <w:left w:val="nil"/>
@@ -110,11 +110,11 @@
               <w:sdtContent>
                 <w:r>
                   <w:rPr/>
-                  <w:t xml:space="preserve">Oscar Pocock </w:t>
+                  <w:t>Oscar Peacock [</w:t>
                 </w:r>
                 <w:r>
                   <w:rPr/>
-                  <w:t>[osp1]</w:t>
+                  <w:t>osp1]</w:t>
                 </w:r>
               </w:sdtContent>
             </w:sdt>
@@ -125,7 +125,7 @@
         <w:trPr/>
         <w:tc>
           <w:tcPr>
-            <w:tcW w:w="1275" w:type="dxa"/>
+            <w:tcW w:w="1274" w:type="dxa"/>
             <w:tcBorders>
               <w:top w:val="nil"/>
               <w:left w:val="nil"/>
@@ -146,7 +146,7 @@
         </w:tc>
         <w:tc>
           <w:tcPr>
-            <w:tcW w:w="4355" w:type="dxa"/>
+            <w:tcW w:w="4356" w:type="dxa"/>
             <w:tcBorders>
               <w:top w:val="nil"/>
               <w:left w:val="nil"/>
@@ -168,11 +168,11 @@
               <w:sdtContent>
                 <w:r>
                   <w:rPr/>
-                  <w:t>UISpec</w:t>
+                  <w:t>UI</w:t>
                 </w:r>
                 <w:r>
                   <w:rPr/>
-                  <w:t>DocGroup20</w:t>
+                  <w:t>SpecDocGroup20</w:t>
                 </w:r>
               </w:sdtContent>
             </w:sdt>
@@ -183,7 +183,7 @@
         <w:trPr/>
         <w:tc>
           <w:tcPr>
-            <w:tcW w:w="1275" w:type="dxa"/>
+            <w:tcW w:w="1274" w:type="dxa"/>
             <w:tcBorders>
               <w:top w:val="nil"/>
               <w:left w:val="nil"/>
@@ -204,7 +204,7 @@
         </w:tc>
         <w:tc>
           <w:tcPr>
-            <w:tcW w:w="4355" w:type="dxa"/>
+            <w:tcW w:w="4356" w:type="dxa"/>
             <w:tcBorders>
               <w:top w:val="nil"/>
               <w:left w:val="nil"/>
@@ -219,17 +219,15 @@
             </w:pPr>
             <w:r>
               <w:rPr/>
-              <w:t xml:space="preserve">24th </w:t>
+              <w:t>2</w:t>
             </w:r>
             <w:r>
-              <w:rPr>
-                <w:lang w:eastAsia="en-US"/>
-              </w:rPr>
-              <w:t>March</w:t>
+              <w:rPr/>
+              <w:t>9</w:t>
             </w:r>
             <w:r>
               <w:rPr/>
-              <w:t xml:space="preserve"> 2020</w:t>
+              <w:t>th March 2020</w:t>
             </w:r>
           </w:p>
         </w:tc>
@@ -238,7 +236,7 @@
         <w:trPr/>
         <w:tc>
           <w:tcPr>
-            <w:tcW w:w="1275" w:type="dxa"/>
+            <w:tcW w:w="1274" w:type="dxa"/>
             <w:tcBorders>
               <w:top w:val="nil"/>
               <w:left w:val="nil"/>
@@ -259,7 +257,7 @@
         </w:tc>
         <w:tc>
           <w:tcPr>
-            <w:tcW w:w="4355" w:type="dxa"/>
+            <w:tcW w:w="4356" w:type="dxa"/>
             <w:tcBorders>
               <w:top w:val="nil"/>
               <w:left w:val="nil"/>
@@ -281,7 +279,11 @@
               <w:sdtContent>
                 <w:r>
                   <w:rPr/>
-                  <w:t>1.1</w:t>
+                  <w:t>1.</w:t>
+                </w:r>
+                <w:r>
+                  <w:rPr/>
+                  <w:t>2</w:t>
                 </w:r>
               </w:sdtContent>
             </w:sdt>
@@ -292,7 +294,7 @@
         <w:trPr/>
         <w:tc>
           <w:tcPr>
-            <w:tcW w:w="1275" w:type="dxa"/>
+            <w:tcW w:w="1274" w:type="dxa"/>
             <w:tcBorders>
               <w:top w:val="nil"/>
               <w:left w:val="nil"/>
@@ -313,7 +315,7 @@
         </w:tc>
         <w:tc>
           <w:tcPr>
-            <w:tcW w:w="4355" w:type="dxa"/>
+            <w:tcW w:w="4356" w:type="dxa"/>
             <w:tcBorders>
               <w:top w:val="nil"/>
               <w:left w:val="nil"/>
@@ -328,11 +330,7 @@
             </w:pPr>
             <w:r>
               <w:rPr/>
-              <w:t>Re</w:t>
-            </w:r>
-            <w:r>
-              <w:rPr/>
-              <w:t>lease</w:t>
+              <w:t>Release</w:t>
             </w:r>
           </w:p>
         </w:tc>
@@ -340,16 +338,6 @@
     </w:tbl>
     <w:p>
       <w:pPr>
-        <w:sectPr>
-          <w:footerReference w:type="default" r:id="rId2"/>
-          <w:type w:val="nextPage"/>
-          <w:pgSz w:w="11906" w:h="16838"/>
-          <w:pgMar w:left="1440" w:right="1440" w:header="0" w:top="1440" w:footer="1440" w:bottom="1930" w:gutter="0"/>
-          <w:pgNumType w:start="1" w:fmt="decimal"/>
-          <w:formProt w:val="false"/>
-          <w:textDirection w:val="lrTb"/>
-          <w:docGrid w:type="default" w:linePitch="100" w:charSpace="8192"/>
-        </w:sectPr>
         <w:pStyle w:val="Normal"/>
         <w:rPr>
           <w:kern w:val="2"/>
@@ -362,7 +350,7 @@
         <mc:AlternateContent>
           <mc:Choice Requires="wps">
             <w:drawing>
-              <wp:anchor behindDoc="0" distT="0" distB="0" distL="0" distR="0" simplePos="0" locked="0" layoutInCell="1" allowOverlap="1" relativeHeight="2">
+              <wp:anchor behindDoc="0" distT="0" distB="0" distL="0" distR="0" simplePos="0" locked="0" layoutInCell="1" allowOverlap="1" relativeHeight="2" wp14:anchorId="27C42C05">
                 <wp:simplePos x="0" y="0"/>
                 <wp:positionH relativeFrom="leftMargin">
                   <wp:posOffset>2245995</wp:posOffset>
@@ -511,7 +499,7 @@
           </mc:Choice>
           <mc:Fallback>
             <w:pict>
-              <v:rect id="shape_0" ID="Text Box 3" fillcolor="white" stroked="f" style="position:absolute;margin-left:176.85pt;margin-top:431pt;width:257.6pt;height:99.7pt;mso-position-horizontal-relative:page">
+              <v:rect id="shape_0" ID="Text Box 3" fillcolor="white" stroked="f" style="position:absolute;margin-left:176.85pt;margin-top:431pt;width:257.6pt;height:99.7pt;mso-position-horizontal-relative:page" wp14:anchorId="27C42C05">
                 <w10:wrap type="square"/>
                 <v:fill o:detectmouseclick="t" type="solid" color2="black"/>
                 <v:stroke color="#3465a4" joinstyle="round" endcap="flat"/>
@@ -621,6 +609,9 @@
           </mc:Fallback>
         </mc:AlternateContent>
       </w:r>
+      <w:r>
+        <w:br w:type="page"/>
+      </w:r>
     </w:p>
     <w:p>
       <w:pPr>
@@ -643,7 +634,7 @@
           <w:docPartGallery w:val="Table of Contents"/>
           <w:docPartUnique w:val="true"/>
         </w:docPartObj>
-        <w:id w:val="1215949267"/>
+        <w:id w:val="360957953"/>
       </w:sdtPr>
       <w:sdtContent>
         <w:p>
@@ -1196,14 +1187,10 @@
     <w:p>
       <w:pPr>
         <w:pStyle w:val="TextBody"/>
-        <w:rPr>
-          <w:lang w:eastAsia="en-US"/>
-        </w:rPr>
-      </w:pPr>
-      <w:r>
-        <w:rPr>
-          <w:lang w:eastAsia="en-US"/>
-        </w:rPr>
+        <w:rPr/>
+      </w:pPr>
+      <w:r>
+        <w:rPr/>
         <w:t>The objectives of the document are:</w:t>
       </w:r>
     </w:p>
@@ -1214,14 +1201,10 @@
           <w:ilvl w:val="0"/>
           <w:numId w:val="3"/>
         </w:numPr>
-        <w:rPr>
-          <w:lang w:eastAsia="en-US"/>
-        </w:rPr>
-      </w:pPr>
-      <w:r>
-        <w:rPr>
-          <w:lang w:eastAsia="en-US"/>
-        </w:rPr>
+        <w:rPr/>
+      </w:pPr>
+      <w:r>
+        <w:rPr/>
         <w:t>To identify the typical users of the system</w:t>
       </w:r>
     </w:p>
@@ -1232,14 +1215,10 @@
           <w:ilvl w:val="0"/>
           <w:numId w:val="3"/>
         </w:numPr>
-        <w:rPr>
-          <w:lang w:eastAsia="en-US"/>
-        </w:rPr>
-      </w:pPr>
-      <w:r>
-        <w:rPr>
-          <w:lang w:eastAsia="en-US"/>
-        </w:rPr>
+        <w:rPr/>
+      </w:pPr>
+      <w:r>
+        <w:rPr/>
         <w:t>To understand the individual use cases of users</w:t>
       </w:r>
     </w:p>
@@ -1250,14 +1229,10 @@
           <w:ilvl w:val="0"/>
           <w:numId w:val="3"/>
         </w:numPr>
-        <w:rPr>
-          <w:lang w:eastAsia="en-US"/>
-        </w:rPr>
-      </w:pPr>
-      <w:r>
-        <w:rPr>
-          <w:lang w:eastAsia="en-US"/>
-        </w:rPr>
+        <w:rPr/>
+      </w:pPr>
+      <w:r>
+        <w:rPr/>
         <w:t>To predict the errors users may run into</w:t>
       </w:r>
     </w:p>
@@ -1268,14 +1243,10 @@
           <w:ilvl w:val="0"/>
           <w:numId w:val="3"/>
         </w:numPr>
-        <w:rPr>
-          <w:lang w:eastAsia="en-US"/>
-        </w:rPr>
-      </w:pPr>
-      <w:r>
-        <w:rPr>
-          <w:lang w:eastAsia="en-US"/>
-        </w:rPr>
+        <w:rPr/>
+      </w:pPr>
+      <w:r>
+        <w:rPr/>
         <w:t>To describe how the errors will be handled</w:t>
       </w:r>
     </w:p>
@@ -1405,37 +1376,7 @@
       </w:pPr>
       <w:r>
         <w:rPr/>
-        <w:t>Andy has just started a new job in sales in Cardiff and has been trying to learn a bit of Welsh on the side in order to help his Welsh speaking customers. He’s been picking up sales vocabulary and Welsh words to describe the company’s products. When he hears a new word or thinks of a word he could use, he looks it up in the dictionary and makes a note of it in his notebook</w:t>
-      </w:r>
-      <w:r>
-        <w:rPr>
-          <w:rFonts w:eastAsia="Times New Roman" w:cs="Times New Roman"/>
-          <w:color w:val="auto"/>
-          <w:kern w:val="0"/>
-          <w:sz w:val="20"/>
-          <w:szCs w:val="20"/>
-          <w:lang w:val="en-GB" w:eastAsia="en-US" w:bidi="ar-SA"/>
-        </w:rPr>
-        <w:t>.</w:t>
-      </w:r>
-      <w:r>
-        <w:rPr/>
-        <w:t xml:space="preserve"> When he </w:t>
-      </w:r>
-      <w:r>
-        <w:rPr>
-          <w:rFonts w:eastAsia="Times New Roman" w:cs="Times New Roman"/>
-          <w:color w:val="auto"/>
-          <w:kern w:val="0"/>
-          <w:sz w:val="20"/>
-          <w:szCs w:val="20"/>
-          <w:lang w:val="en-GB" w:eastAsia="en-US" w:bidi="ar-SA"/>
-        </w:rPr>
-        <w:t>finds free time at</w:t>
-      </w:r>
-      <w:r>
-        <w:rPr/>
-        <w:t xml:space="preserve"> home he transfers the words onto flashcards and trains himself.</w:t>
+        <w:t>Andy has just started a new job in sales in Cardiff and has been trying to learn a bit of Welsh on the side in order to help his Welsh speaking customers. He’s been picking up sales vocabulary and Welsh words to describe the company’s products. When he hears a new word or thinks of a word he could use, he looks it up in the dictionary and makes a note of it in his notebook. When he finds free time at home he transfers the words onto flashcards and trains himself.</w:t>
       </w:r>
     </w:p>
     <w:p>
@@ -1484,46 +1425,29 @@
         <w:t>Key:</w:t>
       </w:r>
       <w:r>
+        <w:rPr/>
+        <w:t xml:space="preserve"> [</w:t>
+      </w:r>
+      <w:r>
         <w:rPr>
-          <w:b w:val="false"/>
-          <w:bCs w:val="false"/>
-        </w:rPr>
-        <w:t xml:space="preserve"> [</w:t>
-      </w:r>
-      <w:r>
-        <w:rPr>
-          <w:b w:val="false"/>
-          <w:bCs w:val="false"/>
           <w:i/>
           <w:iCs/>
         </w:rPr>
         <w:t>Use Case Reference</w:t>
       </w:r>
       <w:r>
+        <w:rPr/>
+        <w:t>] – [</w:t>
+      </w:r>
+      <w:r>
         <w:rPr>
-          <w:b w:val="false"/>
-          <w:bCs w:val="false"/>
-          <w:i w:val="false"/>
-          <w:iCs w:val="false"/>
-        </w:rPr>
-        <w:t>] – [</w:t>
-      </w:r>
-      <w:r>
-        <w:rPr>
-          <w:b w:val="false"/>
-          <w:bCs w:val="false"/>
           <w:i/>
           <w:iCs/>
         </w:rPr>
         <w:t>Use Case Name</w:t>
       </w:r>
       <w:r>
-        <w:rPr>
-          <w:b w:val="false"/>
-          <w:bCs w:val="false"/>
-          <w:i w:val="false"/>
-          <w:iCs w:val="false"/>
-        </w:rPr>
+        <w:rPr/>
         <w:t>]</w:t>
       </w:r>
     </w:p>
@@ -1698,7 +1622,7 @@
                     </pic:cNvPicPr>
                   </pic:nvPicPr>
                   <pic:blipFill>
-                    <a:blip r:embed="rId3"/>
+                    <a:blip r:embed="rId2"/>
                     <a:stretch>
                       <a:fillRect/>
                     </a:stretch>
@@ -1733,16 +1657,12 @@
     <w:p>
       <w:pPr>
         <w:pStyle w:val="Heading2"/>
-        <w:widowControl/>
         <w:numPr>
           <w:ilvl w:val="0"/>
           <w:numId w:val="0"/>
         </w:numPr>
-        <w:suppressAutoHyphens w:val="true"/>
-        <w:spacing w:beforeAutospacing="1" w:after="240"/>
+        <w:spacing w:before="280" w:after="240"/>
         <w:ind w:left="0" w:hanging="0"/>
-        <w:jc w:val="left"/>
-        <w:outlineLvl w:val="1"/>
         <w:rPr/>
       </w:pPr>
       <w:r>
@@ -1817,7 +1737,7 @@
                     </pic:cNvPicPr>
                   </pic:nvPicPr>
                   <pic:blipFill>
-                    <a:blip r:embed="rId4"/>
+                    <a:blip r:embed="rId3"/>
                     <a:stretch>
                       <a:fillRect/>
                     </a:stretch>
@@ -1856,6 +1776,50 @@
                 <pic:pic xmlns:pic="http://schemas.openxmlformats.org/drawingml/2006/picture">
                   <pic:nvPicPr>
                     <pic:cNvPr id="5" name="Image3" descr=""/>
+                    <pic:cNvPicPr>
+                      <a:picLocks noChangeAspect="1" noChangeArrowheads="1"/>
+                    </pic:cNvPicPr>
+                  </pic:nvPicPr>
+                  <pic:blipFill>
+                    <a:blip r:link="rId4"/>
+                    <a:stretch>
+                      <a:fillRect/>
+                    </a:stretch>
+                  </pic:blipFill>
+                  <pic:spPr bwMode="auto">
+                    <a:xfrm>
+                      <a:off x="0" y="0"/>
+                      <a:ext cx="144145" cy="144145"/>
+                    </a:xfrm>
+                    <a:prstGeom prst="rect">
+                      <a:avLst/>
+                    </a:prstGeom>
+                  </pic:spPr>
+                </pic:pic>
+              </a:graphicData>
+            </a:graphic>
+          </wp:inline>
+        </w:drawing>
+      </w:r>
+      <w:r>
+        <w:rPr/>
+        <w:t xml:space="preserve"> and </w:t>
+      </w:r>
+      <w:r>
+        <w:rPr/>
+        <w:drawing>
+          <wp:inline distT="0" distB="0" distL="0" distR="0">
+            <wp:extent cx="144145" cy="144145"/>
+            <wp:effectExtent l="0" t="0" r="0" b="0"/>
+            <wp:docPr id="6" name="Image5" descr=""/>
+            <wp:cNvGraphicFramePr>
+              <a:graphicFrameLocks xmlns:a="http://schemas.openxmlformats.org/drawingml/2006/main" noChangeAspect="1"/>
+            </wp:cNvGraphicFramePr>
+            <a:graphic xmlns:a="http://schemas.openxmlformats.org/drawingml/2006/main">
+              <a:graphicData uri="http://schemas.openxmlformats.org/drawingml/2006/picture">
+                <pic:pic xmlns:pic="http://schemas.openxmlformats.org/drawingml/2006/picture">
+                  <pic:nvPicPr>
+                    <pic:cNvPr id="6" name="Image5" descr=""/>
                     <pic:cNvPicPr>
                       <a:picLocks noChangeAspect="1" noChangeArrowheads="1"/>
                     </pic:cNvPicPr>
@@ -1883,7 +1847,7 @@
       </w:r>
       <w:r>
         <w:rPr/>
-        <w:t xml:space="preserve"> and </w:t>
+        <w:t>/</w:t>
       </w:r>
       <w:r>
         <w:rPr/>
@@ -1891,7 +1855,7 @@
           <wp:inline distT="0" distB="0" distL="0" distR="0">
             <wp:extent cx="144145" cy="144145"/>
             <wp:effectExtent l="0" t="0" r="0" b="0"/>
-            <wp:docPr id="6" name="Image5" descr=""/>
+            <wp:docPr id="7" name="Image4" descr=""/>
             <wp:cNvGraphicFramePr>
               <a:graphicFrameLocks xmlns:a="http://schemas.openxmlformats.org/drawingml/2006/main" noChangeAspect="1"/>
             </wp:cNvGraphicFramePr>
@@ -1899,7 +1863,7 @@
               <a:graphicData uri="http://schemas.openxmlformats.org/drawingml/2006/picture">
                 <pic:pic xmlns:pic="http://schemas.openxmlformats.org/drawingml/2006/picture">
                   <pic:nvPicPr>
-                    <pic:cNvPr id="6" name="Image5" descr=""/>
+                    <pic:cNvPr id="7" name="Image4" descr=""/>
                     <pic:cNvPicPr>
                       <a:picLocks noChangeAspect="1" noChangeArrowheads="1"/>
                     </pic:cNvPicPr>
@@ -1927,7 +1891,36 @@
       </w:r>
       <w:r>
         <w:rPr/>
-        <w:t>/</w:t>
+        <w:t xml:space="preserve"> gives the user the ability to change the ordering of the words (see use case 8). They also have the ability to search for words (see use case 2).</w:t>
+      </w:r>
+    </w:p>
+    <w:p>
+      <w:pPr>
+        <w:pStyle w:val="TextBody"/>
+        <w:spacing w:before="280" w:after="240"/>
+        <w:rPr>
+          <w:b/>
+          <w:b/>
+          <w:bCs/>
+        </w:rPr>
+      </w:pPr>
+      <w:r>
+        <w:rPr>
+          <w:b/>
+          <w:bCs/>
+        </w:rPr>
+        <w:t>Use Case 2 Search for a word</w:t>
+      </w:r>
+    </w:p>
+    <w:p>
+      <w:pPr>
+        <w:pStyle w:val="TextBody"/>
+        <w:spacing w:before="280" w:after="240"/>
+        <w:rPr/>
+      </w:pPr>
+      <w:r>
+        <w:rPr/>
+        <w:t xml:space="preserve">When a user wants to search for a word they must first navigate to either the ‘Dictionary </w:t>
       </w:r>
       <w:r>
         <w:rPr/>
@@ -1935,7 +1928,7 @@
           <wp:inline distT="0" distB="0" distL="0" distR="0">
             <wp:extent cx="144145" cy="144145"/>
             <wp:effectExtent l="0" t="0" r="0" b="0"/>
-            <wp:docPr id="7" name="Image4" descr=""/>
+            <wp:docPr id="8" name="Image6" descr=""/>
             <wp:cNvGraphicFramePr>
               <a:graphicFrameLocks xmlns:a="http://schemas.openxmlformats.org/drawingml/2006/main" noChangeAspect="1"/>
             </wp:cNvGraphicFramePr>
@@ -1943,13 +1936,13 @@
               <a:graphicData uri="http://schemas.openxmlformats.org/drawingml/2006/picture">
                 <pic:pic xmlns:pic="http://schemas.openxmlformats.org/drawingml/2006/picture">
                   <pic:nvPicPr>
-                    <pic:cNvPr id="7" name="Image4" descr=""/>
+                    <pic:cNvPr id="8" name="Image6" descr=""/>
                     <pic:cNvPicPr>
                       <a:picLocks noChangeAspect="1" noChangeArrowheads="1"/>
                     </pic:cNvPicPr>
                   </pic:nvPicPr>
                   <pic:blipFill>
-                    <a:blip r:link="rId7"/>
+                    <a:blip r:embed="rId7"/>
                     <a:stretch>
                       <a:fillRect/>
                     </a:stretch>
@@ -1971,44 +1964,15 @@
       </w:r>
       <w:r>
         <w:rPr/>
-        <w:t xml:space="preserve"> gives the user the ability to change the ordering of the words (see use case 8). They also have the ability to search for words (see use case 2).</w:t>
-      </w:r>
-    </w:p>
-    <w:p>
-      <w:pPr>
-        <w:pStyle w:val="TextBody"/>
-        <w:spacing w:before="280" w:after="240"/>
-        <w:rPr>
-          <w:b/>
-          <w:b/>
-          <w:bCs/>
-        </w:rPr>
-      </w:pPr>
-      <w:r>
-        <w:rPr>
-          <w:b/>
-          <w:bCs/>
-        </w:rPr>
-        <w:t>Use Case 2 Search for a word</w:t>
-      </w:r>
-    </w:p>
-    <w:p>
-      <w:pPr>
-        <w:pStyle w:val="TextBody"/>
-        <w:spacing w:before="280" w:after="240"/>
-        <w:rPr/>
-      </w:pPr>
-      <w:r>
-        <w:rPr/>
-        <w:t xml:space="preserve">When a user wants to search for a word they must first navigate to either the ‘Dictionary </w:t>
+        <w:t xml:space="preserve">’ (see use case 1) or ‘Practise List </w:t>
       </w:r>
       <w:r>
         <w:rPr/>
         <w:drawing>
           <wp:inline distT="0" distB="0" distL="0" distR="0">
-            <wp:extent cx="144145" cy="144145"/>
+            <wp:extent cx="135255" cy="135255"/>
             <wp:effectExtent l="0" t="0" r="0" b="0"/>
-            <wp:docPr id="8" name="Image6" descr=""/>
+            <wp:docPr id="9" name="Picture 2" descr=""/>
             <wp:cNvGraphicFramePr>
               <a:graphicFrameLocks xmlns:a="http://schemas.openxmlformats.org/drawingml/2006/main" noChangeAspect="1"/>
             </wp:cNvGraphicFramePr>
@@ -2016,13 +1980,725 @@
               <a:graphicData uri="http://schemas.openxmlformats.org/drawingml/2006/picture">
                 <pic:pic xmlns:pic="http://schemas.openxmlformats.org/drawingml/2006/picture">
                   <pic:nvPicPr>
-                    <pic:cNvPr id="8" name="Image6" descr=""/>
+                    <pic:cNvPr id="9" name="Picture 2" descr=""/>
                     <pic:cNvPicPr>
                       <a:picLocks noChangeAspect="1" noChangeArrowheads="1"/>
                     </pic:cNvPicPr>
                   </pic:nvPicPr>
                   <pic:blipFill>
                     <a:blip r:embed="rId8"/>
+                    <a:stretch>
+                      <a:fillRect/>
+                    </a:stretch>
+                  </pic:blipFill>
+                  <pic:spPr bwMode="auto">
+                    <a:xfrm>
+                      <a:off x="0" y="0"/>
+                      <a:ext cx="135255" cy="135255"/>
+                    </a:xfrm>
+                    <a:prstGeom prst="rect">
+                      <a:avLst/>
+                    </a:prstGeom>
+                  </pic:spPr>
+                </pic:pic>
+              </a:graphicData>
+            </a:graphic>
+          </wp:inline>
+        </w:drawing>
+      </w:r>
+      <w:r>
+        <w:rPr/>
+        <w:t>’ (see use case 3) pages. Then they should click the text box next to the ‘Search:’ text. When the user types in the box it starts to filter words in the dictionary only displaying the words that begin with the string of characters written in the text box. The words that match are based on which language ordering is currently selected. If it is ordered by English the string in the text box will match the beginning of the English words, when switched to order by Welsh the search string will match the start of the Welsh words. If the word is not present then no results will appear for that search. All the searches are live or in other words refreshed per character typed in the search text box.</w:t>
+      </w:r>
+    </w:p>
+    <w:p>
+      <w:pPr>
+        <w:pStyle w:val="TextBody"/>
+        <w:spacing w:before="280" w:after="240"/>
+        <w:rPr>
+          <w:b/>
+          <w:b/>
+          <w:bCs/>
+        </w:rPr>
+      </w:pPr>
+      <w:r>
+        <w:rPr>
+          <w:b/>
+          <w:bCs/>
+        </w:rPr>
+        <w:t>Use Case 3 View practise list</w:t>
+      </w:r>
+    </w:p>
+    <w:p>
+      <w:pPr>
+        <w:pStyle w:val="TextBody"/>
+        <w:spacing w:before="280" w:after="240"/>
+        <w:rPr/>
+      </w:pPr>
+      <w:r>
+        <w:rPr/>
+        <w:t xml:space="preserve">When a user wants to view the practise list they must first click on the ‘Practise List </w:t>
+      </w:r>
+      <w:r>
+        <w:rPr/>
+        <w:drawing>
+          <wp:inline distT="0" distB="0" distL="0" distR="0">
+            <wp:extent cx="135255" cy="135255"/>
+            <wp:effectExtent l="0" t="0" r="0" b="0"/>
+            <wp:docPr id="10" name="Picture 30" descr=""/>
+            <wp:cNvGraphicFramePr>
+              <a:graphicFrameLocks xmlns:a="http://schemas.openxmlformats.org/drawingml/2006/main" noChangeAspect="1"/>
+            </wp:cNvGraphicFramePr>
+            <a:graphic xmlns:a="http://schemas.openxmlformats.org/drawingml/2006/main">
+              <a:graphicData uri="http://schemas.openxmlformats.org/drawingml/2006/picture">
+                <pic:pic xmlns:pic="http://schemas.openxmlformats.org/drawingml/2006/picture">
+                  <pic:nvPicPr>
+                    <pic:cNvPr id="10" name="Picture 30" descr=""/>
+                    <pic:cNvPicPr>
+                      <a:picLocks noChangeAspect="1" noChangeArrowheads="1"/>
+                    </pic:cNvPicPr>
+                  </pic:nvPicPr>
+                  <pic:blipFill>
+                    <a:blip r:embed="rId9"/>
+                    <a:stretch>
+                      <a:fillRect/>
+                    </a:stretch>
+                  </pic:blipFill>
+                  <pic:spPr bwMode="auto">
+                    <a:xfrm>
+                      <a:off x="0" y="0"/>
+                      <a:ext cx="135255" cy="135255"/>
+                    </a:xfrm>
+                    <a:prstGeom prst="rect">
+                      <a:avLst/>
+                    </a:prstGeom>
+                  </pic:spPr>
+                </pic:pic>
+              </a:graphicData>
+            </a:graphic>
+          </wp:inline>
+        </w:drawing>
+      </w:r>
+      <w:r>
+        <w:rPr/>
+        <w:t xml:space="preserve">’ option from the menu. The user is then presented with a view of all the words they have marked as practise words, English words on the left and their Welsh equivalent on the right. English verbs will have ‘to’ before the word, feminine Welsh nouns will have ‘{f}’ after the word, and masculine Welsh nouns will have ‘{m}’ after the word. If a word has multiple meanings in the other language the words will be displayed in a list next to it. The user will have the option to remove certain words from the practise list by clicking on a word. A button marked as </w:t>
+      </w:r>
+      <w:r>
+        <w:rPr/>
+        <w:drawing>
+          <wp:inline distT="0" distB="0" distL="0" distR="0">
+            <wp:extent cx="125095" cy="109855"/>
+            <wp:effectExtent l="0" t="0" r="0" b="0"/>
+            <wp:docPr id="11" name="Picture 31" descr=""/>
+            <wp:cNvGraphicFramePr>
+              <a:graphicFrameLocks xmlns:a="http://schemas.openxmlformats.org/drawingml/2006/main" noChangeAspect="1"/>
+            </wp:cNvGraphicFramePr>
+            <a:graphic xmlns:a="http://schemas.openxmlformats.org/drawingml/2006/main">
+              <a:graphicData uri="http://schemas.openxmlformats.org/drawingml/2006/picture">
+                <pic:pic xmlns:pic="http://schemas.openxmlformats.org/drawingml/2006/picture">
+                  <pic:nvPicPr>
+                    <pic:cNvPr id="11" name="Picture 31" descr=""/>
+                    <pic:cNvPicPr>
+                      <a:picLocks noChangeAspect="1" noChangeArrowheads="1"/>
+                    </pic:cNvPicPr>
+                  </pic:nvPicPr>
+                  <pic:blipFill>
+                    <a:blip r:embed="rId10"/>
+                    <a:stretch>
+                      <a:fillRect/>
+                    </a:stretch>
+                  </pic:blipFill>
+                  <pic:spPr bwMode="auto">
+                    <a:xfrm>
+                      <a:off x="0" y="0"/>
+                      <a:ext cx="125095" cy="109855"/>
+                    </a:xfrm>
+                    <a:prstGeom prst="rect">
+                      <a:avLst/>
+                    </a:prstGeom>
+                  </pic:spPr>
+                </pic:pic>
+              </a:graphicData>
+            </a:graphic>
+          </wp:inline>
+        </w:drawing>
+      </w:r>
+      <w:r>
+        <w:rPr/>
+        <w:t xml:space="preserve"> and </w:t>
+      </w:r>
+      <w:r>
+        <w:rPr/>
+        <w:drawing>
+          <wp:inline distT="0" distB="0" distL="0" distR="0">
+            <wp:extent cx="120650" cy="120650"/>
+            <wp:effectExtent l="0" t="0" r="0" b="0"/>
+            <wp:docPr id="12" name="Picture 32" descr=""/>
+            <wp:cNvGraphicFramePr>
+              <a:graphicFrameLocks xmlns:a="http://schemas.openxmlformats.org/drawingml/2006/main" noChangeAspect="1"/>
+            </wp:cNvGraphicFramePr>
+            <a:graphic xmlns:a="http://schemas.openxmlformats.org/drawingml/2006/main">
+              <a:graphicData uri="http://schemas.openxmlformats.org/drawingml/2006/picture">
+                <pic:pic xmlns:pic="http://schemas.openxmlformats.org/drawingml/2006/picture">
+                  <pic:nvPicPr>
+                    <pic:cNvPr id="12" name="Picture 32" descr=""/>
+                    <pic:cNvPicPr>
+                      <a:picLocks noChangeAspect="1" noChangeArrowheads="1"/>
+                    </pic:cNvPicPr>
+                  </pic:nvPicPr>
+                  <pic:blipFill>
+                    <a:blip r:embed="rId11"/>
+                    <a:stretch>
+                      <a:fillRect/>
+                    </a:stretch>
+                  </pic:blipFill>
+                  <pic:spPr bwMode="auto">
+                    <a:xfrm>
+                      <a:off x="0" y="0"/>
+                      <a:ext cx="120650" cy="120650"/>
+                    </a:xfrm>
+                    <a:prstGeom prst="rect">
+                      <a:avLst/>
+                    </a:prstGeom>
+                  </pic:spPr>
+                </pic:pic>
+              </a:graphicData>
+            </a:graphic>
+          </wp:inline>
+        </w:drawing>
+      </w:r>
+      <w:r>
+        <w:rPr/>
+        <w:t>/</w:t>
+      </w:r>
+      <w:r>
+        <w:rPr/>
+        <w:drawing>
+          <wp:inline distT="0" distB="0" distL="0" distR="0">
+            <wp:extent cx="105410" cy="105410"/>
+            <wp:effectExtent l="0" t="0" r="0" b="0"/>
+            <wp:docPr id="13" name="Picture 33" descr=""/>
+            <wp:cNvGraphicFramePr>
+              <a:graphicFrameLocks xmlns:a="http://schemas.openxmlformats.org/drawingml/2006/main" noChangeAspect="1"/>
+            </wp:cNvGraphicFramePr>
+            <a:graphic xmlns:a="http://schemas.openxmlformats.org/drawingml/2006/main">
+              <a:graphicData uri="http://schemas.openxmlformats.org/drawingml/2006/picture">
+                <pic:pic xmlns:pic="http://schemas.openxmlformats.org/drawingml/2006/picture">
+                  <pic:nvPicPr>
+                    <pic:cNvPr id="13" name="Picture 33" descr=""/>
+                    <pic:cNvPicPr>
+                      <a:picLocks noChangeAspect="1" noChangeArrowheads="1"/>
+                    </pic:cNvPicPr>
+                  </pic:nvPicPr>
+                  <pic:blipFill>
+                    <a:blip r:embed="rId12"/>
+                    <a:stretch>
+                      <a:fillRect/>
+                    </a:stretch>
+                  </pic:blipFill>
+                  <pic:spPr bwMode="auto">
+                    <a:xfrm>
+                      <a:off x="0" y="0"/>
+                      <a:ext cx="105410" cy="105410"/>
+                    </a:xfrm>
+                    <a:prstGeom prst="rect">
+                      <a:avLst/>
+                    </a:prstGeom>
+                  </pic:spPr>
+                </pic:pic>
+              </a:graphicData>
+            </a:graphic>
+          </wp:inline>
+        </w:drawing>
+      </w:r>
+      <w:r>
+        <w:rPr/>
+        <w:t>gives the user the ability to change the ordering of the words (see use case 8). They also have the ability to search for words (see use case 2).</w:t>
+      </w:r>
+    </w:p>
+    <w:p>
+      <w:pPr>
+        <w:pStyle w:val="TextBody"/>
+        <w:spacing w:before="280" w:after="240"/>
+        <w:rPr>
+          <w:b/>
+          <w:b/>
+          <w:bCs/>
+        </w:rPr>
+      </w:pPr>
+      <w:r>
+        <w:rPr>
+          <w:b/>
+          <w:bCs/>
+        </w:rPr>
+        <w:t>Use Case 4 Modify the practise list</w:t>
+      </w:r>
+    </w:p>
+    <w:p>
+      <w:pPr>
+        <w:pStyle w:val="TextBody"/>
+        <w:spacing w:before="280" w:after="240"/>
+        <w:rPr/>
+      </w:pPr>
+      <w:r>
+        <w:rPr/>
+        <w:t xml:space="preserve">When a user wants to modify the practise list they must first navigate to the ‘Practise List </w:t>
+      </w:r>
+      <w:r>
+        <w:rPr/>
+        <w:drawing>
+          <wp:inline distT="0" distB="0" distL="0" distR="0">
+            <wp:extent cx="135255" cy="135255"/>
+            <wp:effectExtent l="0" t="0" r="0" b="0"/>
+            <wp:docPr id="14" name="Picture 34" descr=""/>
+            <wp:cNvGraphicFramePr>
+              <a:graphicFrameLocks xmlns:a="http://schemas.openxmlformats.org/drawingml/2006/main" noChangeAspect="1"/>
+            </wp:cNvGraphicFramePr>
+            <a:graphic xmlns:a="http://schemas.openxmlformats.org/drawingml/2006/main">
+              <a:graphicData uri="http://schemas.openxmlformats.org/drawingml/2006/picture">
+                <pic:pic xmlns:pic="http://schemas.openxmlformats.org/drawingml/2006/picture">
+                  <pic:nvPicPr>
+                    <pic:cNvPr id="14" name="Picture 34" descr=""/>
+                    <pic:cNvPicPr>
+                      <a:picLocks noChangeAspect="1" noChangeArrowheads="1"/>
+                    </pic:cNvPicPr>
+                  </pic:nvPicPr>
+                  <pic:blipFill>
+                    <a:blip r:embed="rId13"/>
+                    <a:stretch>
+                      <a:fillRect/>
+                    </a:stretch>
+                  </pic:blipFill>
+                  <pic:spPr bwMode="auto">
+                    <a:xfrm>
+                      <a:off x="0" y="0"/>
+                      <a:ext cx="135255" cy="135255"/>
+                    </a:xfrm>
+                    <a:prstGeom prst="rect">
+                      <a:avLst/>
+                    </a:prstGeom>
+                  </pic:spPr>
+                </pic:pic>
+              </a:graphicData>
+            </a:graphic>
+          </wp:inline>
+        </w:drawing>
+      </w:r>
+      <w:r>
+        <w:rPr/>
+        <w:t>’ (see use case 3). Here the user can remove the words from the list if they so wish by clicking on the words. Note that adding a word from the dictionary to the practice list does not remove the word from the dictionary.</w:t>
+      </w:r>
+    </w:p>
+    <w:p>
+      <w:pPr>
+        <w:pStyle w:val="TextBody"/>
+        <w:spacing w:before="280" w:after="240"/>
+        <w:rPr>
+          <w:b/>
+          <w:b/>
+          <w:bCs/>
+        </w:rPr>
+      </w:pPr>
+      <w:r>
+        <w:rPr>
+          <w:b/>
+          <w:bCs/>
+        </w:rPr>
+        <w:t>Use Case 5 Start a test</w:t>
+      </w:r>
+    </w:p>
+    <w:p>
+      <w:pPr>
+        <w:pStyle w:val="TextBody"/>
+        <w:spacing w:before="280" w:after="240"/>
+        <w:rPr/>
+      </w:pPr>
+      <w:r>
+        <w:rPr/>
+        <w:t xml:space="preserve">When a user wants to start a test they must first click on the ‘Study </w:t>
+      </w:r>
+      <w:r>
+        <w:rPr/>
+        <w:drawing>
+          <wp:inline distT="0" distB="0" distL="0" distR="0">
+            <wp:extent cx="151130" cy="151130"/>
+            <wp:effectExtent l="0" t="0" r="0" b="0"/>
+            <wp:docPr id="15" name="Picture 35" descr=""/>
+            <wp:cNvGraphicFramePr>
+              <a:graphicFrameLocks xmlns:a="http://schemas.openxmlformats.org/drawingml/2006/main" noChangeAspect="1"/>
+            </wp:cNvGraphicFramePr>
+            <a:graphic xmlns:a="http://schemas.openxmlformats.org/drawingml/2006/main">
+              <a:graphicData uri="http://schemas.openxmlformats.org/drawingml/2006/picture">
+                <pic:pic xmlns:pic="http://schemas.openxmlformats.org/drawingml/2006/picture">
+                  <pic:nvPicPr>
+                    <pic:cNvPr id="15" name="Picture 35" descr=""/>
+                    <pic:cNvPicPr>
+                      <a:picLocks noChangeAspect="1" noChangeArrowheads="1"/>
+                    </pic:cNvPicPr>
+                  </pic:nvPicPr>
+                  <pic:blipFill>
+                    <a:blip r:embed="rId14"/>
+                    <a:stretch>
+                      <a:fillRect/>
+                    </a:stretch>
+                  </pic:blipFill>
+                  <pic:spPr bwMode="auto">
+                    <a:xfrm>
+                      <a:off x="0" y="0"/>
+                      <a:ext cx="151130" cy="151130"/>
+                    </a:xfrm>
+                    <a:prstGeom prst="rect">
+                      <a:avLst/>
+                    </a:prstGeom>
+                  </pic:spPr>
+                </pic:pic>
+              </a:graphicData>
+            </a:graphic>
+          </wp:inline>
+        </w:drawing>
+      </w:r>
+      <w:r>
+        <w:rPr/>
+        <w:t>’ option from the menu. At this point they will be immediately placed in one of three tests that are selected at random with the limitation that the same test cannot be played twice in a row. The Tests are as follows:-</w:t>
+      </w:r>
+    </w:p>
+    <w:p>
+      <w:pPr>
+        <w:pStyle w:val="TextBody"/>
+        <w:spacing w:before="280" w:after="240"/>
+        <w:rPr/>
+      </w:pPr>
+      <w:r>
+        <w:rPr>
+          <w:b/>
+          <w:bCs/>
+        </w:rPr>
+        <w:t>Match The Meaning</w:t>
+      </w:r>
+      <w:r>
+        <w:rPr/>
+        <w:t xml:space="preserve"> - The user is then presented with eight words (four pairs), half of which are in English and half of which are the Welsh counterparts. It is the user’s job to match the correct translations by ordering the words so that the correct pairs are presented side by side. On the top right of the page it shows the user how many right and wrong answers they have in that specific test.</w:t>
+      </w:r>
+    </w:p>
+    <w:p>
+      <w:pPr>
+        <w:pStyle w:val="TextBody"/>
+        <w:spacing w:before="280" w:after="240"/>
+        <w:rPr/>
+      </w:pPr>
+      <w:r>
+        <w:rPr>
+          <w:b/>
+          <w:bCs/>
+        </w:rPr>
+        <w:t>6 Meanings</w:t>
+      </w:r>
+      <w:r>
+        <w:rPr/>
+        <w:t xml:space="preserve"> - The user is then presented with a large word in either Welsh or English and a bundle of words in the opposite language. It’s the users job to click the word that matches the large word. On the top right of the page it shows the user how many right and wrong answers they have in that specific test.</w:t>
+      </w:r>
+    </w:p>
+    <w:p>
+      <w:pPr>
+        <w:pStyle w:val="TextBody"/>
+        <w:spacing w:before="280" w:after="240"/>
+        <w:rPr/>
+      </w:pPr>
+      <w:r>
+        <w:rPr>
+          <w:b/>
+          <w:bCs/>
+        </w:rPr>
+        <w:t xml:space="preserve">Translation- </w:t>
+      </w:r>
+      <w:r>
+        <w:rPr/>
+        <w:t>The user is then presented with a large word in either Welsh or English and a text box in which they need to type in the translation. On the top right of the page it shows the user how many right and wrong answers they have in that specific test.</w:t>
+      </w:r>
+    </w:p>
+    <w:p>
+      <w:pPr>
+        <w:pStyle w:val="TextBody"/>
+        <w:spacing w:before="280" w:after="240"/>
+        <w:rPr>
+          <w:b/>
+          <w:b/>
+          <w:bCs/>
+        </w:rPr>
+      </w:pPr>
+      <w:r>
+        <w:rPr>
+          <w:b/>
+          <w:bCs/>
+        </w:rPr>
+        <w:t>Use Case 6 View flashcards</w:t>
+      </w:r>
+    </w:p>
+    <w:p>
+      <w:pPr>
+        <w:pStyle w:val="TextBody"/>
+        <w:spacing w:before="280" w:after="240"/>
+        <w:rPr/>
+      </w:pPr>
+      <w:r>
+        <w:rPr/>
+        <w:t xml:space="preserve">When a user wants to view flashcards they must first click on the ‘Flashcards </w:t>
+      </w:r>
+      <w:r>
+        <w:rPr/>
+        <w:drawing>
+          <wp:inline distT="0" distB="0" distL="0" distR="0">
+            <wp:extent cx="151130" cy="140335"/>
+            <wp:effectExtent l="0" t="0" r="0" b="0"/>
+            <wp:docPr id="16" name="Picture 39" descr=""/>
+            <wp:cNvGraphicFramePr>
+              <a:graphicFrameLocks xmlns:a="http://schemas.openxmlformats.org/drawingml/2006/main" noChangeAspect="1"/>
+            </wp:cNvGraphicFramePr>
+            <a:graphic xmlns:a="http://schemas.openxmlformats.org/drawingml/2006/main">
+              <a:graphicData uri="http://schemas.openxmlformats.org/drawingml/2006/picture">
+                <pic:pic xmlns:pic="http://schemas.openxmlformats.org/drawingml/2006/picture">
+                  <pic:nvPicPr>
+                    <pic:cNvPr id="16" name="Picture 39" descr=""/>
+                    <pic:cNvPicPr>
+                      <a:picLocks noChangeAspect="1" noChangeArrowheads="1"/>
+                    </pic:cNvPicPr>
+                  </pic:nvPicPr>
+                  <pic:blipFill>
+                    <a:blip r:embed="rId15"/>
+                    <a:stretch>
+                      <a:fillRect/>
+                    </a:stretch>
+                  </pic:blipFill>
+                  <pic:spPr bwMode="auto">
+                    <a:xfrm>
+                      <a:off x="0" y="0"/>
+                      <a:ext cx="151130" cy="140335"/>
+                    </a:xfrm>
+                    <a:prstGeom prst="rect">
+                      <a:avLst/>
+                    </a:prstGeom>
+                  </pic:spPr>
+                </pic:pic>
+              </a:graphicData>
+            </a:graphic>
+          </wp:inline>
+        </w:drawing>
+      </w:r>
+      <w:r>
+        <w:rPr/>
+        <w:t xml:space="preserve">’ option from the menu. The user is then presented with a flashcard in the centre of the screen. One side of the card has a word from their practise list and the other side has the translation of it. The user can flip the card by clicking on it and thus revealing the translation. If the user wishes to change to a different card they can do so by clicking the </w:t>
+      </w:r>
+      <w:r>
+        <w:rPr/>
+        <w:drawing>
+          <wp:inline distT="0" distB="0" distL="0" distR="0">
+            <wp:extent cx="133350" cy="133350"/>
+            <wp:effectExtent l="0" t="0" r="0" b="0"/>
+            <wp:docPr id="17" name="Picture 40" descr=""/>
+            <wp:cNvGraphicFramePr>
+              <a:graphicFrameLocks xmlns:a="http://schemas.openxmlformats.org/drawingml/2006/main" noChangeAspect="1"/>
+            </wp:cNvGraphicFramePr>
+            <a:graphic xmlns:a="http://schemas.openxmlformats.org/drawingml/2006/main">
+              <a:graphicData uri="http://schemas.openxmlformats.org/drawingml/2006/picture">
+                <pic:pic xmlns:pic="http://schemas.openxmlformats.org/drawingml/2006/picture">
+                  <pic:nvPicPr>
+                    <pic:cNvPr id="17" name="Picture 40" descr=""/>
+                    <pic:cNvPicPr>
+                      <a:picLocks noChangeAspect="1" noChangeArrowheads="1"/>
+                    </pic:cNvPicPr>
+                  </pic:nvPicPr>
+                  <pic:blipFill>
+                    <a:blip r:embed="rId16"/>
+                    <a:stretch>
+                      <a:fillRect/>
+                    </a:stretch>
+                  </pic:blipFill>
+                  <pic:spPr bwMode="auto">
+                    <a:xfrm>
+                      <a:off x="0" y="0"/>
+                      <a:ext cx="133350" cy="133350"/>
+                    </a:xfrm>
+                    <a:prstGeom prst="rect">
+                      <a:avLst/>
+                    </a:prstGeom>
+                  </pic:spPr>
+                </pic:pic>
+              </a:graphicData>
+            </a:graphic>
+          </wp:inline>
+        </w:drawing>
+      </w:r>
+      <w:r>
+        <w:rPr/>
+        <w:t xml:space="preserve"> and </w:t>
+      </w:r>
+      <w:r>
+        <w:rPr/>
+        <w:drawing>
+          <wp:inline distT="0" distB="0" distL="0" distR="0">
+            <wp:extent cx="136525" cy="136525"/>
+            <wp:effectExtent l="0" t="0" r="0" b="0"/>
+            <wp:docPr id="18" name="Picture 41" descr=""/>
+            <wp:cNvGraphicFramePr>
+              <a:graphicFrameLocks xmlns:a="http://schemas.openxmlformats.org/drawingml/2006/main" noChangeAspect="1"/>
+            </wp:cNvGraphicFramePr>
+            <a:graphic xmlns:a="http://schemas.openxmlformats.org/drawingml/2006/main">
+              <a:graphicData uri="http://schemas.openxmlformats.org/drawingml/2006/picture">
+                <pic:pic xmlns:pic="http://schemas.openxmlformats.org/drawingml/2006/picture">
+                  <pic:nvPicPr>
+                    <pic:cNvPr id="18" name="Picture 41" descr=""/>
+                    <pic:cNvPicPr>
+                      <a:picLocks noChangeAspect="1" noChangeArrowheads="1"/>
+                    </pic:cNvPicPr>
+                  </pic:nvPicPr>
+                  <pic:blipFill>
+                    <a:blip r:embed="rId17"/>
+                    <a:stretch>
+                      <a:fillRect/>
+                    </a:stretch>
+                  </pic:blipFill>
+                  <pic:spPr bwMode="auto">
+                    <a:xfrm>
+                      <a:off x="0" y="0"/>
+                      <a:ext cx="136525" cy="136525"/>
+                    </a:xfrm>
+                    <a:prstGeom prst="rect">
+                      <a:avLst/>
+                    </a:prstGeom>
+                  </pic:spPr>
+                </pic:pic>
+              </a:graphicData>
+            </a:graphic>
+          </wp:inline>
+        </w:drawing>
+      </w:r>
+      <w:r>
+        <w:rPr/>
+        <w:t xml:space="preserve"> to go to the previous or next card respectively. This page also shows them which card number they are on between the arrows and how many cards are available.</w:t>
+      </w:r>
+    </w:p>
+    <w:p>
+      <w:pPr>
+        <w:pStyle w:val="TextBody"/>
+        <w:spacing w:before="280" w:after="240"/>
+        <w:rPr>
+          <w:b/>
+          <w:b/>
+          <w:bCs/>
+        </w:rPr>
+      </w:pPr>
+      <w:r>
+        <w:rPr>
+          <w:b/>
+          <w:bCs/>
+        </w:rPr>
+        <w:t>Use Case 7 Add a new word</w:t>
+      </w:r>
+    </w:p>
+    <w:p>
+      <w:pPr>
+        <w:pStyle w:val="TextBody"/>
+        <w:spacing w:before="280" w:after="240"/>
+        <w:rPr/>
+      </w:pPr>
+      <w:r>
+        <w:rPr/>
+        <w:t xml:space="preserve">When a user wants to add a new word to the dictionary they must first click on the ‘Add </w:t>
+      </w:r>
+      <w:r>
+        <w:rPr/>
+        <w:drawing>
+          <wp:inline distT="0" distB="0" distL="0" distR="0">
+            <wp:extent cx="146050" cy="146050"/>
+            <wp:effectExtent l="0" t="0" r="0" b="0"/>
+            <wp:docPr id="19" name="Picture 44" descr=""/>
+            <wp:cNvGraphicFramePr>
+              <a:graphicFrameLocks xmlns:a="http://schemas.openxmlformats.org/drawingml/2006/main" noChangeAspect="1"/>
+            </wp:cNvGraphicFramePr>
+            <a:graphic xmlns:a="http://schemas.openxmlformats.org/drawingml/2006/main">
+              <a:graphicData uri="http://schemas.openxmlformats.org/drawingml/2006/picture">
+                <pic:pic xmlns:pic="http://schemas.openxmlformats.org/drawingml/2006/picture">
+                  <pic:nvPicPr>
+                    <pic:cNvPr id="19" name="Picture 44" descr=""/>
+                    <pic:cNvPicPr>
+                      <a:picLocks noChangeAspect="1" noChangeArrowheads="1"/>
+                    </pic:cNvPicPr>
+                  </pic:nvPicPr>
+                  <pic:blipFill>
+                    <a:blip r:embed="rId18"/>
+                    <a:stretch>
+                      <a:fillRect/>
+                    </a:stretch>
+                  </pic:blipFill>
+                  <pic:spPr bwMode="auto">
+                    <a:xfrm>
+                      <a:off x="0" y="0"/>
+                      <a:ext cx="146050" cy="146050"/>
+                    </a:xfrm>
+                    <a:prstGeom prst="rect">
+                      <a:avLst/>
+                    </a:prstGeom>
+                  </pic:spPr>
+                </pic:pic>
+              </a:graphicData>
+            </a:graphic>
+          </wp:inline>
+        </w:drawing>
+      </w:r>
+      <w:r>
+        <w:rPr/>
+        <w:t>’ option from the menu. The user is then presented with a page with two text boxes, one for the English translation and one for the Welsh translation, a drop down box to specify the word type, buttons to add accents for Welsh words, and an ‘Add Word’ button. All fields must be filled before the user is allowed to click the ‘Add Word’ button. Once this button is clicked the word is added to the currently loaded dictionary and the practise list.</w:t>
+      </w:r>
+    </w:p>
+    <w:p>
+      <w:pPr>
+        <w:pStyle w:val="TextBody"/>
+        <w:spacing w:before="280" w:after="240"/>
+        <w:rPr>
+          <w:b/>
+          <w:b/>
+          <w:bCs/>
+        </w:rPr>
+      </w:pPr>
+      <w:r>
+        <w:rPr>
+          <w:b/>
+          <w:bCs/>
+        </w:rPr>
+        <w:t>Use Case 8 Change word ordering</w:t>
+      </w:r>
+    </w:p>
+    <w:p>
+      <w:pPr>
+        <w:pStyle w:val="TextBody"/>
+        <w:spacing w:before="280" w:after="240"/>
+        <w:rPr/>
+      </w:pPr>
+      <w:r>
+        <w:rPr/>
+        <w:t xml:space="preserve">When a user wants to change the ordering of the word list from English to Welsh or vice versa (both ordered alphabetically) they must first be in the ‘Dictionary </w:t>
+      </w:r>
+      <w:r>
+        <w:rPr/>
+        <w:drawing>
+          <wp:inline distT="0" distB="0" distL="0" distR="0">
+            <wp:extent cx="144145" cy="144145"/>
+            <wp:effectExtent l="0" t="0" r="0" b="0"/>
+            <wp:docPr id="20" name="Image21" descr=""/>
+            <wp:cNvGraphicFramePr>
+              <a:graphicFrameLocks xmlns:a="http://schemas.openxmlformats.org/drawingml/2006/main" noChangeAspect="1"/>
+            </wp:cNvGraphicFramePr>
+            <a:graphic xmlns:a="http://schemas.openxmlformats.org/drawingml/2006/main">
+              <a:graphicData uri="http://schemas.openxmlformats.org/drawingml/2006/picture">
+                <pic:pic xmlns:pic="http://schemas.openxmlformats.org/drawingml/2006/picture">
+                  <pic:nvPicPr>
+                    <pic:cNvPr id="20" name="Image21" descr=""/>
+                    <pic:cNvPicPr>
+                      <a:picLocks noChangeAspect="1" noChangeArrowheads="1"/>
+                    </pic:cNvPicPr>
+                  </pic:nvPicPr>
+                  <pic:blipFill>
+                    <a:blip r:embed="rId19"/>
                     <a:stretch>
                       <a:fillRect/>
                     </a:stretch>
@@ -2044,15 +2720,15 @@
       </w:r>
       <w:r>
         <w:rPr/>
-        <w:t xml:space="preserve">’ (see use case 1) or ‘Practise List </w:t>
+        <w:t xml:space="preserve">’ (see use case 1 on how to navigate there) or ‘Practise List </w:t>
       </w:r>
       <w:r>
         <w:rPr/>
         <w:drawing>
           <wp:inline distT="0" distB="0" distL="0" distR="0">
-            <wp:extent cx="144145" cy="144145"/>
+            <wp:extent cx="135255" cy="135255"/>
             <wp:effectExtent l="0" t="0" r="0" b="0"/>
-            <wp:docPr id="9" name="Image7" descr=""/>
+            <wp:docPr id="21" name="Picture 45" descr=""/>
             <wp:cNvGraphicFramePr>
               <a:graphicFrameLocks xmlns:a="http://schemas.openxmlformats.org/drawingml/2006/main" noChangeAspect="1"/>
             </wp:cNvGraphicFramePr>
@@ -2060,13 +2736,13 @@
               <a:graphicData uri="http://schemas.openxmlformats.org/drawingml/2006/picture">
                 <pic:pic xmlns:pic="http://schemas.openxmlformats.org/drawingml/2006/picture">
                   <pic:nvPicPr>
-                    <pic:cNvPr id="9" name="Image7" descr=""/>
+                    <pic:cNvPr id="21" name="Picture 45" descr=""/>
                     <pic:cNvPicPr>
                       <a:picLocks noChangeAspect="1" noChangeArrowheads="1"/>
                     </pic:cNvPicPr>
                   </pic:nvPicPr>
                   <pic:blipFill>
-                    <a:blip r:link="rId9"/>
+                    <a:blip r:embed="rId20"/>
                     <a:stretch>
                       <a:fillRect/>
                     </a:stretch>
@@ -2074,7 +2750,7 @@
                   <pic:spPr bwMode="auto">
                     <a:xfrm>
                       <a:off x="0" y="0"/>
-                      <a:ext cx="144145" cy="144145"/>
+                      <a:ext cx="135255" cy="135255"/>
                     </a:xfrm>
                     <a:prstGeom prst="rect">
                       <a:avLst/>
@@ -2088,44 +2764,15 @@
       </w:r>
       <w:r>
         <w:rPr/>
-        <w:t>’ (see use case 3) pages. Then they should click the text box next to the ‘Search:’ text. When the user types in the box it starts to filter words in the dictionary only displaying the words that begin with the string of characters written in the text box. The words that match are based on which language ordering is currently selected. If it is ordered by English the string in the text box will match the beginning of the English words, when switched to order by Welsh the search string will match the start of the Welsh words. If the word is not present then no results will appear for that search. All the searches are live or in other words refreshed per character typed in the search text box.</w:t>
-      </w:r>
-    </w:p>
-    <w:p>
-      <w:pPr>
-        <w:pStyle w:val="TextBody"/>
-        <w:spacing w:before="280" w:after="240"/>
-        <w:rPr>
-          <w:b/>
-          <w:b/>
-          <w:bCs/>
-        </w:rPr>
-      </w:pPr>
-      <w:r>
-        <w:rPr>
-          <w:b/>
-          <w:bCs/>
-        </w:rPr>
-        <w:t>Use Case 3 View practise list</w:t>
-      </w:r>
-    </w:p>
-    <w:p>
-      <w:pPr>
-        <w:pStyle w:val="TextBody"/>
-        <w:spacing w:before="280" w:after="240"/>
-        <w:rPr/>
-      </w:pPr>
-      <w:r>
-        <w:rPr/>
-        <w:t xml:space="preserve">When a user wants to view the practise list they must first click on the ‘Practise List </w:t>
+        <w:t xml:space="preserve">’ (see use case 3 on how to navigate there) page. The user is then presented with the </w:t>
       </w:r>
       <w:r>
         <w:rPr/>
         <w:drawing>
           <wp:inline distT="0" distB="0" distL="0" distR="0">
-            <wp:extent cx="144145" cy="144145"/>
+            <wp:extent cx="125095" cy="109855"/>
             <wp:effectExtent l="0" t="0" r="0" b="0"/>
-            <wp:docPr id="10" name="Image8" descr=""/>
+            <wp:docPr id="22" name="Picture 46" descr=""/>
             <wp:cNvGraphicFramePr>
               <a:graphicFrameLocks xmlns:a="http://schemas.openxmlformats.org/drawingml/2006/main" noChangeAspect="1"/>
             </wp:cNvGraphicFramePr>
@@ -2133,13 +2780,13 @@
               <a:graphicData uri="http://schemas.openxmlformats.org/drawingml/2006/picture">
                 <pic:pic xmlns:pic="http://schemas.openxmlformats.org/drawingml/2006/picture">
                   <pic:nvPicPr>
-                    <pic:cNvPr id="10" name="Image8" descr=""/>
+                    <pic:cNvPr id="22" name="Picture 46" descr=""/>
                     <pic:cNvPicPr>
                       <a:picLocks noChangeAspect="1" noChangeArrowheads="1"/>
                     </pic:cNvPicPr>
                   </pic:nvPicPr>
                   <pic:blipFill>
-                    <a:blip r:link="rId10"/>
+                    <a:blip r:embed="rId21"/>
                     <a:stretch>
                       <a:fillRect/>
                     </a:stretch>
@@ -2147,7 +2794,7 @@
                   <pic:spPr bwMode="auto">
                     <a:xfrm>
                       <a:off x="0" y="0"/>
-                      <a:ext cx="144145" cy="144145"/>
+                      <a:ext cx="125095" cy="109855"/>
                     </a:xfrm>
                     <a:prstGeom prst="rect">
                       <a:avLst/>
@@ -2161,15 +2808,15 @@
       </w:r>
       <w:r>
         <w:rPr/>
-        <w:t xml:space="preserve">’ option from the menu. The user is then presented with a view of all the words they have marked as practise words, English words on the left and their Welsh equivalent on the right. English verbs will have ‘to’ before the word, feminine Welsh nouns will have ‘{f}’ after the word, and masculine Welsh nouns will have ‘{m}’ after the word. If a word has multiple meanings in the other language the words will be displayed in a list next to it. The user will have the option to remove certain words from the practise list by clicking on a word. A button marked as </w:t>
+        <w:t xml:space="preserve"> icon and the words ordered in English by default. Once clicked, the words will then be ordered in Welsh. If the user wishes, they may switch the order back to English by pressing the </w:t>
       </w:r>
       <w:r>
         <w:rPr/>
         <w:drawing>
           <wp:inline distT="0" distB="0" distL="0" distR="0">
-            <wp:extent cx="144145" cy="144145"/>
+            <wp:extent cx="125095" cy="109855"/>
             <wp:effectExtent l="0" t="0" r="0" b="0"/>
-            <wp:docPr id="11" name="Image9" descr=""/>
+            <wp:docPr id="23" name="Picture 51" descr=""/>
             <wp:cNvGraphicFramePr>
               <a:graphicFrameLocks xmlns:a="http://schemas.openxmlformats.org/drawingml/2006/main" noChangeAspect="1"/>
             </wp:cNvGraphicFramePr>
@@ -2177,13 +2824,13 @@
               <a:graphicData uri="http://schemas.openxmlformats.org/drawingml/2006/picture">
                 <pic:pic xmlns:pic="http://schemas.openxmlformats.org/drawingml/2006/picture">
                   <pic:nvPicPr>
-                    <pic:cNvPr id="11" name="Image9" descr=""/>
+                    <pic:cNvPr id="23" name="Picture 51" descr=""/>
                     <pic:cNvPicPr>
                       <a:picLocks noChangeAspect="1" noChangeArrowheads="1"/>
                     </pic:cNvPicPr>
                   </pic:nvPicPr>
                   <pic:blipFill>
-                    <a:blip r:link="rId11"/>
+                    <a:blip r:embed="rId22"/>
                     <a:stretch>
                       <a:fillRect/>
                     </a:stretch>
@@ -2191,7 +2838,7 @@
                   <pic:spPr bwMode="auto">
                     <a:xfrm>
                       <a:off x="0" y="0"/>
-                      <a:ext cx="144145" cy="144145"/>
+                      <a:ext cx="125095" cy="109855"/>
                     </a:xfrm>
                     <a:prstGeom prst="rect">
                       <a:avLst/>
@@ -2205,15 +2852,15 @@
       </w:r>
       <w:r>
         <w:rPr/>
-        <w:t xml:space="preserve"> and </w:t>
+        <w:t xml:space="preserve"> icon again. Similarly, if the user wishes to change the ordering from ascending to descending they can click on the </w:t>
       </w:r>
       <w:r>
         <w:rPr/>
         <w:drawing>
           <wp:inline distT="0" distB="0" distL="0" distR="0">
-            <wp:extent cx="144145" cy="144145"/>
+            <wp:extent cx="120650" cy="120650"/>
             <wp:effectExtent l="0" t="0" r="0" b="0"/>
-            <wp:docPr id="12" name="Image10" descr=""/>
+            <wp:docPr id="24" name="Picture 50" descr=""/>
             <wp:cNvGraphicFramePr>
               <a:graphicFrameLocks xmlns:a="http://schemas.openxmlformats.org/drawingml/2006/main" noChangeAspect="1"/>
             </wp:cNvGraphicFramePr>
@@ -2221,723 +2868,7 @@
               <a:graphicData uri="http://schemas.openxmlformats.org/drawingml/2006/picture">
                 <pic:pic xmlns:pic="http://schemas.openxmlformats.org/drawingml/2006/picture">
                   <pic:nvPicPr>
-                    <pic:cNvPr id="12" name="Image10" descr=""/>
-                    <pic:cNvPicPr>
-                      <a:picLocks noChangeAspect="1" noChangeArrowheads="1"/>
-                    </pic:cNvPicPr>
-                  </pic:nvPicPr>
-                  <pic:blipFill>
-                    <a:blip r:link="rId12"/>
-                    <a:stretch>
-                      <a:fillRect/>
-                    </a:stretch>
-                  </pic:blipFill>
-                  <pic:spPr bwMode="auto">
-                    <a:xfrm>
-                      <a:off x="0" y="0"/>
-                      <a:ext cx="144145" cy="144145"/>
-                    </a:xfrm>
-                    <a:prstGeom prst="rect">
-                      <a:avLst/>
-                    </a:prstGeom>
-                  </pic:spPr>
-                </pic:pic>
-              </a:graphicData>
-            </a:graphic>
-          </wp:inline>
-        </w:drawing>
-      </w:r>
-      <w:r>
-        <w:rPr/>
-        <w:t>/</w:t>
-      </w:r>
-      <w:r>
-        <w:rPr/>
-        <w:drawing>
-          <wp:inline distT="0" distB="0" distL="0" distR="0">
-            <wp:extent cx="144145" cy="144145"/>
-            <wp:effectExtent l="0" t="0" r="0" b="0"/>
-            <wp:docPr id="13" name="Image11" descr=""/>
-            <wp:cNvGraphicFramePr>
-              <a:graphicFrameLocks xmlns:a="http://schemas.openxmlformats.org/drawingml/2006/main" noChangeAspect="1"/>
-            </wp:cNvGraphicFramePr>
-            <a:graphic xmlns:a="http://schemas.openxmlformats.org/drawingml/2006/main">
-              <a:graphicData uri="http://schemas.openxmlformats.org/drawingml/2006/picture">
-                <pic:pic xmlns:pic="http://schemas.openxmlformats.org/drawingml/2006/picture">
-                  <pic:nvPicPr>
-                    <pic:cNvPr id="13" name="Image11" descr=""/>
-                    <pic:cNvPicPr>
-                      <a:picLocks noChangeAspect="1" noChangeArrowheads="1"/>
-                    </pic:cNvPicPr>
-                  </pic:nvPicPr>
-                  <pic:blipFill>
-                    <a:blip r:link="rId13"/>
-                    <a:stretch>
-                      <a:fillRect/>
-                    </a:stretch>
-                  </pic:blipFill>
-                  <pic:spPr bwMode="auto">
-                    <a:xfrm>
-                      <a:off x="0" y="0"/>
-                      <a:ext cx="144145" cy="144145"/>
-                    </a:xfrm>
-                    <a:prstGeom prst="rect">
-                      <a:avLst/>
-                    </a:prstGeom>
-                  </pic:spPr>
-                </pic:pic>
-              </a:graphicData>
-            </a:graphic>
-          </wp:inline>
-        </w:drawing>
-      </w:r>
-      <w:r>
-        <w:rPr/>
-        <w:t>gives the user the ability to change the ordering of the words (see use case 8). They also have the ability to search for words (see use case 2).</w:t>
-      </w:r>
-    </w:p>
-    <w:p>
-      <w:pPr>
-        <w:pStyle w:val="TextBody"/>
-        <w:spacing w:before="280" w:after="240"/>
-        <w:rPr>
-          <w:b/>
-          <w:b/>
-          <w:bCs/>
-        </w:rPr>
-      </w:pPr>
-      <w:r>
-        <w:rPr>
-          <w:b/>
-          <w:bCs/>
-        </w:rPr>
-        <w:t>Use Case 4 Modify the practise list</w:t>
-      </w:r>
-    </w:p>
-    <w:p>
-      <w:pPr>
-        <w:pStyle w:val="TextBody"/>
-        <w:spacing w:before="280" w:after="240"/>
-        <w:rPr/>
-      </w:pPr>
-      <w:r>
-        <w:rPr/>
-        <w:t xml:space="preserve">When a user wants to modify the practise list they must first navigate to the ‘Practise List </w:t>
-      </w:r>
-      <w:r>
-        <w:rPr/>
-        <w:drawing>
-          <wp:inline distT="0" distB="0" distL="0" distR="0">
-            <wp:extent cx="144145" cy="144145"/>
-            <wp:effectExtent l="0" t="0" r="0" b="0"/>
-            <wp:docPr id="14" name="Image12" descr=""/>
-            <wp:cNvGraphicFramePr>
-              <a:graphicFrameLocks xmlns:a="http://schemas.openxmlformats.org/drawingml/2006/main" noChangeAspect="1"/>
-            </wp:cNvGraphicFramePr>
-            <a:graphic xmlns:a="http://schemas.openxmlformats.org/drawingml/2006/main">
-              <a:graphicData uri="http://schemas.openxmlformats.org/drawingml/2006/picture">
-                <pic:pic xmlns:pic="http://schemas.openxmlformats.org/drawingml/2006/picture">
-                  <pic:nvPicPr>
-                    <pic:cNvPr id="14" name="Image12" descr=""/>
-                    <pic:cNvPicPr>
-                      <a:picLocks noChangeAspect="1" noChangeArrowheads="1"/>
-                    </pic:cNvPicPr>
-                  </pic:nvPicPr>
-                  <pic:blipFill>
-                    <a:blip r:link="rId14"/>
-                    <a:stretch>
-                      <a:fillRect/>
-                    </a:stretch>
-                  </pic:blipFill>
-                  <pic:spPr bwMode="auto">
-                    <a:xfrm>
-                      <a:off x="0" y="0"/>
-                      <a:ext cx="144145" cy="144145"/>
-                    </a:xfrm>
-                    <a:prstGeom prst="rect">
-                      <a:avLst/>
-                    </a:prstGeom>
-                  </pic:spPr>
-                </pic:pic>
-              </a:graphicData>
-            </a:graphic>
-          </wp:inline>
-        </w:drawing>
-      </w:r>
-      <w:r>
-        <w:rPr/>
-        <w:t>’ (see use case 3). Here the user can remove the words from the list if they so wish by clicking on the words. Note that adding a word from the dictionary to the practice list does not remove the word from the dictionary.</w:t>
-      </w:r>
-    </w:p>
-    <w:p>
-      <w:pPr>
-        <w:pStyle w:val="TextBody"/>
-        <w:spacing w:before="280" w:after="240"/>
-        <w:rPr>
-          <w:b/>
-          <w:b/>
-          <w:bCs/>
-        </w:rPr>
-      </w:pPr>
-      <w:r>
-        <w:rPr>
-          <w:b/>
-          <w:bCs/>
-        </w:rPr>
-        <w:t>Use Case 5 Start a test</w:t>
-      </w:r>
-    </w:p>
-    <w:p>
-      <w:pPr>
-        <w:pStyle w:val="TextBody"/>
-        <w:spacing w:before="280" w:after="240"/>
-        <w:rPr/>
-      </w:pPr>
-      <w:r>
-        <w:rPr/>
-        <w:t xml:space="preserve">When a user wants to start a test they must first click on the ‘Study </w:t>
-      </w:r>
-      <w:r>
-        <w:rPr/>
-        <w:drawing>
-          <wp:inline distT="0" distB="0" distL="0" distR="0">
-            <wp:extent cx="144145" cy="144145"/>
-            <wp:effectExtent l="0" t="0" r="0" b="0"/>
-            <wp:docPr id="15" name="Image13" descr=""/>
-            <wp:cNvGraphicFramePr>
-              <a:graphicFrameLocks xmlns:a="http://schemas.openxmlformats.org/drawingml/2006/main" noChangeAspect="1"/>
-            </wp:cNvGraphicFramePr>
-            <a:graphic xmlns:a="http://schemas.openxmlformats.org/drawingml/2006/main">
-              <a:graphicData uri="http://schemas.openxmlformats.org/drawingml/2006/picture">
-                <pic:pic xmlns:pic="http://schemas.openxmlformats.org/drawingml/2006/picture">
-                  <pic:nvPicPr>
-                    <pic:cNvPr id="15" name="Image13" descr=""/>
-                    <pic:cNvPicPr>
-                      <a:picLocks noChangeAspect="1" noChangeArrowheads="1"/>
-                    </pic:cNvPicPr>
-                  </pic:nvPicPr>
-                  <pic:blipFill>
-                    <a:blip r:link="rId15"/>
-                    <a:stretch>
-                      <a:fillRect/>
-                    </a:stretch>
-                  </pic:blipFill>
-                  <pic:spPr bwMode="auto">
-                    <a:xfrm>
-                      <a:off x="0" y="0"/>
-                      <a:ext cx="144145" cy="144145"/>
-                    </a:xfrm>
-                    <a:prstGeom prst="rect">
-                      <a:avLst/>
-                    </a:prstGeom>
-                  </pic:spPr>
-                </pic:pic>
-              </a:graphicData>
-            </a:graphic>
-          </wp:inline>
-        </w:drawing>
-      </w:r>
-      <w:r>
-        <w:rPr/>
-        <w:t>’ option from the menu. They are then presented with three boxes denoting the different kind of tests which they can click on to take them to the selected test page (see use case 5.1, 5.2, and 5.3).</w:t>
-      </w:r>
-    </w:p>
-    <w:p>
-      <w:pPr>
-        <w:pStyle w:val="TextBody"/>
-        <w:spacing w:before="280" w:after="240"/>
-        <w:rPr>
-          <w:b/>
-          <w:b/>
-          <w:bCs/>
-        </w:rPr>
-      </w:pPr>
-      <w:r>
-        <w:rPr>
-          <w:b/>
-          <w:bCs/>
-        </w:rPr>
-        <w:t>Use Case 5.1 Start ’Match The Meaning’ test</w:t>
-      </w:r>
-    </w:p>
-    <w:p>
-      <w:pPr>
-        <w:pStyle w:val="TextBody"/>
-        <w:spacing w:before="280" w:after="240"/>
-        <w:rPr/>
-      </w:pPr>
-      <w:r>
-        <w:rPr/>
-        <w:t xml:space="preserve">When a user wants to start a ‘Match The Word’ test they must first navigate to the ‘Study </w:t>
-      </w:r>
-      <w:r>
-        <w:rPr/>
-        <w:drawing>
-          <wp:inline distT="0" distB="0" distL="0" distR="0">
-            <wp:extent cx="144145" cy="144145"/>
-            <wp:effectExtent l="0" t="0" r="0" b="0"/>
-            <wp:docPr id="16" name="Image14" descr=""/>
-            <wp:cNvGraphicFramePr>
-              <a:graphicFrameLocks xmlns:a="http://schemas.openxmlformats.org/drawingml/2006/main" noChangeAspect="1"/>
-            </wp:cNvGraphicFramePr>
-            <a:graphic xmlns:a="http://schemas.openxmlformats.org/drawingml/2006/main">
-              <a:graphicData uri="http://schemas.openxmlformats.org/drawingml/2006/picture">
-                <pic:pic xmlns:pic="http://schemas.openxmlformats.org/drawingml/2006/picture">
-                  <pic:nvPicPr>
-                    <pic:cNvPr id="16" name="Image14" descr=""/>
-                    <pic:cNvPicPr>
-                      <a:picLocks noChangeAspect="1" noChangeArrowheads="1"/>
-                    </pic:cNvPicPr>
-                  </pic:nvPicPr>
-                  <pic:blipFill>
-                    <a:blip r:link="rId16"/>
-                    <a:stretch>
-                      <a:fillRect/>
-                    </a:stretch>
-                  </pic:blipFill>
-                  <pic:spPr bwMode="auto">
-                    <a:xfrm>
-                      <a:off x="0" y="0"/>
-                      <a:ext cx="144145" cy="144145"/>
-                    </a:xfrm>
-                    <a:prstGeom prst="rect">
-                      <a:avLst/>
-                    </a:prstGeom>
-                  </pic:spPr>
-                </pic:pic>
-              </a:graphicData>
-            </a:graphic>
-          </wp:inline>
-        </w:drawing>
-      </w:r>
-      <w:r>
-        <w:rPr/>
-        <w:t>’ page (see use case 5 on how to navigate there) and then click the ’Match The Meaning’ box. The user is then presented with eight words (four pairs), half of which are in English and half of which are the Welsh counterparts. It is the user’s job to match the correct translations by ordering the words so that the correct pairs are presented side by side. On the top right of the page it shows the user how many right and wrong answers they have in that specific test.</w:t>
-      </w:r>
-    </w:p>
-    <w:p>
-      <w:pPr>
-        <w:pStyle w:val="TextBody"/>
-        <w:spacing w:before="280" w:after="240"/>
-        <w:rPr>
-          <w:b/>
-          <w:b/>
-          <w:bCs/>
-        </w:rPr>
-      </w:pPr>
-      <w:r>
-        <w:rPr>
-          <w:b/>
-          <w:bCs/>
-        </w:rPr>
-        <w:t>Use Case 5.2 Start ’6 Meanings’ test</w:t>
-      </w:r>
-    </w:p>
-    <w:p>
-      <w:pPr>
-        <w:pStyle w:val="TextBody"/>
-        <w:spacing w:before="280" w:after="240"/>
-        <w:rPr/>
-      </w:pPr>
-      <w:r>
-        <w:rPr/>
-        <w:t xml:space="preserve">When a user wants to start a ‘6 Meanings’ test they must first navigate to the ‘Study </w:t>
-      </w:r>
-      <w:r>
-        <w:rPr/>
-        <w:drawing>
-          <wp:inline distT="0" distB="0" distL="0" distR="0">
-            <wp:extent cx="144145" cy="144145"/>
-            <wp:effectExtent l="0" t="0" r="0" b="0"/>
-            <wp:docPr id="17" name="Image15" descr=""/>
-            <wp:cNvGraphicFramePr>
-              <a:graphicFrameLocks xmlns:a="http://schemas.openxmlformats.org/drawingml/2006/main" noChangeAspect="1"/>
-            </wp:cNvGraphicFramePr>
-            <a:graphic xmlns:a="http://schemas.openxmlformats.org/drawingml/2006/main">
-              <a:graphicData uri="http://schemas.openxmlformats.org/drawingml/2006/picture">
-                <pic:pic xmlns:pic="http://schemas.openxmlformats.org/drawingml/2006/picture">
-                  <pic:nvPicPr>
-                    <pic:cNvPr id="17" name="Image15" descr=""/>
-                    <pic:cNvPicPr>
-                      <a:picLocks noChangeAspect="1" noChangeArrowheads="1"/>
-                    </pic:cNvPicPr>
-                  </pic:nvPicPr>
-                  <pic:blipFill>
-                    <a:blip r:link="rId17"/>
-                    <a:stretch>
-                      <a:fillRect/>
-                    </a:stretch>
-                  </pic:blipFill>
-                  <pic:spPr bwMode="auto">
-                    <a:xfrm>
-                      <a:off x="0" y="0"/>
-                      <a:ext cx="144145" cy="144145"/>
-                    </a:xfrm>
-                    <a:prstGeom prst="rect">
-                      <a:avLst/>
-                    </a:prstGeom>
-                  </pic:spPr>
-                </pic:pic>
-              </a:graphicData>
-            </a:graphic>
-          </wp:inline>
-        </w:drawing>
-      </w:r>
-      <w:r>
-        <w:rPr/>
-        <w:t>’ page (see use case 5 on how to navigate there) and then click the ‘6 Meanings’ box. The user is then presented with a large word in either Welsh or English and a bundle of words in the opposite language. It’s the users job to click the word that matches the large word. On the top right of the page it shows the user how many right and wrong answers they have in that specific test.</w:t>
-      </w:r>
-    </w:p>
-    <w:p>
-      <w:pPr>
-        <w:pStyle w:val="TextBody"/>
-        <w:spacing w:before="280" w:after="240"/>
-        <w:rPr>
-          <w:b/>
-          <w:b/>
-          <w:bCs/>
-        </w:rPr>
-      </w:pPr>
-      <w:r>
-        <w:rPr>
-          <w:b/>
-          <w:bCs/>
-        </w:rPr>
-        <w:t>Use Case 5.3 Start ’Translation ’ test</w:t>
-      </w:r>
-    </w:p>
-    <w:p>
-      <w:pPr>
-        <w:pStyle w:val="TextBody"/>
-        <w:spacing w:before="280" w:after="240"/>
-        <w:rPr/>
-      </w:pPr>
-      <w:r>
-        <w:rPr/>
-        <w:t xml:space="preserve">When a user wants to start a ‘Translation’ test they must first navigate to the ‘Study </w:t>
-      </w:r>
-      <w:r>
-        <w:rPr/>
-        <w:drawing>
-          <wp:inline distT="0" distB="0" distL="0" distR="0">
-            <wp:extent cx="144145" cy="144145"/>
-            <wp:effectExtent l="0" t="0" r="0" b="0"/>
-            <wp:docPr id="18" name="Image16" descr=""/>
-            <wp:cNvGraphicFramePr>
-              <a:graphicFrameLocks xmlns:a="http://schemas.openxmlformats.org/drawingml/2006/main" noChangeAspect="1"/>
-            </wp:cNvGraphicFramePr>
-            <a:graphic xmlns:a="http://schemas.openxmlformats.org/drawingml/2006/main">
-              <a:graphicData uri="http://schemas.openxmlformats.org/drawingml/2006/picture">
-                <pic:pic xmlns:pic="http://schemas.openxmlformats.org/drawingml/2006/picture">
-                  <pic:nvPicPr>
-                    <pic:cNvPr id="18" name="Image16" descr=""/>
-                    <pic:cNvPicPr>
-                      <a:picLocks noChangeAspect="1" noChangeArrowheads="1"/>
-                    </pic:cNvPicPr>
-                  </pic:nvPicPr>
-                  <pic:blipFill>
-                    <a:blip r:link="rId18"/>
-                    <a:stretch>
-                      <a:fillRect/>
-                    </a:stretch>
-                  </pic:blipFill>
-                  <pic:spPr bwMode="auto">
-                    <a:xfrm>
-                      <a:off x="0" y="0"/>
-                      <a:ext cx="144145" cy="144145"/>
-                    </a:xfrm>
-                    <a:prstGeom prst="rect">
-                      <a:avLst/>
-                    </a:prstGeom>
-                  </pic:spPr>
-                </pic:pic>
-              </a:graphicData>
-            </a:graphic>
-          </wp:inline>
-        </w:drawing>
-      </w:r>
-      <w:r>
-        <w:rPr/>
-        <w:t>’ page (see use case 5 on how to navigate there) and then click the ‘Translation’ box. The user is then presented with a large word in either Welsh or English and a text box in which they need to type in the translation. On the top right of the page it shows the user how many right and wrong answers they have in that specific test.</w:t>
-      </w:r>
-    </w:p>
-    <w:p>
-      <w:pPr>
-        <w:pStyle w:val="TextBody"/>
-        <w:spacing w:before="280" w:after="240"/>
-        <w:rPr>
-          <w:b/>
-          <w:b/>
-          <w:bCs/>
-        </w:rPr>
-      </w:pPr>
-      <w:r>
-        <w:rPr>
-          <w:b/>
-          <w:bCs/>
-        </w:rPr>
-        <w:t>Use Case 6 View flashcards</w:t>
-      </w:r>
-    </w:p>
-    <w:p>
-      <w:pPr>
-        <w:pStyle w:val="TextBody"/>
-        <w:spacing w:before="280" w:after="240"/>
-        <w:rPr/>
-      </w:pPr>
-      <w:r>
-        <w:rPr/>
-        <w:t xml:space="preserve">When a user wants to view flashcards they must first click on the ‘Flashcards </w:t>
-      </w:r>
-      <w:r>
-        <w:rPr/>
-        <w:drawing>
-          <wp:inline distT="0" distB="0" distL="0" distR="0">
-            <wp:extent cx="144145" cy="144145"/>
-            <wp:effectExtent l="0" t="0" r="0" b="0"/>
-            <wp:docPr id="19" name="Image17" descr=""/>
-            <wp:cNvGraphicFramePr>
-              <a:graphicFrameLocks xmlns:a="http://schemas.openxmlformats.org/drawingml/2006/main" noChangeAspect="1"/>
-            </wp:cNvGraphicFramePr>
-            <a:graphic xmlns:a="http://schemas.openxmlformats.org/drawingml/2006/main">
-              <a:graphicData uri="http://schemas.openxmlformats.org/drawingml/2006/picture">
-                <pic:pic xmlns:pic="http://schemas.openxmlformats.org/drawingml/2006/picture">
-                  <pic:nvPicPr>
-                    <pic:cNvPr id="19" name="Image17" descr=""/>
-                    <pic:cNvPicPr>
-                      <a:picLocks noChangeAspect="1" noChangeArrowheads="1"/>
-                    </pic:cNvPicPr>
-                  </pic:nvPicPr>
-                  <pic:blipFill>
-                    <a:blip r:link="rId19"/>
-                    <a:stretch>
-                      <a:fillRect/>
-                    </a:stretch>
-                  </pic:blipFill>
-                  <pic:spPr bwMode="auto">
-                    <a:xfrm>
-                      <a:off x="0" y="0"/>
-                      <a:ext cx="144145" cy="144145"/>
-                    </a:xfrm>
-                    <a:prstGeom prst="rect">
-                      <a:avLst/>
-                    </a:prstGeom>
-                  </pic:spPr>
-                </pic:pic>
-              </a:graphicData>
-            </a:graphic>
-          </wp:inline>
-        </w:drawing>
-      </w:r>
-      <w:r>
-        <w:rPr/>
-        <w:t xml:space="preserve">’ option from the menu. The user is then presented with a flashcard in the centre of the screen. One side of the card has a word from their practise list and the other side has the translation of it. The user can flip the card by clicking on it and thus revealing the translation. If the user wishes to change to a different card they can do so by clicking the </w:t>
-      </w:r>
-      <w:r>
-        <w:rPr/>
-        <w:drawing>
-          <wp:inline distT="0" distB="0" distL="0" distR="0">
-            <wp:extent cx="144145" cy="144145"/>
-            <wp:effectExtent l="0" t="0" r="0" b="0"/>
-            <wp:docPr id="20" name="Image18" descr=""/>
-            <wp:cNvGraphicFramePr>
-              <a:graphicFrameLocks xmlns:a="http://schemas.openxmlformats.org/drawingml/2006/main" noChangeAspect="1"/>
-            </wp:cNvGraphicFramePr>
-            <a:graphic xmlns:a="http://schemas.openxmlformats.org/drawingml/2006/main">
-              <a:graphicData uri="http://schemas.openxmlformats.org/drawingml/2006/picture">
-                <pic:pic xmlns:pic="http://schemas.openxmlformats.org/drawingml/2006/picture">
-                  <pic:nvPicPr>
-                    <pic:cNvPr id="20" name="Image18" descr=""/>
-                    <pic:cNvPicPr>
-                      <a:picLocks noChangeAspect="1" noChangeArrowheads="1"/>
-                    </pic:cNvPicPr>
-                  </pic:nvPicPr>
-                  <pic:blipFill>
-                    <a:blip r:link="rId20"/>
-                    <a:stretch>
-                      <a:fillRect/>
-                    </a:stretch>
-                  </pic:blipFill>
-                  <pic:spPr bwMode="auto">
-                    <a:xfrm>
-                      <a:off x="0" y="0"/>
-                      <a:ext cx="144145" cy="144145"/>
-                    </a:xfrm>
-                    <a:prstGeom prst="rect">
-                      <a:avLst/>
-                    </a:prstGeom>
-                  </pic:spPr>
-                </pic:pic>
-              </a:graphicData>
-            </a:graphic>
-          </wp:inline>
-        </w:drawing>
-      </w:r>
-      <w:r>
-        <w:rPr/>
-        <w:t xml:space="preserve"> and </w:t>
-      </w:r>
-      <w:r>
-        <w:rPr/>
-        <w:drawing>
-          <wp:inline distT="0" distB="0" distL="0" distR="0">
-            <wp:extent cx="144145" cy="144145"/>
-            <wp:effectExtent l="0" t="0" r="0" b="0"/>
-            <wp:docPr id="21" name="Image19" descr=""/>
-            <wp:cNvGraphicFramePr>
-              <a:graphicFrameLocks xmlns:a="http://schemas.openxmlformats.org/drawingml/2006/main" noChangeAspect="1"/>
-            </wp:cNvGraphicFramePr>
-            <a:graphic xmlns:a="http://schemas.openxmlformats.org/drawingml/2006/main">
-              <a:graphicData uri="http://schemas.openxmlformats.org/drawingml/2006/picture">
-                <pic:pic xmlns:pic="http://schemas.openxmlformats.org/drawingml/2006/picture">
-                  <pic:nvPicPr>
-                    <pic:cNvPr id="21" name="Image19" descr=""/>
-                    <pic:cNvPicPr>
-                      <a:picLocks noChangeAspect="1" noChangeArrowheads="1"/>
-                    </pic:cNvPicPr>
-                  </pic:nvPicPr>
-                  <pic:blipFill>
-                    <a:blip r:link="rId21"/>
-                    <a:stretch>
-                      <a:fillRect/>
-                    </a:stretch>
-                  </pic:blipFill>
-                  <pic:spPr bwMode="auto">
-                    <a:xfrm>
-                      <a:off x="0" y="0"/>
-                      <a:ext cx="144145" cy="144145"/>
-                    </a:xfrm>
-                    <a:prstGeom prst="rect">
-                      <a:avLst/>
-                    </a:prstGeom>
-                  </pic:spPr>
-                </pic:pic>
-              </a:graphicData>
-            </a:graphic>
-          </wp:inline>
-        </w:drawing>
-      </w:r>
-      <w:r>
-        <w:rPr/>
-        <w:t xml:space="preserve"> to go to the previous or next card respectively. This page also shows them which card number they are on between the arrows and how many cards are available.</w:t>
-      </w:r>
-    </w:p>
-    <w:p>
-      <w:pPr>
-        <w:pStyle w:val="TextBody"/>
-        <w:spacing w:before="280" w:after="240"/>
-        <w:rPr>
-          <w:b/>
-          <w:b/>
-          <w:bCs/>
-        </w:rPr>
-      </w:pPr>
-      <w:r>
-        <w:rPr>
-          <w:b/>
-          <w:bCs/>
-        </w:rPr>
-        <w:t>Use Case 7 Add a new word</w:t>
-      </w:r>
-    </w:p>
-    <w:p>
-      <w:pPr>
-        <w:pStyle w:val="TextBody"/>
-        <w:spacing w:before="280" w:after="240"/>
-        <w:rPr/>
-      </w:pPr>
-      <w:r>
-        <w:rPr/>
-        <w:t xml:space="preserve">When a user wants to add a new word to the dictionary they must first click on the ‘Add </w:t>
-      </w:r>
-      <w:r>
-        <w:rPr/>
-        <w:drawing>
-          <wp:inline distT="0" distB="0" distL="0" distR="0">
-            <wp:extent cx="144145" cy="144145"/>
-            <wp:effectExtent l="0" t="0" r="0" b="0"/>
-            <wp:docPr id="22" name="Image20" descr=""/>
-            <wp:cNvGraphicFramePr>
-              <a:graphicFrameLocks xmlns:a="http://schemas.openxmlformats.org/drawingml/2006/main" noChangeAspect="1"/>
-            </wp:cNvGraphicFramePr>
-            <a:graphic xmlns:a="http://schemas.openxmlformats.org/drawingml/2006/main">
-              <a:graphicData uri="http://schemas.openxmlformats.org/drawingml/2006/picture">
-                <pic:pic xmlns:pic="http://schemas.openxmlformats.org/drawingml/2006/picture">
-                  <pic:nvPicPr>
-                    <pic:cNvPr id="22" name="Image20" descr=""/>
-                    <pic:cNvPicPr>
-                      <a:picLocks noChangeAspect="1" noChangeArrowheads="1"/>
-                    </pic:cNvPicPr>
-                  </pic:nvPicPr>
-                  <pic:blipFill>
-                    <a:blip r:link="rId22"/>
-                    <a:stretch>
-                      <a:fillRect/>
-                    </a:stretch>
-                  </pic:blipFill>
-                  <pic:spPr bwMode="auto">
-                    <a:xfrm>
-                      <a:off x="0" y="0"/>
-                      <a:ext cx="144145" cy="144145"/>
-                    </a:xfrm>
-                    <a:prstGeom prst="rect">
-                      <a:avLst/>
-                    </a:prstGeom>
-                  </pic:spPr>
-                </pic:pic>
-              </a:graphicData>
-            </a:graphic>
-          </wp:inline>
-        </w:drawing>
-      </w:r>
-      <w:r>
-        <w:rPr/>
-        <w:t>’ option from the menu. The user is then presented with a page with two text boxes, one for the English translation and one for the Welsh translation, a drop down box to specify the word type, buttons to add accents for Welsh words, and an ‘Add Word’ button. All fields must be filled before the user is allowed to click the ‘Add Word’ button. Once this button is clicked the word is added to the currently loaded dictionary and the practise list.</w:t>
-      </w:r>
-    </w:p>
-    <w:p>
-      <w:pPr>
-        <w:pStyle w:val="TextBody"/>
-        <w:spacing w:before="280" w:after="240"/>
-        <w:rPr>
-          <w:b/>
-          <w:b/>
-          <w:bCs/>
-        </w:rPr>
-      </w:pPr>
-      <w:r>
-        <w:rPr>
-          <w:b/>
-          <w:bCs/>
-        </w:rPr>
-        <w:t>Use Case 8 Change word ordering</w:t>
-      </w:r>
-    </w:p>
-    <w:p>
-      <w:pPr>
-        <w:pStyle w:val="TextBody"/>
-        <w:spacing w:before="280" w:after="240"/>
-        <w:rPr/>
-      </w:pPr>
-      <w:r>
-        <w:rPr/>
-        <w:t xml:space="preserve">When a user wants to change the ordering of the word list from English to Welsh or vice versa (both ordered alphabetically) they must first be in the ‘Dictionary </w:t>
-      </w:r>
-      <w:r>
-        <w:rPr/>
-        <w:drawing>
-          <wp:inline distT="0" distB="0" distL="0" distR="0">
-            <wp:extent cx="144145" cy="144145"/>
-            <wp:effectExtent l="0" t="0" r="0" b="0"/>
-            <wp:docPr id="23" name="Image21" descr=""/>
-            <wp:cNvGraphicFramePr>
-              <a:graphicFrameLocks xmlns:a="http://schemas.openxmlformats.org/drawingml/2006/main" noChangeAspect="1"/>
-            </wp:cNvGraphicFramePr>
-            <a:graphic xmlns:a="http://schemas.openxmlformats.org/drawingml/2006/main">
-              <a:graphicData uri="http://schemas.openxmlformats.org/drawingml/2006/picture">
-                <pic:pic xmlns:pic="http://schemas.openxmlformats.org/drawingml/2006/picture">
-                  <pic:nvPicPr>
-                    <pic:cNvPr id="23" name="Image21" descr=""/>
+                    <pic:cNvPr id="24" name="Picture 50" descr=""/>
                     <pic:cNvPicPr>
                       <a:picLocks noChangeAspect="1" noChangeArrowheads="1"/>
                     </pic:cNvPicPr>
@@ -2951,7 +2882,7 @@
                   <pic:spPr bwMode="auto">
                     <a:xfrm>
                       <a:off x="0" y="0"/>
-                      <a:ext cx="144145" cy="144145"/>
+                      <a:ext cx="120650" cy="120650"/>
                     </a:xfrm>
                     <a:prstGeom prst="rect">
                       <a:avLst/>
@@ -2965,15 +2896,15 @@
       </w:r>
       <w:r>
         <w:rPr/>
-        <w:t xml:space="preserve">’ (see use case 1 on how to navigate there) or ‘Practise List </w:t>
+        <w:t xml:space="preserve"> icon. Once clicked, this icon will change to </w:t>
       </w:r>
       <w:r>
         <w:rPr/>
         <w:drawing>
           <wp:inline distT="0" distB="0" distL="0" distR="0">
-            <wp:extent cx="144145" cy="144145"/>
+            <wp:extent cx="105410" cy="105410"/>
             <wp:effectExtent l="0" t="0" r="0" b="0"/>
-            <wp:docPr id="24" name="Image22" descr=""/>
+            <wp:docPr id="25" name="Picture 49" descr=""/>
             <wp:cNvGraphicFramePr>
               <a:graphicFrameLocks xmlns:a="http://schemas.openxmlformats.org/drawingml/2006/main" noChangeAspect="1"/>
             </wp:cNvGraphicFramePr>
@@ -2981,13 +2912,13 @@
               <a:graphicData uri="http://schemas.openxmlformats.org/drawingml/2006/picture">
                 <pic:pic xmlns:pic="http://schemas.openxmlformats.org/drawingml/2006/picture">
                   <pic:nvPicPr>
-                    <pic:cNvPr id="24" name="Image22" descr=""/>
+                    <pic:cNvPr id="25" name="Picture 49" descr=""/>
                     <pic:cNvPicPr>
                       <a:picLocks noChangeAspect="1" noChangeArrowheads="1"/>
                     </pic:cNvPicPr>
                   </pic:nvPicPr>
                   <pic:blipFill>
-                    <a:blip r:link="rId24"/>
+                    <a:blip r:embed="rId24"/>
                     <a:stretch>
                       <a:fillRect/>
                     </a:stretch>
@@ -2995,7 +2926,7 @@
                   <pic:spPr bwMode="auto">
                     <a:xfrm>
                       <a:off x="0" y="0"/>
-                      <a:ext cx="144145" cy="144145"/>
+                      <a:ext cx="105410" cy="105410"/>
                     </a:xfrm>
                     <a:prstGeom prst="rect">
                       <a:avLst/>
@@ -3009,182 +2940,6 @@
       </w:r>
       <w:r>
         <w:rPr/>
-        <w:t xml:space="preserve">’ (see use case 3 on how to navigate there) page. The user is then presented with the </w:t>
-      </w:r>
-      <w:r>
-        <w:rPr/>
-        <w:drawing>
-          <wp:inline distT="0" distB="0" distL="0" distR="0">
-            <wp:extent cx="144145" cy="144145"/>
-            <wp:effectExtent l="0" t="0" r="0" b="0"/>
-            <wp:docPr id="25" name="Image23" descr=""/>
-            <wp:cNvGraphicFramePr>
-              <a:graphicFrameLocks xmlns:a="http://schemas.openxmlformats.org/drawingml/2006/main" noChangeAspect="1"/>
-            </wp:cNvGraphicFramePr>
-            <a:graphic xmlns:a="http://schemas.openxmlformats.org/drawingml/2006/main">
-              <a:graphicData uri="http://schemas.openxmlformats.org/drawingml/2006/picture">
-                <pic:pic xmlns:pic="http://schemas.openxmlformats.org/drawingml/2006/picture">
-                  <pic:nvPicPr>
-                    <pic:cNvPr id="25" name="Image23" descr=""/>
-                    <pic:cNvPicPr>
-                      <a:picLocks noChangeAspect="1" noChangeArrowheads="1"/>
-                    </pic:cNvPicPr>
-                  </pic:nvPicPr>
-                  <pic:blipFill>
-                    <a:blip r:link="rId25"/>
-                    <a:stretch>
-                      <a:fillRect/>
-                    </a:stretch>
-                  </pic:blipFill>
-                  <pic:spPr bwMode="auto">
-                    <a:xfrm>
-                      <a:off x="0" y="0"/>
-                      <a:ext cx="144145" cy="144145"/>
-                    </a:xfrm>
-                    <a:prstGeom prst="rect">
-                      <a:avLst/>
-                    </a:prstGeom>
-                  </pic:spPr>
-                </pic:pic>
-              </a:graphicData>
-            </a:graphic>
-          </wp:inline>
-        </w:drawing>
-      </w:r>
-      <w:r>
-        <w:rPr/>
-        <w:t xml:space="preserve"> icon and the words ordered in English by default. Once clicked, the words will then be ordered in Welsh. If the user wishes, they may switch the order back to English by pressing the </w:t>
-      </w:r>
-      <w:r>
-        <w:rPr/>
-        <w:drawing>
-          <wp:inline distT="0" distB="0" distL="0" distR="0">
-            <wp:extent cx="144145" cy="144145"/>
-            <wp:effectExtent l="0" t="0" r="0" b="0"/>
-            <wp:docPr id="26" name="Image24" descr=""/>
-            <wp:cNvGraphicFramePr>
-              <a:graphicFrameLocks xmlns:a="http://schemas.openxmlformats.org/drawingml/2006/main" noChangeAspect="1"/>
-            </wp:cNvGraphicFramePr>
-            <a:graphic xmlns:a="http://schemas.openxmlformats.org/drawingml/2006/main">
-              <a:graphicData uri="http://schemas.openxmlformats.org/drawingml/2006/picture">
-                <pic:pic xmlns:pic="http://schemas.openxmlformats.org/drawingml/2006/picture">
-                  <pic:nvPicPr>
-                    <pic:cNvPr id="26" name="Image24" descr=""/>
-                    <pic:cNvPicPr>
-                      <a:picLocks noChangeAspect="1" noChangeArrowheads="1"/>
-                    </pic:cNvPicPr>
-                  </pic:nvPicPr>
-                  <pic:blipFill>
-                    <a:blip r:link="rId26"/>
-                    <a:stretch>
-                      <a:fillRect/>
-                    </a:stretch>
-                  </pic:blipFill>
-                  <pic:spPr bwMode="auto">
-                    <a:xfrm>
-                      <a:off x="0" y="0"/>
-                      <a:ext cx="144145" cy="144145"/>
-                    </a:xfrm>
-                    <a:prstGeom prst="rect">
-                      <a:avLst/>
-                    </a:prstGeom>
-                  </pic:spPr>
-                </pic:pic>
-              </a:graphicData>
-            </a:graphic>
-          </wp:inline>
-        </w:drawing>
-      </w:r>
-      <w:r>
-        <w:rPr/>
-        <w:t xml:space="preserve"> icon again. Similarly, if the user wishes to change the ordering from ascending to descending they can click on the </w:t>
-      </w:r>
-      <w:r>
-        <w:rPr/>
-        <w:drawing>
-          <wp:inline distT="0" distB="0" distL="0" distR="0">
-            <wp:extent cx="144145" cy="144145"/>
-            <wp:effectExtent l="0" t="0" r="0" b="0"/>
-            <wp:docPr id="27" name="Image25" descr=""/>
-            <wp:cNvGraphicFramePr>
-              <a:graphicFrameLocks xmlns:a="http://schemas.openxmlformats.org/drawingml/2006/main" noChangeAspect="1"/>
-            </wp:cNvGraphicFramePr>
-            <a:graphic xmlns:a="http://schemas.openxmlformats.org/drawingml/2006/main">
-              <a:graphicData uri="http://schemas.openxmlformats.org/drawingml/2006/picture">
-                <pic:pic xmlns:pic="http://schemas.openxmlformats.org/drawingml/2006/picture">
-                  <pic:nvPicPr>
-                    <pic:cNvPr id="27" name="Image25" descr=""/>
-                    <pic:cNvPicPr>
-                      <a:picLocks noChangeAspect="1" noChangeArrowheads="1"/>
-                    </pic:cNvPicPr>
-                  </pic:nvPicPr>
-                  <pic:blipFill>
-                    <a:blip r:link="rId27"/>
-                    <a:stretch>
-                      <a:fillRect/>
-                    </a:stretch>
-                  </pic:blipFill>
-                  <pic:spPr bwMode="auto">
-                    <a:xfrm>
-                      <a:off x="0" y="0"/>
-                      <a:ext cx="144145" cy="144145"/>
-                    </a:xfrm>
-                    <a:prstGeom prst="rect">
-                      <a:avLst/>
-                    </a:prstGeom>
-                  </pic:spPr>
-                </pic:pic>
-              </a:graphicData>
-            </a:graphic>
-          </wp:inline>
-        </w:drawing>
-      </w:r>
-      <w:r>
-        <w:rPr/>
-        <w:t xml:space="preserve"> icon. Once clicked, this icon will change to </w:t>
-      </w:r>
-      <w:r>
-        <w:rPr/>
-        <w:drawing>
-          <wp:inline distT="0" distB="0" distL="0" distR="0">
-            <wp:extent cx="144145" cy="144145"/>
-            <wp:effectExtent l="0" t="0" r="0" b="0"/>
-            <wp:docPr id="28" name="Image26" descr=""/>
-            <wp:cNvGraphicFramePr>
-              <a:graphicFrameLocks xmlns:a="http://schemas.openxmlformats.org/drawingml/2006/main" noChangeAspect="1"/>
-            </wp:cNvGraphicFramePr>
-            <a:graphic xmlns:a="http://schemas.openxmlformats.org/drawingml/2006/main">
-              <a:graphicData uri="http://schemas.openxmlformats.org/drawingml/2006/picture">
-                <pic:pic xmlns:pic="http://schemas.openxmlformats.org/drawingml/2006/picture">
-                  <pic:nvPicPr>
-                    <pic:cNvPr id="28" name="Image26" descr=""/>
-                    <pic:cNvPicPr>
-                      <a:picLocks noChangeAspect="1" noChangeArrowheads="1"/>
-                    </pic:cNvPicPr>
-                  </pic:nvPicPr>
-                  <pic:blipFill>
-                    <a:blip r:link="rId28"/>
-                    <a:stretch>
-                      <a:fillRect/>
-                    </a:stretch>
-                  </pic:blipFill>
-                  <pic:spPr bwMode="auto">
-                    <a:xfrm>
-                      <a:off x="0" y="0"/>
-                      <a:ext cx="144145" cy="144145"/>
-                    </a:xfrm>
-                    <a:prstGeom prst="rect">
-                      <a:avLst/>
-                    </a:prstGeom>
-                  </pic:spPr>
-                </pic:pic>
-              </a:graphicData>
-            </a:graphic>
-          </wp:inline>
-        </w:drawing>
-      </w:r>
-      <w:r>
-        <w:rPr/>
         <w:t xml:space="preserve"> to show the user what ordering is currently active.</w:t>
       </w:r>
     </w:p>
@@ -3429,24 +3184,10 @@
           <w:numId w:val="7"/>
         </w:numPr>
         <w:spacing w:before="280" w:after="240"/>
-        <w:rPr>
-          <w:rFonts w:ascii="Times New Roman" w:hAnsi="Times New Roman" w:eastAsia="Times New Roman" w:cs="Times New Roman"/>
-          <w:color w:val="auto"/>
-          <w:kern w:val="0"/>
-          <w:sz w:val="20"/>
-          <w:szCs w:val="20"/>
-          <w:lang w:val="en-GB" w:eastAsia="en-US" w:bidi="ar-SA"/>
-        </w:rPr>
-      </w:pPr>
-      <w:r>
-        <w:rPr>
-          <w:rFonts w:eastAsia="Times New Roman" w:cs="Times New Roman"/>
-          <w:color w:val="auto"/>
-          <w:kern w:val="0"/>
-          <w:sz w:val="20"/>
-          <w:szCs w:val="20"/>
-          <w:lang w:val="en-GB" w:eastAsia="en-US" w:bidi="ar-SA"/>
-        </w:rPr>
+        <w:rPr/>
+      </w:pPr>
+      <w:r>
+        <w:rPr/>
         <w:t>1 - View dictionary</w:t>
       </w:r>
     </w:p>
@@ -4044,12 +3785,6 @@
         <w:rPr/>
         <w:t>[2]</w:t>
         <w:tab/>
-      </w:r>
-      <w:r>
-        <w:rPr>
-          <w:i w:val="false"/>
-          <w:iCs w:val="false"/>
-        </w:rPr>
         <w:t>Software Engineering Group Project:</w:t>
       </w:r>
       <w:r>
@@ -4060,10 +3795,7 @@
         <w:t xml:space="preserve"> </w:t>
       </w:r>
       <w:r>
-        <w:rPr>
-          <w:i w:val="false"/>
-          <w:iCs w:val="false"/>
-        </w:rPr>
+        <w:rPr/>
         <w:t>User Interface Specification Standards. C. J. Price, N. W. Hardy, B.P, Tiddeman, SE.QA.04. 1.2 Release.</w:t>
       </w:r>
     </w:p>
@@ -4073,10 +3805,7 @@
         <w:rPr/>
       </w:pPr>
       <w:r>
-        <w:rPr>
-          <w:i w:val="false"/>
-          <w:iCs w:val="false"/>
-        </w:rPr>
+        <w:rPr/>
         <w:t>[3]</w:t>
         <w:tab/>
         <w:t>Software Engineering Group Project: Welsh Vocabulary Tutor Requirements Specification. C. J. Price, N. W. Hardy, B.P. Tiddeman, SE.QA.CSRC. 1.1 Release.</w:t>
@@ -4115,10 +3844,10 @@
       </w:tblPr>
       <w:tblGrid>
         <w:gridCol w:w="861"/>
-        <w:gridCol w:w="1009"/>
-        <w:gridCol w:w="1195"/>
-        <w:gridCol w:w="3969"/>
-        <w:gridCol w:w="1318"/>
+        <w:gridCol w:w="1004"/>
+        <w:gridCol w:w="1229"/>
+        <w:gridCol w:w="3944"/>
+        <w:gridCol w:w="1314"/>
       </w:tblGrid>
       <w:tr>
         <w:trPr>
@@ -4128,10 +3857,10 @@
           <w:tcPr>
             <w:tcW w:w="861" w:type="dxa"/>
             <w:tcBorders>
-              <w:top w:val="single" w:sz="12" w:space="0" w:color="000000"/>
-              <w:left w:val="single" w:sz="12" w:space="0" w:color="000000"/>
-              <w:bottom w:val="single" w:sz="12" w:space="0" w:color="000000"/>
-              <w:right w:val="single" w:sz="6" w:space="0" w:color="000000"/>
+              <w:top w:val="single" w:sz="4" w:space="0" w:color="000000"/>
+              <w:left w:val="single" w:sz="4" w:space="0" w:color="000000"/>
+              <w:bottom w:val="single" w:sz="4" w:space="0" w:color="000000"/>
+              <w:right w:val="single" w:sz="4" w:space="0" w:color="000000"/>
             </w:tcBorders>
           </w:tcPr>
           <w:p>
@@ -4152,12 +3881,12 @@
         </w:tc>
         <w:tc>
           <w:tcPr>
-            <w:tcW w:w="1009" w:type="dxa"/>
+            <w:tcW w:w="1004" w:type="dxa"/>
             <w:tcBorders>
-              <w:top w:val="single" w:sz="12" w:space="0" w:color="000000"/>
-              <w:left w:val="single" w:sz="6" w:space="0" w:color="000000"/>
-              <w:bottom w:val="single" w:sz="12" w:space="0" w:color="000000"/>
-              <w:right w:val="single" w:sz="6" w:space="0" w:color="000000"/>
+              <w:top w:val="single" w:sz="4" w:space="0" w:color="000000"/>
+              <w:left w:val="single" w:sz="4" w:space="0" w:color="000000"/>
+              <w:bottom w:val="single" w:sz="4" w:space="0" w:color="000000"/>
+              <w:right w:val="single" w:sz="4" w:space="0" w:color="000000"/>
             </w:tcBorders>
           </w:tcPr>
           <w:p>
@@ -4178,12 +3907,12 @@
         </w:tc>
         <w:tc>
           <w:tcPr>
-            <w:tcW w:w="1195" w:type="dxa"/>
+            <w:tcW w:w="1229" w:type="dxa"/>
             <w:tcBorders>
-              <w:top w:val="single" w:sz="12" w:space="0" w:color="000000"/>
-              <w:left w:val="single" w:sz="6" w:space="0" w:color="000000"/>
-              <w:bottom w:val="single" w:sz="12" w:space="0" w:color="000000"/>
-              <w:right w:val="single" w:sz="6" w:space="0" w:color="000000"/>
+              <w:top w:val="single" w:sz="4" w:space="0" w:color="000000"/>
+              <w:left w:val="single" w:sz="4" w:space="0" w:color="000000"/>
+              <w:bottom w:val="single" w:sz="4" w:space="0" w:color="000000"/>
+              <w:right w:val="single" w:sz="4" w:space="0" w:color="000000"/>
             </w:tcBorders>
           </w:tcPr>
           <w:p>
@@ -4204,12 +3933,12 @@
         </w:tc>
         <w:tc>
           <w:tcPr>
-            <w:tcW w:w="3969" w:type="dxa"/>
+            <w:tcW w:w="3944" w:type="dxa"/>
             <w:tcBorders>
-              <w:top w:val="single" w:sz="12" w:space="0" w:color="000000"/>
-              <w:left w:val="single" w:sz="6" w:space="0" w:color="000000"/>
-              <w:bottom w:val="single" w:sz="12" w:space="0" w:color="000000"/>
-              <w:right w:val="single" w:sz="6" w:space="0" w:color="000000"/>
+              <w:top w:val="single" w:sz="4" w:space="0" w:color="000000"/>
+              <w:left w:val="single" w:sz="4" w:space="0" w:color="000000"/>
+              <w:bottom w:val="single" w:sz="4" w:space="0" w:color="000000"/>
+              <w:right w:val="single" w:sz="4" w:space="0" w:color="000000"/>
             </w:tcBorders>
           </w:tcPr>
           <w:p>
@@ -4230,12 +3959,12 @@
         </w:tc>
         <w:tc>
           <w:tcPr>
-            <w:tcW w:w="1318" w:type="dxa"/>
+            <w:tcW w:w="1314" w:type="dxa"/>
             <w:tcBorders>
-              <w:top w:val="single" w:sz="12" w:space="0" w:color="000000"/>
-              <w:left w:val="single" w:sz="6" w:space="0" w:color="000000"/>
-              <w:bottom w:val="single" w:sz="12" w:space="0" w:color="000000"/>
-              <w:right w:val="single" w:sz="12" w:space="0" w:color="000000"/>
+              <w:top w:val="single" w:sz="4" w:space="0" w:color="000000"/>
+              <w:left w:val="single" w:sz="4" w:space="0" w:color="000000"/>
+              <w:bottom w:val="single" w:sz="4" w:space="0" w:color="000000"/>
+              <w:right w:val="single" w:sz="4" w:space="0" w:color="000000"/>
             </w:tcBorders>
           </w:tcPr>
           <w:p>
@@ -4261,9 +3990,10 @@
           <w:tcPr>
             <w:tcW w:w="861" w:type="dxa"/>
             <w:tcBorders>
-              <w:left w:val="single" w:sz="12" w:space="0" w:color="000000"/>
-              <w:bottom w:val="single" w:sz="6" w:space="0" w:color="000000"/>
-              <w:right w:val="single" w:sz="6" w:space="0" w:color="000000"/>
+              <w:top w:val="single" w:sz="4" w:space="0" w:color="000000"/>
+              <w:left w:val="single" w:sz="4" w:space="0" w:color="000000"/>
+              <w:bottom w:val="single" w:sz="4" w:space="0" w:color="000000"/>
+              <w:right w:val="single" w:sz="4" w:space="0" w:color="000000"/>
             </w:tcBorders>
           </w:tcPr>
           <w:p>
@@ -4279,11 +4009,12 @@
         </w:tc>
         <w:tc>
           <w:tcPr>
-            <w:tcW w:w="1009" w:type="dxa"/>
+            <w:tcW w:w="1004" w:type="dxa"/>
             <w:tcBorders>
-              <w:left w:val="single" w:sz="6" w:space="0" w:color="000000"/>
-              <w:bottom w:val="single" w:sz="6" w:space="0" w:color="000000"/>
-              <w:right w:val="single" w:sz="6" w:space="0" w:color="000000"/>
+              <w:top w:val="single" w:sz="4" w:space="0" w:color="000000"/>
+              <w:left w:val="single" w:sz="4" w:space="0" w:color="000000"/>
+              <w:bottom w:val="single" w:sz="4" w:space="0" w:color="000000"/>
+              <w:right w:val="single" w:sz="4" w:space="0" w:color="000000"/>
             </w:tcBorders>
           </w:tcPr>
           <w:p>
@@ -4299,35 +4030,33 @@
         </w:tc>
         <w:tc>
           <w:tcPr>
-            <w:tcW w:w="1195" w:type="dxa"/>
+            <w:tcW w:w="1229" w:type="dxa"/>
             <w:tcBorders>
-              <w:left w:val="single" w:sz="6" w:space="0" w:color="000000"/>
-              <w:bottom w:val="single" w:sz="6" w:space="0" w:color="000000"/>
-              <w:right w:val="single" w:sz="6" w:space="0" w:color="000000"/>
+              <w:top w:val="single" w:sz="4" w:space="0" w:color="000000"/>
+              <w:left w:val="single" w:sz="4" w:space="0" w:color="000000"/>
+              <w:bottom w:val="single" w:sz="4" w:space="0" w:color="000000"/>
+              <w:right w:val="single" w:sz="4" w:space="0" w:color="000000"/>
             </w:tcBorders>
           </w:tcPr>
           <w:p>
             <w:pPr>
               <w:pStyle w:val="Normal"/>
-              <w:rPr>
-                <w:lang w:eastAsia="en-US"/>
-              </w:rPr>
+              <w:rPr/>
             </w:pPr>
             <w:r>
-              <w:rPr>
-                <w:lang w:eastAsia="en-US"/>
-              </w:rPr>
+              <w:rPr/>
               <w:t>15/02/2020</w:t>
             </w:r>
           </w:p>
         </w:tc>
         <w:tc>
           <w:tcPr>
-            <w:tcW w:w="3969" w:type="dxa"/>
+            <w:tcW w:w="3944" w:type="dxa"/>
             <w:tcBorders>
-              <w:left w:val="single" w:sz="6" w:space="0" w:color="000000"/>
-              <w:bottom w:val="single" w:sz="6" w:space="0" w:color="000000"/>
-              <w:right w:val="single" w:sz="6" w:space="0" w:color="000000"/>
+              <w:top w:val="single" w:sz="4" w:space="0" w:color="000000"/>
+              <w:left w:val="single" w:sz="4" w:space="0" w:color="000000"/>
+              <w:bottom w:val="single" w:sz="4" w:space="0" w:color="000000"/>
+              <w:right w:val="single" w:sz="4" w:space="0" w:color="000000"/>
             </w:tcBorders>
           </w:tcPr>
           <w:p>
@@ -4343,11 +4072,12 @@
         </w:tc>
         <w:tc>
           <w:tcPr>
-            <w:tcW w:w="1318" w:type="dxa"/>
+            <w:tcW w:w="1314" w:type="dxa"/>
             <w:tcBorders>
-              <w:left w:val="single" w:sz="6" w:space="0" w:color="000000"/>
-              <w:bottom w:val="single" w:sz="6" w:space="0" w:color="000000"/>
-              <w:right w:val="single" w:sz="12" w:space="0" w:color="000000"/>
+              <w:top w:val="single" w:sz="4" w:space="0" w:color="000000"/>
+              <w:left w:val="single" w:sz="4" w:space="0" w:color="000000"/>
+              <w:bottom w:val="single" w:sz="4" w:space="0" w:color="000000"/>
+              <w:right w:val="single" w:sz="4" w:space="0" w:color="000000"/>
             </w:tcBorders>
           </w:tcPr>
           <w:p>
@@ -4368,10 +4098,10 @@
           <w:tcPr>
             <w:tcW w:w="861" w:type="dxa"/>
             <w:tcBorders>
-              <w:top w:val="single" w:sz="6" w:space="0" w:color="000000"/>
-              <w:left w:val="single" w:sz="12" w:space="0" w:color="000000"/>
-              <w:bottom w:val="single" w:sz="6" w:space="0" w:color="000000"/>
-              <w:right w:val="single" w:sz="6" w:space="0" w:color="000000"/>
+              <w:top w:val="single" w:sz="4" w:space="0" w:color="000000"/>
+              <w:left w:val="single" w:sz="4" w:space="0" w:color="000000"/>
+              <w:bottom w:val="single" w:sz="4" w:space="0" w:color="000000"/>
+              <w:right w:val="single" w:sz="4" w:space="0" w:color="000000"/>
             </w:tcBorders>
           </w:tcPr>
           <w:p>
@@ -4387,12 +4117,12 @@
         </w:tc>
         <w:tc>
           <w:tcPr>
-            <w:tcW w:w="1009" w:type="dxa"/>
+            <w:tcW w:w="1004" w:type="dxa"/>
             <w:tcBorders>
-              <w:top w:val="single" w:sz="6" w:space="0" w:color="000000"/>
-              <w:left w:val="single" w:sz="6" w:space="0" w:color="000000"/>
-              <w:bottom w:val="single" w:sz="6" w:space="0" w:color="000000"/>
-              <w:right w:val="single" w:sz="6" w:space="0" w:color="000000"/>
+              <w:top w:val="single" w:sz="4" w:space="0" w:color="000000"/>
+              <w:left w:val="single" w:sz="4" w:space="0" w:color="000000"/>
+              <w:bottom w:val="single" w:sz="4" w:space="0" w:color="000000"/>
+              <w:right w:val="single" w:sz="4" w:space="0" w:color="000000"/>
             </w:tcBorders>
           </w:tcPr>
           <w:p>
@@ -4408,12 +4138,12 @@
         </w:tc>
         <w:tc>
           <w:tcPr>
-            <w:tcW w:w="1195" w:type="dxa"/>
+            <w:tcW w:w="1229" w:type="dxa"/>
             <w:tcBorders>
-              <w:top w:val="single" w:sz="6" w:space="0" w:color="000000"/>
-              <w:left w:val="single" w:sz="6" w:space="0" w:color="000000"/>
-              <w:bottom w:val="single" w:sz="6" w:space="0" w:color="000000"/>
-              <w:right w:val="single" w:sz="6" w:space="0" w:color="000000"/>
+              <w:top w:val="single" w:sz="4" w:space="0" w:color="000000"/>
+              <w:left w:val="single" w:sz="4" w:space="0" w:color="000000"/>
+              <w:bottom w:val="single" w:sz="4" w:space="0" w:color="000000"/>
+              <w:right w:val="single" w:sz="4" w:space="0" w:color="000000"/>
             </w:tcBorders>
           </w:tcPr>
           <w:p>
@@ -4429,12 +4159,12 @@
         </w:tc>
         <w:tc>
           <w:tcPr>
-            <w:tcW w:w="3969" w:type="dxa"/>
+            <w:tcW w:w="3944" w:type="dxa"/>
             <w:tcBorders>
-              <w:top w:val="single" w:sz="6" w:space="0" w:color="000000"/>
-              <w:left w:val="single" w:sz="6" w:space="0" w:color="000000"/>
-              <w:bottom w:val="single" w:sz="6" w:space="0" w:color="000000"/>
-              <w:right w:val="single" w:sz="6" w:space="0" w:color="000000"/>
+              <w:top w:val="single" w:sz="4" w:space="0" w:color="000000"/>
+              <w:left w:val="single" w:sz="4" w:space="0" w:color="000000"/>
+              <w:bottom w:val="single" w:sz="4" w:space="0" w:color="000000"/>
+              <w:right w:val="single" w:sz="4" w:space="0" w:color="000000"/>
             </w:tcBorders>
           </w:tcPr>
           <w:p>
@@ -4450,12 +4180,12 @@
         </w:tc>
         <w:tc>
           <w:tcPr>
-            <w:tcW w:w="1318" w:type="dxa"/>
+            <w:tcW w:w="1314" w:type="dxa"/>
             <w:tcBorders>
-              <w:top w:val="single" w:sz="6" w:space="0" w:color="000000"/>
-              <w:left w:val="single" w:sz="6" w:space="0" w:color="000000"/>
-              <w:bottom w:val="single" w:sz="6" w:space="0" w:color="000000"/>
-              <w:right w:val="single" w:sz="12" w:space="0" w:color="000000"/>
+              <w:top w:val="single" w:sz="4" w:space="0" w:color="000000"/>
+              <w:left w:val="single" w:sz="4" w:space="0" w:color="000000"/>
+              <w:bottom w:val="single" w:sz="4" w:space="0" w:color="000000"/>
+              <w:right w:val="single" w:sz="4" w:space="0" w:color="000000"/>
             </w:tcBorders>
           </w:tcPr>
           <w:p>
@@ -4476,10 +4206,10 @@
           <w:tcPr>
             <w:tcW w:w="861" w:type="dxa"/>
             <w:tcBorders>
-              <w:top w:val="single" w:sz="6" w:space="0" w:color="000000"/>
-              <w:left w:val="single" w:sz="12" w:space="0" w:color="000000"/>
-              <w:bottom w:val="single" w:sz="6" w:space="0" w:color="000000"/>
-              <w:right w:val="single" w:sz="6" w:space="0" w:color="000000"/>
+              <w:top w:val="single" w:sz="4" w:space="0" w:color="000000"/>
+              <w:left w:val="single" w:sz="4" w:space="0" w:color="000000"/>
+              <w:bottom w:val="single" w:sz="4" w:space="0" w:color="000000"/>
+              <w:right w:val="single" w:sz="4" w:space="0" w:color="000000"/>
             </w:tcBorders>
           </w:tcPr>
           <w:p>
@@ -4495,12 +4225,12 @@
         </w:tc>
         <w:tc>
           <w:tcPr>
-            <w:tcW w:w="1009" w:type="dxa"/>
+            <w:tcW w:w="1004" w:type="dxa"/>
             <w:tcBorders>
-              <w:top w:val="single" w:sz="6" w:space="0" w:color="000000"/>
-              <w:left w:val="single" w:sz="6" w:space="0" w:color="000000"/>
-              <w:bottom w:val="single" w:sz="6" w:space="0" w:color="000000"/>
-              <w:right w:val="single" w:sz="6" w:space="0" w:color="000000"/>
+              <w:top w:val="single" w:sz="4" w:space="0" w:color="000000"/>
+              <w:left w:val="single" w:sz="4" w:space="0" w:color="000000"/>
+              <w:bottom w:val="single" w:sz="4" w:space="0" w:color="000000"/>
+              <w:right w:val="single" w:sz="4" w:space="0" w:color="000000"/>
             </w:tcBorders>
           </w:tcPr>
           <w:p>
@@ -4516,12 +4246,12 @@
         </w:tc>
         <w:tc>
           <w:tcPr>
-            <w:tcW w:w="1195" w:type="dxa"/>
+            <w:tcW w:w="1229" w:type="dxa"/>
             <w:tcBorders>
-              <w:top w:val="single" w:sz="6" w:space="0" w:color="000000"/>
-              <w:left w:val="single" w:sz="6" w:space="0" w:color="000000"/>
-              <w:bottom w:val="single" w:sz="6" w:space="0" w:color="000000"/>
-              <w:right w:val="single" w:sz="6" w:space="0" w:color="000000"/>
+              <w:top w:val="single" w:sz="4" w:space="0" w:color="000000"/>
+              <w:left w:val="single" w:sz="4" w:space="0" w:color="000000"/>
+              <w:bottom w:val="single" w:sz="4" w:space="0" w:color="000000"/>
+              <w:right w:val="single" w:sz="4" w:space="0" w:color="000000"/>
             </w:tcBorders>
           </w:tcPr>
           <w:p>
@@ -4537,12 +4267,12 @@
         </w:tc>
         <w:tc>
           <w:tcPr>
-            <w:tcW w:w="3969" w:type="dxa"/>
+            <w:tcW w:w="3944" w:type="dxa"/>
             <w:tcBorders>
-              <w:top w:val="single" w:sz="6" w:space="0" w:color="000000"/>
-              <w:left w:val="single" w:sz="6" w:space="0" w:color="000000"/>
-              <w:bottom w:val="single" w:sz="6" w:space="0" w:color="000000"/>
-              <w:right w:val="single" w:sz="6" w:space="0" w:color="000000"/>
+              <w:top w:val="single" w:sz="4" w:space="0" w:color="000000"/>
+              <w:left w:val="single" w:sz="4" w:space="0" w:color="000000"/>
+              <w:bottom w:val="single" w:sz="4" w:space="0" w:color="000000"/>
+              <w:right w:val="single" w:sz="4" w:space="0" w:color="000000"/>
             </w:tcBorders>
           </w:tcPr>
           <w:p>
@@ -4552,18 +4282,20 @@
             </w:pPr>
             <w:r>
               <w:rPr/>
-              <w:t>Grammatical corrections, word sort use case, startup</w:t>
+              <w:t>Grammatical corrections, word sort use case, start-up</w:t>
             </w:r>
+            <w:bookmarkStart w:id="28" w:name="_GoBack"/>
+            <w:bookmarkEnd w:id="28"/>
           </w:p>
         </w:tc>
         <w:tc>
           <w:tcPr>
-            <w:tcW w:w="1318" w:type="dxa"/>
+            <w:tcW w:w="1314" w:type="dxa"/>
             <w:tcBorders>
-              <w:top w:val="single" w:sz="6" w:space="0" w:color="000000"/>
-              <w:left w:val="single" w:sz="6" w:space="0" w:color="000000"/>
-              <w:bottom w:val="single" w:sz="6" w:space="0" w:color="000000"/>
-              <w:right w:val="single" w:sz="12" w:space="0" w:color="000000"/>
+              <w:top w:val="single" w:sz="4" w:space="0" w:color="000000"/>
+              <w:left w:val="single" w:sz="4" w:space="0" w:color="000000"/>
+              <w:bottom w:val="single" w:sz="4" w:space="0" w:color="000000"/>
+              <w:right w:val="single" w:sz="4" w:space="0" w:color="000000"/>
             </w:tcBorders>
           </w:tcPr>
           <w:p>
@@ -4584,10 +4316,10 @@
           <w:tcPr>
             <w:tcW w:w="861" w:type="dxa"/>
             <w:tcBorders>
-              <w:top w:val="single" w:sz="6" w:space="0" w:color="000000"/>
-              <w:left w:val="single" w:sz="12" w:space="0" w:color="000000"/>
-              <w:bottom w:val="single" w:sz="6" w:space="0" w:color="000000"/>
-              <w:right w:val="single" w:sz="6" w:space="0" w:color="000000"/>
+              <w:top w:val="single" w:sz="4" w:space="0" w:color="000000"/>
+              <w:left w:val="single" w:sz="4" w:space="0" w:color="000000"/>
+              <w:bottom w:val="single" w:sz="4" w:space="0" w:color="000000"/>
+              <w:right w:val="single" w:sz="4" w:space="0" w:color="000000"/>
             </w:tcBorders>
           </w:tcPr>
           <w:p>
@@ -4603,12 +4335,12 @@
         </w:tc>
         <w:tc>
           <w:tcPr>
-            <w:tcW w:w="1009" w:type="dxa"/>
+            <w:tcW w:w="1004" w:type="dxa"/>
             <w:tcBorders>
-              <w:top w:val="single" w:sz="6" w:space="0" w:color="000000"/>
-              <w:left w:val="single" w:sz="6" w:space="0" w:color="000000"/>
-              <w:bottom w:val="single" w:sz="6" w:space="0" w:color="000000"/>
-              <w:right w:val="single" w:sz="6" w:space="0" w:color="000000"/>
+              <w:top w:val="single" w:sz="4" w:space="0" w:color="000000"/>
+              <w:left w:val="single" w:sz="4" w:space="0" w:color="000000"/>
+              <w:bottom w:val="single" w:sz="4" w:space="0" w:color="000000"/>
+              <w:right w:val="single" w:sz="4" w:space="0" w:color="000000"/>
             </w:tcBorders>
           </w:tcPr>
           <w:p>
@@ -4624,12 +4356,12 @@
         </w:tc>
         <w:tc>
           <w:tcPr>
-            <w:tcW w:w="1195" w:type="dxa"/>
+            <w:tcW w:w="1229" w:type="dxa"/>
             <w:tcBorders>
-              <w:top w:val="single" w:sz="6" w:space="0" w:color="000000"/>
-              <w:left w:val="single" w:sz="6" w:space="0" w:color="000000"/>
-              <w:bottom w:val="single" w:sz="6" w:space="0" w:color="000000"/>
-              <w:right w:val="single" w:sz="6" w:space="0" w:color="000000"/>
+              <w:top w:val="single" w:sz="4" w:space="0" w:color="000000"/>
+              <w:left w:val="single" w:sz="4" w:space="0" w:color="000000"/>
+              <w:bottom w:val="single" w:sz="4" w:space="0" w:color="000000"/>
+              <w:right w:val="single" w:sz="4" w:space="0" w:color="000000"/>
             </w:tcBorders>
           </w:tcPr>
           <w:p>
@@ -4645,12 +4377,12 @@
         </w:tc>
         <w:tc>
           <w:tcPr>
-            <w:tcW w:w="3969" w:type="dxa"/>
+            <w:tcW w:w="3944" w:type="dxa"/>
             <w:tcBorders>
-              <w:top w:val="single" w:sz="6" w:space="0" w:color="000000"/>
-              <w:left w:val="single" w:sz="6" w:space="0" w:color="000000"/>
-              <w:bottom w:val="single" w:sz="6" w:space="0" w:color="000000"/>
-              <w:right w:val="single" w:sz="6" w:space="0" w:color="000000"/>
+              <w:top w:val="single" w:sz="4" w:space="0" w:color="000000"/>
+              <w:left w:val="single" w:sz="4" w:space="0" w:color="000000"/>
+              <w:bottom w:val="single" w:sz="4" w:space="0" w:color="000000"/>
+              <w:right w:val="single" w:sz="4" w:space="0" w:color="000000"/>
             </w:tcBorders>
           </w:tcPr>
           <w:p>
@@ -4666,12 +4398,12 @@
         </w:tc>
         <w:tc>
           <w:tcPr>
-            <w:tcW w:w="1318" w:type="dxa"/>
+            <w:tcW w:w="1314" w:type="dxa"/>
             <w:tcBorders>
-              <w:top w:val="single" w:sz="6" w:space="0" w:color="000000"/>
-              <w:left w:val="single" w:sz="6" w:space="0" w:color="000000"/>
-              <w:bottom w:val="single" w:sz="6" w:space="0" w:color="000000"/>
-              <w:right w:val="single" w:sz="12" w:space="0" w:color="000000"/>
+              <w:top w:val="single" w:sz="4" w:space="0" w:color="000000"/>
+              <w:left w:val="single" w:sz="4" w:space="0" w:color="000000"/>
+              <w:bottom w:val="single" w:sz="4" w:space="0" w:color="000000"/>
+              <w:right w:val="single" w:sz="4" w:space="0" w:color="000000"/>
             </w:tcBorders>
           </w:tcPr>
           <w:p>
@@ -4692,9 +4424,10 @@
           <w:tcPr>
             <w:tcW w:w="861" w:type="dxa"/>
             <w:tcBorders>
-              <w:left w:val="single" w:sz="12" w:space="0" w:color="000000"/>
-              <w:bottom w:val="single" w:sz="12" w:space="0" w:color="000000"/>
-              <w:right w:val="single" w:sz="6" w:space="0" w:color="000000"/>
+              <w:top w:val="single" w:sz="4" w:space="0" w:color="000000"/>
+              <w:left w:val="single" w:sz="4" w:space="0" w:color="000000"/>
+              <w:bottom w:val="single" w:sz="4" w:space="0" w:color="000000"/>
+              <w:right w:val="single" w:sz="4" w:space="0" w:color="000000"/>
             </w:tcBorders>
           </w:tcPr>
           <w:p>
@@ -4710,11 +4443,12 @@
         </w:tc>
         <w:tc>
           <w:tcPr>
-            <w:tcW w:w="1009" w:type="dxa"/>
+            <w:tcW w:w="1004" w:type="dxa"/>
             <w:tcBorders>
-              <w:left w:val="single" w:sz="6" w:space="0" w:color="000000"/>
-              <w:bottom w:val="single" w:sz="12" w:space="0" w:color="000000"/>
-              <w:right w:val="single" w:sz="6" w:space="0" w:color="000000"/>
+              <w:top w:val="single" w:sz="4" w:space="0" w:color="000000"/>
+              <w:left w:val="single" w:sz="4" w:space="0" w:color="000000"/>
+              <w:bottom w:val="single" w:sz="4" w:space="0" w:color="000000"/>
+              <w:right w:val="single" w:sz="4" w:space="0" w:color="000000"/>
             </w:tcBorders>
           </w:tcPr>
           <w:p>
@@ -4730,11 +4464,12 @@
         </w:tc>
         <w:tc>
           <w:tcPr>
-            <w:tcW w:w="1195" w:type="dxa"/>
+            <w:tcW w:w="1229" w:type="dxa"/>
             <w:tcBorders>
-              <w:left w:val="single" w:sz="6" w:space="0" w:color="000000"/>
-              <w:bottom w:val="single" w:sz="12" w:space="0" w:color="000000"/>
-              <w:right w:val="single" w:sz="6" w:space="0" w:color="000000"/>
+              <w:top w:val="single" w:sz="4" w:space="0" w:color="000000"/>
+              <w:left w:val="single" w:sz="4" w:space="0" w:color="000000"/>
+              <w:bottom w:val="single" w:sz="4" w:space="0" w:color="000000"/>
+              <w:right w:val="single" w:sz="4" w:space="0" w:color="000000"/>
             </w:tcBorders>
           </w:tcPr>
           <w:p>
@@ -4750,11 +4485,12 @@
         </w:tc>
         <w:tc>
           <w:tcPr>
-            <w:tcW w:w="3969" w:type="dxa"/>
+            <w:tcW w:w="3944" w:type="dxa"/>
             <w:tcBorders>
-              <w:left w:val="single" w:sz="6" w:space="0" w:color="000000"/>
-              <w:bottom w:val="single" w:sz="12" w:space="0" w:color="000000"/>
-              <w:right w:val="single" w:sz="6" w:space="0" w:color="000000"/>
+              <w:top w:val="single" w:sz="4" w:space="0" w:color="000000"/>
+              <w:left w:val="single" w:sz="4" w:space="0" w:color="000000"/>
+              <w:bottom w:val="single" w:sz="4" w:space="0" w:color="000000"/>
+              <w:right w:val="single" w:sz="4" w:space="0" w:color="000000"/>
             </w:tcBorders>
           </w:tcPr>
           <w:p>
@@ -4770,11 +4506,12 @@
         </w:tc>
         <w:tc>
           <w:tcPr>
-            <w:tcW w:w="1318" w:type="dxa"/>
+            <w:tcW w:w="1314" w:type="dxa"/>
             <w:tcBorders>
-              <w:left w:val="single" w:sz="6" w:space="0" w:color="000000"/>
-              <w:bottom w:val="single" w:sz="12" w:space="0" w:color="000000"/>
-              <w:right w:val="single" w:sz="12" w:space="0" w:color="000000"/>
+              <w:top w:val="single" w:sz="4" w:space="0" w:color="000000"/>
+              <w:left w:val="single" w:sz="4" w:space="0" w:color="000000"/>
+              <w:bottom w:val="single" w:sz="4" w:space="0" w:color="000000"/>
+              <w:right w:val="single" w:sz="4" w:space="0" w:color="000000"/>
             </w:tcBorders>
           </w:tcPr>
           <w:p>
@@ -4789,6 +4526,114 @@
           </w:p>
         </w:tc>
       </w:tr>
+      <w:tr>
+        <w:trPr/>
+        <w:tc>
+          <w:tcPr>
+            <w:tcW w:w="861" w:type="dxa"/>
+            <w:tcBorders>
+              <w:top w:val="single" w:sz="4" w:space="0" w:color="000000"/>
+              <w:left w:val="single" w:sz="4" w:space="0" w:color="000000"/>
+              <w:bottom w:val="single" w:sz="4" w:space="0" w:color="000000"/>
+              <w:right w:val="single" w:sz="4" w:space="0" w:color="000000"/>
+            </w:tcBorders>
+          </w:tcPr>
+          <w:p>
+            <w:pPr>
+              <w:pStyle w:val="Normal"/>
+              <w:rPr/>
+            </w:pPr>
+            <w:r>
+              <w:rPr/>
+              <w:t>1.2</w:t>
+            </w:r>
+          </w:p>
+        </w:tc>
+        <w:tc>
+          <w:tcPr>
+            <w:tcW w:w="1004" w:type="dxa"/>
+            <w:tcBorders>
+              <w:top w:val="single" w:sz="4" w:space="0" w:color="000000"/>
+              <w:left w:val="single" w:sz="4" w:space="0" w:color="000000"/>
+              <w:bottom w:val="single" w:sz="4" w:space="0" w:color="000000"/>
+              <w:right w:val="single" w:sz="4" w:space="0" w:color="000000"/>
+            </w:tcBorders>
+          </w:tcPr>
+          <w:p>
+            <w:pPr>
+              <w:pStyle w:val="Normal"/>
+              <w:rPr/>
+            </w:pPr>
+            <w:r>
+              <w:rPr/>
+              <w:t>#10</w:t>
+            </w:r>
+          </w:p>
+        </w:tc>
+        <w:tc>
+          <w:tcPr>
+            <w:tcW w:w="1229" w:type="dxa"/>
+            <w:tcBorders>
+              <w:top w:val="single" w:sz="4" w:space="0" w:color="000000"/>
+              <w:left w:val="single" w:sz="4" w:space="0" w:color="000000"/>
+              <w:bottom w:val="single" w:sz="4" w:space="0" w:color="000000"/>
+              <w:right w:val="single" w:sz="4" w:space="0" w:color="000000"/>
+            </w:tcBorders>
+          </w:tcPr>
+          <w:p>
+            <w:pPr>
+              <w:pStyle w:val="Normal"/>
+              <w:rPr/>
+            </w:pPr>
+            <w:r>
+              <w:rPr/>
+              <w:t>29/04/2020</w:t>
+            </w:r>
+          </w:p>
+        </w:tc>
+        <w:tc>
+          <w:tcPr>
+            <w:tcW w:w="3944" w:type="dxa"/>
+            <w:tcBorders>
+              <w:top w:val="single" w:sz="4" w:space="0" w:color="000000"/>
+              <w:left w:val="single" w:sz="4" w:space="0" w:color="000000"/>
+              <w:bottom w:val="single" w:sz="4" w:space="0" w:color="000000"/>
+              <w:right w:val="single" w:sz="4" w:space="0" w:color="000000"/>
+            </w:tcBorders>
+          </w:tcPr>
+          <w:p>
+            <w:pPr>
+              <w:pStyle w:val="Normal"/>
+              <w:rPr/>
+            </w:pPr>
+            <w:r>
+              <w:rPr/>
+              <w:t>Updates to Use Case 5 Start A test changing the tests to show that they are selected randomly.</w:t>
+            </w:r>
+          </w:p>
+        </w:tc>
+        <w:tc>
+          <w:tcPr>
+            <w:tcW w:w="1314" w:type="dxa"/>
+            <w:tcBorders>
+              <w:top w:val="single" w:sz="4" w:space="0" w:color="000000"/>
+              <w:left w:val="single" w:sz="4" w:space="0" w:color="000000"/>
+              <w:bottom w:val="single" w:sz="4" w:space="0" w:color="000000"/>
+              <w:right w:val="single" w:sz="4" w:space="0" w:color="000000"/>
+            </w:tcBorders>
+          </w:tcPr>
+          <w:p>
+            <w:pPr>
+              <w:pStyle w:val="Normal"/>
+              <w:rPr/>
+            </w:pPr>
+            <w:r>
+              <w:rPr/>
+              <w:t>NCW</w:t>
+            </w:r>
+          </w:p>
+        </w:tc>
+      </w:tr>
     </w:tbl>
     <w:p>
       <w:pPr>
@@ -4801,117 +4646,22 @@
       </w:r>
     </w:p>
     <w:sectPr>
-      <w:headerReference w:type="default" r:id="rId29"/>
-      <w:footerReference w:type="default" r:id="rId30"/>
+      <w:headerReference w:type="default" r:id="rId25"/>
+      <w:footerReference w:type="default" r:id="rId26"/>
       <w:type w:val="nextPage"/>
       <w:pgSz w:w="11906" w:h="16838"/>
       <w:pgMar w:left="1440" w:right="1440" w:header="720" w:top="1440" w:footer="720" w:bottom="1440" w:gutter="0"/>
-      <w:pgNumType w:fmt="decimal"/>
+      <w:pgNumType w:start="1" w:fmt="decimal"/>
       <w:formProt w:val="false"/>
+      <w:titlePg/>
       <w:textDirection w:val="lrTb"/>
-      <w:docGrid w:type="default" w:linePitch="100" w:charSpace="8192"/>
+      <w:docGrid w:type="default" w:linePitch="100" w:charSpace="16384"/>
     </w:sectPr>
   </w:body>
 </w:document>
 </file>
 
 <file path=word/footer1.xml><?xml version="1.0" encoding="utf-8"?>
-<w:ftr xmlns:o="urn:schemas-microsoft-com:office:office" xmlns:r="http://schemas.openxmlformats.org/officeDocument/2006/relationships" xmlns:v="urn:schemas-microsoft-com:vml" xmlns:w="http://schemas.openxmlformats.org/wordprocessingml/2006/main" xmlns:w10="urn:schemas-microsoft-com:office:word" xmlns:wp="http://schemas.openxmlformats.org/drawingml/2006/wordprocessingDrawing" xmlns:wps="http://schemas.microsoft.com/office/word/2010/wordprocessingShape" xmlns:wpg="http://schemas.microsoft.com/office/word/2010/wordprocessingGroup" xmlns:mc="http://schemas.openxmlformats.org/markup-compatibility/2006" xmlns:wp14="http://schemas.microsoft.com/office/word/2010/wordprocessingDrawing" xmlns:w14="http://schemas.microsoft.com/office/word/2010/wordml" mc:Ignorable="w14 wp14">
-  <w:p>
-    <w:pPr>
-      <w:pStyle w:val="Footer"/>
-      <w:tabs>
-        <w:tab w:val="clear" w:pos="8306"/>
-        <w:tab w:val="center" w:pos="4153" w:leader="none"/>
-        <w:tab w:val="right" w:pos="8910" w:leader="none"/>
-      </w:tabs>
-      <w:ind w:right="14" w:hanging="0"/>
-      <w:rPr>
-        <w:lang w:val="cy-GB"/>
-      </w:rPr>
-    </w:pPr>
-    <w:r>
-      <w:rPr/>
-      <w:t>Aberystwyth University / Computer Science</w:t>
-      <w:tab/>
-      <w:tab/>
-      <w:t xml:space="preserve">Page </w:t>
-    </w:r>
-    <w:r>
-      <w:rPr>
-        <w:rStyle w:val="Pagenumber"/>
-      </w:rPr>
-      <w:fldChar w:fldCharType="begin"/>
-    </w:r>
-    <w:r>
-      <w:rPr>
-        <w:rStyle w:val="Pagenumber"/>
-      </w:rPr>
-      <w:instrText> PAGE </w:instrText>
-    </w:r>
-    <w:r>
-      <w:rPr>
-        <w:rStyle w:val="Pagenumber"/>
-      </w:rPr>
-      <w:fldChar w:fldCharType="separate"/>
-    </w:r>
-    <w:r>
-      <w:rPr>
-        <w:rStyle w:val="Pagenumber"/>
-      </w:rPr>
-      <w:t>1</w:t>
-    </w:r>
-    <w:r>
-      <w:rPr>
-        <w:rStyle w:val="Pagenumber"/>
-      </w:rPr>
-      <w:fldChar w:fldCharType="end"/>
-    </w:r>
-    <w:r>
-      <w:rPr>
-        <w:rStyle w:val="Pagenumber"/>
-      </w:rPr>
-      <w:t xml:space="preserve"> of </w:t>
-    </w:r>
-    <w:r>
-      <w:rPr>
-        <w:rStyle w:val="Pagenumber"/>
-      </w:rPr>
-      <w:fldChar w:fldCharType="begin"/>
-    </w:r>
-    <w:r>
-      <w:rPr>
-        <w:rStyle w:val="Pagenumber"/>
-      </w:rPr>
-      <w:instrText> NUMPAGES </w:instrText>
-    </w:r>
-    <w:r>
-      <w:rPr>
-        <w:rStyle w:val="Pagenumber"/>
-      </w:rPr>
-      <w:fldChar w:fldCharType="separate"/>
-    </w:r>
-    <w:r>
-      <w:rPr>
-        <w:rStyle w:val="Pagenumber"/>
-      </w:rPr>
-      <w:t>11</w:t>
-    </w:r>
-    <w:r>
-      <w:rPr>
-        <w:rStyle w:val="Pagenumber"/>
-      </w:rPr>
-      <w:fldChar w:fldCharType="end"/>
-    </w:r>
-    <w:r>
-      <w:rPr/>
-      <w:tab/>
-    </w:r>
-  </w:p>
-</w:ftr>
-</file>
-
-<file path=word/footer2.xml><?xml version="1.0" encoding="utf-8"?>
 <w:ftr xmlns:o="urn:schemas-microsoft-com:office:office" xmlns:r="http://schemas.openxmlformats.org/officeDocument/2006/relationships" xmlns:v="urn:schemas-microsoft-com:vml" xmlns:w="http://schemas.openxmlformats.org/wordprocessingml/2006/main" xmlns:w10="urn:schemas-microsoft-com:office:word" xmlns:wp="http://schemas.openxmlformats.org/drawingml/2006/wordprocessingDrawing" xmlns:wps="http://schemas.microsoft.com/office/word/2010/wordprocessingShape" xmlns:wpg="http://schemas.microsoft.com/office/word/2010/wordprocessingGroup" xmlns:mc="http://schemas.openxmlformats.org/markup-compatibility/2006" xmlns:wp14="http://schemas.microsoft.com/office/word/2010/wordprocessingDrawing" xmlns:w14="http://schemas.microsoft.com/office/word/2010/wordml" mc:Ignorable="w14 wp14">
   <w:p>
     <w:pPr>
@@ -5023,7 +4773,7 @@
       <w:sdtContent>
         <w:r>
           <w:rPr/>
-          <w:t>Software Engineering Group Project</w:t>
+          <w:t>Software Engineering Group Project 20</w:t>
         </w:r>
       </w:sdtContent>
     </w:sdt>
@@ -5040,7 +4790,7 @@
       <w:sdtContent>
         <w:r>
           <w:rPr/>
-          <w:t>Word Template</w:t>
+          <w:t>User Interface Specification</w:t>
         </w:r>
       </w:sdtContent>
     </w:sdt>
@@ -5057,11 +4807,7 @@
       <w:sdtContent>
         <w:r>
           <w:rPr/>
-          <w:t>1.</w:t>
-        </w:r>
-        <w:r>
-          <w:rPr/>
-          <w:t>1</w:t>
+          <w:t>1.2</w:t>
         </w:r>
       </w:sdtContent>
     </w:sdt>
@@ -5077,15 +4823,7 @@
       </w:sdtPr>
       <w:sdtContent>
         <w:r>
-          <w:rPr>
-            <w:rFonts w:eastAsia="Times New Roman" w:cs="Times New Roman"/>
-            <w:i/>
-            <w:color w:val="auto"/>
-            <w:kern w:val="0"/>
-            <w:sz w:val="18"/>
-            <w:szCs w:val="20"/>
-            <w:lang w:val="en-GB" w:eastAsia="en-US" w:bidi="ar-SA"/>
-          </w:rPr>
+          <w:rPr/>
           <w:t>Release</w:t>
         </w:r>
       </w:sdtContent>
@@ -6640,7 +6378,7 @@
       </w:pPr>
     </w:pPrDefault>
   </w:docDefaults>
-  <w:latentStyles w:defLockedState="0" w:defUIPriority="99" w:defSemiHidden="0" w:defUnhideWhenUsed="0" w:defQFormat="0" w:count="375">
+  <w:latentStyles w:defLockedState="0" w:defUIPriority="99" w:defSemiHidden="0" w:defUnhideWhenUsed="0" w:defQFormat="0" w:count="377">
     <w:lsdException w:name="Normal" w:uiPriority="0"/>
     <w:lsdException w:name="heading 1" w:uiPriority="9" w:qFormat="1"/>
     <w:lsdException w:name="heading 2" w:uiPriority="9" w:qFormat="1"/>
@@ -6789,11 +6527,11 @@
     <w:lsdException w:name="Table Elegant" w:semiHidden="1" w:unhideWhenUsed="1"/>
     <w:lsdException w:name="Table Professional" w:semiHidden="1" w:unhideWhenUsed="1"/>
     <w:lsdException w:name="Table Subtle 1" w:semiHidden="1" w:unhideWhenUsed="1"/>
+    <w:lsdException w:name="Table Subtle 2" w:semiHidden="1" w:unhideWhenUsed="1"/>
     <w:lsdException w:name="Table Web 1" w:semiHidden="1" w:unhideWhenUsed="1"/>
-    <w:lsdException w:name="Table Web 2" w:semiHidden="1" w:unhideWhenUsed="1"/>
+    <w:lsdException w:name="Table Web 3" w:semiHidden="1" w:unhideWhenUsed="1"/>
     <w:lsdException w:name="Balloon Text" w:semiHidden="1" w:unhideWhenUsed="1"/>
     <w:lsdException w:name="Table Grid" w:uiPriority="59"/>
-    <w:lsdException w:name="Table Theme" w:semiHidden="1" w:unhideWhenUsed="1"/>
     <w:lsdException w:name="Placeholder Text" w:semiHidden="1"/>
     <w:lsdException w:name="No Spacing" w:uiPriority="1" w:semiHidden="1" w:unhideWhenUsed="1" w:qFormat="1"/>
     <w:lsdException w:name="Light Shading" w:uiPriority="60"/>
@@ -7013,6 +6751,8 @@
     <w:lsdException w:name="Smart Hyperlink" w:semiHidden="1" w:unhideWhenUsed="1"/>
     <w:lsdException w:name="Hashtag" w:semiHidden="1" w:unhideWhenUsed="1"/>
     <w:lsdException w:name="Unresolved Mention" w:semiHidden="1" w:unhideWhenUsed="1"/>
+    <w:lsdException w:name="Smart Link" w:semiHidden="1" w:unhideWhenUsed="1"/>
+    <w:lsdException w:name="Smart Link Error" w:semiHidden="1" w:unhideWhenUsed="1"/>
   </w:latentStyles>
   <w:style w:type="paragraph" w:styleId="Normal" w:default="1">
     <w:name w:val="Normal"/>
@@ -7032,7 +6772,7 @@
       <w:kern w:val="0"/>
       <w:sz w:val="20"/>
       <w:szCs w:val="20"/>
-      <w:lang w:val="en-GB" w:eastAsia="en-US" w:bidi="ar-SA"/>
+      <w:lang w:eastAsia="en-US" w:val="en-GB" w:bidi="ar-SA"/>
     </w:rPr>
   </w:style>
   <w:style w:type="paragraph" w:styleId="Heading1">
@@ -7342,22 +7082,21 @@
     <w:rPr>
       <w:color w:val="000080"/>
       <w:u w:val="single"/>
-      <w:lang w:val="zxx" w:eastAsia="zxx" w:bidi="zxx"/>
     </w:rPr>
   </w:style>
-  <w:style w:type="character" w:styleId="IndexLink">
+  <w:style w:type="character" w:styleId="IndexLink" w:customStyle="1">
     <w:name w:val="Index Link"/>
     <w:qFormat/>
     <w:rPr/>
   </w:style>
-  <w:style w:type="character" w:styleId="Bullets">
+  <w:style w:type="character" w:styleId="Bullets" w:customStyle="1">
     <w:name w:val="Bullets"/>
     <w:qFormat/>
     <w:rPr>
       <w:rFonts w:ascii="OpenSymbol" w:hAnsi="OpenSymbol" w:eastAsia="OpenSymbol" w:cs="OpenSymbol"/>
     </w:rPr>
   </w:style>
-  <w:style w:type="paragraph" w:styleId="Heading">
+  <w:style w:type="paragraph" w:styleId="Heading" w:customStyle="1">
     <w:name w:val="Heading"/>
     <w:basedOn w:val="Normal"/>
     <w:next w:val="TextBody"/>
@@ -7407,7 +7146,7 @@
       <w:szCs w:val="24"/>
     </w:rPr>
   </w:style>
-  <w:style w:type="paragraph" w:styleId="Index">
+  <w:style w:type="paragraph" w:styleId="Index" w:customStyle="1">
     <w:name w:val="Index"/>
     <w:basedOn w:val="Normal"/>
     <w:qFormat/>
@@ -7418,7 +7157,25 @@
       <w:rFonts w:cs="Noto Sans Devanagari"/>
     </w:rPr>
   </w:style>
-  <w:style w:type="paragraph" w:styleId="HeaderandFooter">
+  <w:style w:type="paragraph" w:styleId="Caption1">
+    <w:name w:val="caption"/>
+    <w:basedOn w:val="Normal"/>
+    <w:next w:val="Normal"/>
+    <w:uiPriority w:val="35"/>
+    <w:unhideWhenUsed/>
+    <w:qFormat/>
+    <w:rsid w:val="001c59c0"/>
+    <w:pPr>
+      <w:spacing w:before="0" w:after="200"/>
+    </w:pPr>
+    <w:rPr>
+      <w:b/>
+      <w:bCs/>
+      <w:sz w:val="18"/>
+      <w:szCs w:val="18"/>
+    </w:rPr>
+  </w:style>
+  <w:style w:type="paragraph" w:styleId="HeaderandFooter" w:customStyle="1">
     <w:name w:val="Header and Footer"/>
     <w:basedOn w:val="Normal"/>
     <w:qFormat/>
@@ -7578,24 +7335,6 @@
     </w:pPr>
     <w:rPr/>
   </w:style>
-  <w:style w:type="paragraph" w:styleId="Caption1">
-    <w:name w:val="caption"/>
-    <w:basedOn w:val="Normal"/>
-    <w:next w:val="Normal"/>
-    <w:uiPriority w:val="35"/>
-    <w:unhideWhenUsed/>
-    <w:qFormat/>
-    <w:rsid w:val="001c59c0"/>
-    <w:pPr>
-      <w:spacing w:before="0" w:after="200"/>
-    </w:pPr>
-    <w:rPr>
-      <w:b/>
-      <w:bCs/>
-      <w:sz w:val="18"/>
-      <w:szCs w:val="18"/>
-    </w:rPr>
-  </w:style>
   <w:style w:type="paragraph" w:styleId="Subtitle">
     <w:name w:val="Subtitle"/>
     <w:basedOn w:val="Normal"/>
@@ -7613,14 +7352,14 @@
       <w:sz w:val="28"/>
     </w:rPr>
   </w:style>
-  <w:style w:type="paragraph" w:styleId="FrameContents">
+  <w:style w:type="paragraph" w:styleId="FrameContents" w:customStyle="1">
     <w:name w:val="Frame Contents"/>
     <w:basedOn w:val="Normal"/>
     <w:qFormat/>
     <w:pPr/>
     <w:rPr/>
   </w:style>
-  <w:style w:type="paragraph" w:styleId="Quotations">
+  <w:style w:type="paragraph" w:styleId="Quotations" w:customStyle="1">
     <w:name w:val="Quotations"/>
     <w:basedOn w:val="Normal"/>
     <w:qFormat/>
@@ -7669,759 +7408,6 @@
     </w:tblPr>
   </w:style>
 </w:styles>
-</file>
-
-<file path=word/glossary/document.xml><?xml version="1.0" encoding="utf-8"?>
-<w:glossaryDocument xmlns:wpc="http://schemas.microsoft.com/office/word/2010/wordprocessingCanvas" xmlns:cx="http://schemas.microsoft.com/office/drawing/2014/chartex" xmlns:cx1="http://schemas.microsoft.com/office/drawing/2015/9/8/chartex" xmlns:cx2="http://schemas.microsoft.com/office/drawing/2015/10/21/chartex" xmlns:cx3="http://schemas.microsoft.com/office/drawing/2016/5/9/chartex" xmlns:cx4="http://schemas.microsoft.com/office/drawing/2016/5/10/chartex" xmlns:cx5="http://schemas.microsoft.com/office/drawing/2016/5/11/chartex" xmlns:cx6="http://schemas.microsoft.com/office/drawing/2016/5/12/chartex" xmlns:cx7="http://schemas.microsoft.com/office/drawing/2016/5/13/chartex" xmlns:cx8="http://schemas.microsoft.com/office/drawing/2016/5/14/chartex" xmlns:mc="http://schemas.openxmlformats.org/markup-compatibility/2006" xmlns:aink="http://schemas.microsoft.com/office/drawing/2016/ink" xmlns:am3d="http://schemas.microsoft.com/office/drawing/2017/model3d" xmlns:o="urn:schemas-microsoft-com:office:office" xmlns:r="http://schemas.openxmlformats.org/officeDocument/2006/relationships" xmlns:m="http://schemas.openxmlformats.org/officeDocument/2006/math" xmlns:v="urn:schemas-microsoft-com:vml" xmlns:wp14="http://schemas.microsoft.com/office/word/2010/wordprocessingDrawing" xmlns:wp="http://schemas.openxmlformats.org/drawingml/2006/wordprocessingDrawing" xmlns:w10="urn:schemas-microsoft-com:office:word" xmlns:w="http://schemas.openxmlformats.org/wordprocessingml/2006/main" xmlns:w14="http://schemas.microsoft.com/office/word/2010/wordml" xmlns:w15="http://schemas.microsoft.com/office/word/2012/wordml" xmlns:w16cid="http://schemas.microsoft.com/office/word/2016/wordml/cid" xmlns:w16se="http://schemas.microsoft.com/office/word/2015/wordml/symex" xmlns:wpg="http://schemas.microsoft.com/office/word/2010/wordprocessingGroup" xmlns:wpi="http://schemas.microsoft.com/office/word/2010/wordprocessingInk" xmlns:wne="http://schemas.microsoft.com/office/word/2006/wordml" xmlns:wps="http://schemas.microsoft.com/office/word/2010/wordprocessingShape" mc:Ignorable="w14 w15 w16se w16cid wp14">
-  <w:docParts>
-    <w:docPart>
-      <w:docPartPr>
-        <w:name w:val="DADD24510F454F4BAE2DAF93605E1497"/>
-        <w:category>
-          <w:name w:val="General"/>
-          <w:gallery w:val="placeholder"/>
-        </w:category>
-        <w:types>
-          <w:type w:val="bbPlcHdr"/>
-        </w:types>
-        <w:behaviors>
-          <w:behavior w:val="content"/>
-        </w:behaviors>
-        <w:guid w:val="{7E9692E5-7D17-8F41-876E-D271D8589502}"/>
-      </w:docPartPr>
-      <w:docPartBody>
-        <w:p>
-          <w:pPr>
-            <w:pStyle w:val="DADD24510F454F4BAE2DAF93605E1497"/>
-          </w:pPr>
-          <w:r>
-            <w:rPr>
-              <w:rStyle w:val="PlaceholderText"/>
-            </w:rPr>
-            <w:t>[Title]</w:t>
-          </w:r>
-        </w:p>
-      </w:docPartBody>
-    </w:docPart>
-    <w:docPart>
-      <w:docPartPr>
-        <w:name w:val="D1836192157A8244B9CC50D802A2212C"/>
-        <w:category>
-          <w:name w:val="General"/>
-          <w:gallery w:val="placeholder"/>
-        </w:category>
-        <w:types>
-          <w:type w:val="bbPlcHdr"/>
-        </w:types>
-        <w:behaviors>
-          <w:behavior w:val="content"/>
-        </w:behaviors>
-        <w:guid w:val="{A00F4AA4-7A41-8148-8C65-E5BD6E28EE6A}"/>
-      </w:docPartPr>
-      <w:docPartBody>
-        <w:p>
-          <w:pPr>
-            <w:pStyle w:val="D1836192157A8244B9CC50D802A2212C"/>
-          </w:pPr>
-          <w:r>
-            <w:rPr>
-              <w:rStyle w:val="PlaceholderText"/>
-            </w:rPr>
-            <w:t>[Subject]</w:t>
-          </w:r>
-        </w:p>
-      </w:docPartBody>
-    </w:docPart>
-    <w:docPart>
-      <w:docPartPr>
-        <w:name w:val="87F158B759B489409244D88494F9032E"/>
-        <w:category>
-          <w:name w:val="General"/>
-          <w:gallery w:val="placeholder"/>
-        </w:category>
-        <w:types>
-          <w:type w:val="bbPlcHdr"/>
-        </w:types>
-        <w:behaviors>
-          <w:behavior w:val="content"/>
-        </w:behaviors>
-        <w:guid w:val="{8AAB9E31-B418-884C-BAA9-ECB8B26ABB25}"/>
-      </w:docPartPr>
-      <w:docPartBody>
-        <w:p>
-          <w:pPr>
-            <w:pStyle w:val="87F158B759B489409244D88494F9032E"/>
-          </w:pPr>
-          <w:r>
-            <w:rPr>
-              <w:rStyle w:val="PlaceholderText"/>
-            </w:rPr>
-            <w:t>[Author]</w:t>
-          </w:r>
-        </w:p>
-      </w:docPartBody>
-    </w:docPart>
-    <w:docPart>
-      <w:docPartPr>
-        <w:name w:val="6C9FD71AA13F5D47B3C3D40DA85D6E7B"/>
-        <w:category>
-          <w:name w:val="General"/>
-          <w:gallery w:val="placeholder"/>
-        </w:category>
-        <w:types>
-          <w:type w:val="bbPlcHdr"/>
-        </w:types>
-        <w:behaviors>
-          <w:behavior w:val="content"/>
-        </w:behaviors>
-        <w:guid w:val="{6406F18A-8E36-EC42-9D49-0381A70C52F8}"/>
-      </w:docPartPr>
-      <w:docPartBody>
-        <w:p>
-          <w:pPr>
-            <w:pStyle w:val="6C9FD71AA13F5D47B3C3D40DA85D6E7B"/>
-          </w:pPr>
-          <w:r>
-            <w:rPr>
-              <w:rStyle w:val="PlaceholderText"/>
-            </w:rPr>
-            <w:t>[Category]</w:t>
-          </w:r>
-        </w:p>
-      </w:docPartBody>
-    </w:docPart>
-    <w:docPart>
-      <w:docPartPr>
-        <w:name w:val="2A842E521739FB4FA060D3BFC3DE163D"/>
-        <w:category>
-          <w:name w:val="General"/>
-          <w:gallery w:val="placeholder"/>
-        </w:category>
-        <w:types>
-          <w:type w:val="bbPlcHdr"/>
-        </w:types>
-        <w:behaviors>
-          <w:behavior w:val="content"/>
-        </w:behaviors>
-        <w:guid w:val="{1A851D6C-D692-144D-BF71-3A8A206B41C2}"/>
-      </w:docPartPr>
-      <w:docPartBody>
-        <w:p>
-          <w:pPr>
-            <w:pStyle w:val="2A842E521739FB4FA060D3BFC3DE163D"/>
-          </w:pPr>
-          <w:r>
-            <w:rPr>
-              <w:rStyle w:val="PlaceholderText"/>
-            </w:rPr>
-            <w:t>[Keywords]</w:t>
-          </w:r>
-        </w:p>
-      </w:docPartBody>
-    </w:docPart>
-    <w:docPart>
-      <w:docPartPr>
-        <w:name w:val="05F86255AF6AC44FB4406CF6D4ED9482"/>
-        <w:category>
-          <w:name w:val="General"/>
-          <w:gallery w:val="placeholder"/>
-        </w:category>
-        <w:types>
-          <w:type w:val="bbPlcHdr"/>
-        </w:types>
-        <w:behaviors>
-          <w:behavior w:val="content"/>
-        </w:behaviors>
-        <w:guid w:val="{019F8306-8559-6740-B266-9BD35CF436D7}"/>
-      </w:docPartPr>
-      <w:docPartBody>
-        <w:p>
-          <w:pPr>
-            <w:pStyle w:val="05F86255AF6AC44FB4406CF6D4ED9482"/>
-          </w:pPr>
-          <w:r>
-            <w:rPr>
-              <w:rStyle w:val="PlaceholderText"/>
-            </w:rPr>
-            <w:t>[Status]</w:t>
-          </w:r>
-        </w:p>
-      </w:docPartBody>
-    </w:docPart>
-  </w:docParts>
-</w:glossaryDocument>
-</file>
-
-<file path=word/glossary/fontTable.xml><?xml version="1.0" encoding="utf-8"?>
-<w:fonts xmlns:mc="http://schemas.openxmlformats.org/markup-compatibility/2006" xmlns:r="http://schemas.openxmlformats.org/officeDocument/2006/relationships" xmlns:w="http://schemas.openxmlformats.org/wordprocessingml/2006/main" xmlns:w14="http://schemas.microsoft.com/office/word/2010/wordml" xmlns:w15="http://schemas.microsoft.com/office/word/2012/wordml" xmlns:w16cid="http://schemas.microsoft.com/office/word/2016/wordml/cid" xmlns:w16se="http://schemas.microsoft.com/office/word/2015/wordml/symex" mc:Ignorable="w14 w15 w16se w16cid">
-  <w:font w:name="Symbol">
-    <w:panose1 w:val="05050102010706020507"/>
-    <w:charset w:val="02"/>
-    <w:family w:val="decorative"/>
-    <w:pitch w:val="variable"/>
-    <w:sig w:usb0="00000000" w:usb1="10000000" w:usb2="00000000" w:usb3="00000000" w:csb0="80000000" w:csb1="00000000"/>
-  </w:font>
-  <w:font w:name="Times New Roman">
-    <w:panose1 w:val="02020603050405020304"/>
-    <w:charset w:val="00"/>
-    <w:family w:val="roman"/>
-    <w:pitch w:val="variable"/>
-    <w:sig w:usb0="E0002EFF" w:usb1="C000785B" w:usb2="00000009" w:usb3="00000000" w:csb0="000001FF" w:csb1="00000000"/>
-  </w:font>
-  <w:font w:name="Courier New">
-    <w:panose1 w:val="02070309020205020404"/>
-    <w:charset w:val="00"/>
-    <w:family w:val="modern"/>
-    <w:pitch w:val="fixed"/>
-    <w:sig w:usb0="E0002AFF" w:usb1="C0007843" w:usb2="00000009" w:usb3="00000000" w:csb0="000001FF" w:csb1="00000000"/>
-  </w:font>
-  <w:font w:name="Wingdings">
-    <w:panose1 w:val="05000000000000000000"/>
-    <w:charset w:val="02"/>
-    <w:family w:val="decorative"/>
-    <w:pitch w:val="variable"/>
-    <w:sig w:usb0="00000000" w:usb1="10000000" w:usb2="00000000" w:usb3="00000000" w:csb0="80000000" w:csb1="00000000"/>
-  </w:font>
-  <w:font w:name="Helvetica">
-    <w:panose1 w:val="00000000000000000000"/>
-    <w:charset w:val="00"/>
-    <w:family w:val="auto"/>
-    <w:pitch w:val="variable"/>
-    <w:sig w:usb0="E00002FF" w:usb1="5000785B" w:usb2="00000000" w:usb3="00000000" w:csb0="0000019F" w:csb1="00000000"/>
-  </w:font>
-  <w:font w:name="Times">
-    <w:panose1 w:val="02000500000000000000"/>
-    <w:charset w:val="00"/>
-    <w:family w:val="auto"/>
-    <w:pitch w:val="variable"/>
-    <w:sig w:usb0="E00002FF" w:usb1="5000205A" w:usb2="00000000" w:usb3="00000000" w:csb0="0000019F" w:csb1="00000000"/>
-  </w:font>
-  <w:font w:name="Tahoma">
-    <w:panose1 w:val="020B0604030504040204"/>
-    <w:charset w:val="00"/>
-    <w:family w:val="swiss"/>
-    <w:pitch w:val="variable"/>
-    <w:sig w:usb0="E1002EFF" w:usb1="C000605B" w:usb2="00000029" w:usb3="00000000" w:csb0="000101FF" w:csb1="00000000"/>
-  </w:font>
-  <w:font w:name="Calibri">
-    <w:panose1 w:val="020F0502020204030204"/>
-    <w:charset w:val="00"/>
-    <w:family w:val="swiss"/>
-    <w:pitch w:val="variable"/>
-    <w:sig w:usb0="E0002AFF" w:usb1="C000247B" w:usb2="00000009" w:usb3="00000000" w:csb0="000001FF" w:csb1="00000000"/>
-  </w:font>
-  <w:font w:name="Cambria">
-    <w:panose1 w:val="02040503050406030204"/>
-    <w:charset w:val="00"/>
-    <w:family w:val="roman"/>
-    <w:pitch w:val="variable"/>
-    <w:sig w:usb0="E00002FF" w:usb1="400004FF" w:usb2="00000000" w:usb3="00000000" w:csb0="0000019F" w:csb1="00000000"/>
-  </w:font>
-  <w:font w:name="Calibri Light">
-    <w:panose1 w:val="020F0302020204030204"/>
-    <w:charset w:val="00"/>
-    <w:family w:val="swiss"/>
-    <w:pitch w:val="variable"/>
-    <w:sig w:usb0="E0002AFF" w:usb1="C000247B" w:usb2="00000009" w:usb3="00000000" w:csb0="000001FF" w:csb1="00000000"/>
-  </w:font>
-</w:fonts>
-</file>
-
-<file path=word/glossary/settings.xml><?xml version="1.0" encoding="utf-8"?>
-<w:settings xmlns:mc="http://schemas.openxmlformats.org/markup-compatibility/2006" xmlns:o="urn:schemas-microsoft-com:office:office" xmlns:r="http://schemas.openxmlformats.org/officeDocument/2006/relationships" xmlns:m="http://schemas.openxmlformats.org/officeDocument/2006/math" xmlns:v="urn:schemas-microsoft-com:vml" xmlns:w10="urn:schemas-microsoft-com:office:word" xmlns:w="http://schemas.openxmlformats.org/wordprocessingml/2006/main" xmlns:w14="http://schemas.microsoft.com/office/word/2010/wordml" xmlns:w15="http://schemas.microsoft.com/office/word/2012/wordml" xmlns:w16cid="http://schemas.microsoft.com/office/word/2016/wordml/cid" xmlns:w16se="http://schemas.microsoft.com/office/word/2015/wordml/symex" xmlns:sl="http://schemas.openxmlformats.org/schemaLibrary/2006/main" mc:Ignorable="w14 w15 w16se w16cid">
-  <w:view w:val="normal"/>
-  <w:defaultTabStop w:val="720"/>
-  <w:characterSpacingControl w:val="doNotCompress"/>
-  <w:compat>
-    <w:useFELayout/>
-    <w:compatSetting w:name="compatibilityMode" w:uri="http://schemas.microsoft.com/office/word" w:val="15"/>
-    <w:compatSetting w:name="overrideTableStyleFontSizeAndJustification" w:uri="http://schemas.microsoft.com/office/word" w:val="1"/>
-    <w:compatSetting w:name="enableOpenTypeFeatures" w:uri="http://schemas.microsoft.com/office/word" w:val="1"/>
-    <w:compatSetting w:name="doNotFlipMirrorIndents" w:uri="http://schemas.microsoft.com/office/word" w:val="1"/>
-    <w:compatSetting w:name="differentiateMultirowTableHeaders" w:uri="http://schemas.microsoft.com/office/word" w:val="1"/>
-    <w:compatSetting w:name="useWord2013TrackBottomHyphenation" w:uri="http://schemas.microsoft.com/office/word" w:val="0"/>
-  </w:compat>
-  <w:rsids>
-    <w:rsidRoot w:val="001E1E35"/>
-    <w:rsid w:val="001E1E35"/>
-  </w:rsids>
-  <m:mathPr>
-    <m:mathFont m:val="Cambria Math"/>
-    <m:brkBin m:val="before"/>
-    <m:brkBinSub m:val="--"/>
-    <m:smallFrac m:val="0"/>
-    <m:dispDef/>
-    <m:lMargin m:val="0"/>
-    <m:rMargin m:val="0"/>
-    <m:defJc m:val="centerGroup"/>
-    <m:wrapIndent m:val="1440"/>
-    <m:intLim m:val="subSup"/>
-    <m:naryLim m:val="undOvr"/>
-  </m:mathPr>
-  <w:themeFontLang w:val="en-GB"/>
-  <w:clrSchemeMapping w:bg1="light1" w:t1="dark1" w:bg2="light2" w:t2="dark2" w:accent1="accent1" w:accent2="accent2" w:accent3="accent3" w:accent4="accent4" w:accent5="accent5" w:accent6="accent6" w:hyperlink="hyperlink" w:followedHyperlink="followedHyperlink"/>
-  <w:decimalSymbol w:val="."/>
-  <w:listSeparator w:val=","/>
-  <w15:chartTrackingRefBased/>
-</w:settings>
-</file>
-
-<file path=word/glossary/styles.xml><?xml version="1.0" encoding="utf-8"?>
-<w:styles xmlns:mc="http://schemas.openxmlformats.org/markup-compatibility/2006" xmlns:r="http://schemas.openxmlformats.org/officeDocument/2006/relationships" xmlns:w="http://schemas.openxmlformats.org/wordprocessingml/2006/main" xmlns:w14="http://schemas.microsoft.com/office/word/2010/wordml" xmlns:w15="http://schemas.microsoft.com/office/word/2012/wordml" xmlns:w16cid="http://schemas.microsoft.com/office/word/2016/wordml/cid" xmlns:w16se="http://schemas.microsoft.com/office/word/2015/wordml/symex" mc:Ignorable="w14 w15 w16se w16cid">
-  <w:docDefaults>
-    <w:rPrDefault>
-      <w:rPr>
-        <w:rFonts w:asciiTheme="minorHAnsi" w:eastAsiaTheme="minorEastAsia" w:hAnsiTheme="minorHAnsi" w:cstheme="minorBidi"/>
-        <w:sz w:val="24"/>
-        <w:szCs w:val="24"/>
-        <w:lang w:val="en-GB" w:eastAsia="en-US" w:bidi="ar-SA"/>
-      </w:rPr>
-    </w:rPrDefault>
-    <w:pPrDefault/>
-  </w:docDefaults>
-  <w:latentStyles w:defLockedState="0" w:defUIPriority="99" w:defSemiHidden="0" w:defUnhideWhenUsed="0" w:defQFormat="0" w:count="375">
-    <w:lsdException w:name="Normal" w:uiPriority="0" w:qFormat="1"/>
-    <w:lsdException w:name="heading 1" w:uiPriority="9" w:qFormat="1"/>
-    <w:lsdException w:name="heading 2" w:semiHidden="1" w:uiPriority="9" w:unhideWhenUsed="1" w:qFormat="1"/>
-    <w:lsdException w:name="heading 3" w:semiHidden="1" w:uiPriority="9" w:unhideWhenUsed="1" w:qFormat="1"/>
-    <w:lsdException w:name="heading 4" w:semiHidden="1" w:uiPriority="9" w:unhideWhenUsed="1" w:qFormat="1"/>
-    <w:lsdException w:name="heading 5" w:semiHidden="1" w:uiPriority="9" w:unhideWhenUsed="1" w:qFormat="1"/>
-    <w:lsdException w:name="heading 6" w:semiHidden="1" w:uiPriority="9" w:unhideWhenUsed="1" w:qFormat="1"/>
-    <w:lsdException w:name="heading 7" w:semiHidden="1" w:uiPriority="9" w:unhideWhenUsed="1" w:qFormat="1"/>
-    <w:lsdException w:name="heading 8" w:semiHidden="1" w:uiPriority="9" w:unhideWhenUsed="1" w:qFormat="1"/>
-    <w:lsdException w:name="heading 9" w:semiHidden="1" w:uiPriority="9" w:unhideWhenUsed="1" w:qFormat="1"/>
-    <w:lsdException w:name="index 1" w:semiHidden="1" w:unhideWhenUsed="1"/>
-    <w:lsdException w:name="index 2" w:semiHidden="1" w:unhideWhenUsed="1"/>
-    <w:lsdException w:name="index 3" w:semiHidden="1" w:unhideWhenUsed="1"/>
-    <w:lsdException w:name="index 4" w:semiHidden="1" w:unhideWhenUsed="1"/>
-    <w:lsdException w:name="index 5" w:semiHidden="1" w:unhideWhenUsed="1"/>
-    <w:lsdException w:name="index 6" w:semiHidden="1" w:unhideWhenUsed="1"/>
-    <w:lsdException w:name="index 7" w:semiHidden="1" w:unhideWhenUsed="1"/>
-    <w:lsdException w:name="index 8" w:semiHidden="1" w:unhideWhenUsed="1"/>
-    <w:lsdException w:name="index 9" w:semiHidden="1" w:unhideWhenUsed="1"/>
-    <w:lsdException w:name="toc 1" w:semiHidden="1" w:uiPriority="39" w:unhideWhenUsed="1"/>
-    <w:lsdException w:name="toc 2" w:semiHidden="1" w:uiPriority="39" w:unhideWhenUsed="1"/>
-    <w:lsdException w:name="toc 3" w:semiHidden="1" w:uiPriority="39" w:unhideWhenUsed="1"/>
-    <w:lsdException w:name="toc 4" w:semiHidden="1" w:uiPriority="39" w:unhideWhenUsed="1"/>
-    <w:lsdException w:name="toc 5" w:semiHidden="1" w:uiPriority="39" w:unhideWhenUsed="1"/>
-    <w:lsdException w:name="toc 6" w:semiHidden="1" w:uiPriority="39" w:unhideWhenUsed="1"/>
-    <w:lsdException w:name="toc 7" w:semiHidden="1" w:uiPriority="39" w:unhideWhenUsed="1"/>
-    <w:lsdException w:name="toc 8" w:semiHidden="1" w:uiPriority="39" w:unhideWhenUsed="1"/>
-    <w:lsdException w:name="toc 9" w:semiHidden="1" w:uiPriority="39" w:unhideWhenUsed="1"/>
-    <w:lsdException w:name="Normal Indent" w:semiHidden="1" w:unhideWhenUsed="1"/>
-    <w:lsdException w:name="footnote text" w:semiHidden="1" w:unhideWhenUsed="1"/>
-    <w:lsdException w:name="annotation text" w:semiHidden="1" w:unhideWhenUsed="1"/>
-    <w:lsdException w:name="header" w:semiHidden="1" w:unhideWhenUsed="1"/>
-    <w:lsdException w:name="footer" w:semiHidden="1" w:unhideWhenUsed="1"/>
-    <w:lsdException w:name="index heading" w:semiHidden="1" w:unhideWhenUsed="1"/>
-    <w:lsdException w:name="caption" w:semiHidden="1" w:uiPriority="35" w:unhideWhenUsed="1" w:qFormat="1"/>
-    <w:lsdException w:name="table of figures" w:semiHidden="1" w:unhideWhenUsed="1"/>
-    <w:lsdException w:name="envelope address" w:semiHidden="1" w:unhideWhenUsed="1"/>
-    <w:lsdException w:name="envelope return" w:semiHidden="1" w:unhideWhenUsed="1"/>
-    <w:lsdException w:name="footnote reference" w:semiHidden="1" w:unhideWhenUsed="1"/>
-    <w:lsdException w:name="annotation reference" w:semiHidden="1" w:unhideWhenUsed="1"/>
-    <w:lsdException w:name="line number" w:semiHidden="1" w:unhideWhenUsed="1"/>
-    <w:lsdException w:name="page number" w:semiHidden="1" w:unhideWhenUsed="1"/>
-    <w:lsdException w:name="endnote reference" w:semiHidden="1" w:unhideWhenUsed="1"/>
-    <w:lsdException w:name="endnote text" w:semiHidden="1" w:unhideWhenUsed="1"/>
-    <w:lsdException w:name="table of authorities" w:semiHidden="1" w:unhideWhenUsed="1"/>
-    <w:lsdException w:name="macro" w:semiHidden="1" w:unhideWhenUsed="1"/>
-    <w:lsdException w:name="toa heading" w:semiHidden="1" w:unhideWhenUsed="1"/>
-    <w:lsdException w:name="List" w:semiHidden="1" w:unhideWhenUsed="1"/>
-    <w:lsdException w:name="List Bullet" w:semiHidden="1" w:unhideWhenUsed="1"/>
-    <w:lsdException w:name="List Number" w:semiHidden="1" w:unhideWhenUsed="1"/>
-    <w:lsdException w:name="List 2" w:semiHidden="1" w:unhideWhenUsed="1"/>
-    <w:lsdException w:name="List 3" w:semiHidden="1" w:unhideWhenUsed="1"/>
-    <w:lsdException w:name="List 4" w:semiHidden="1" w:unhideWhenUsed="1"/>
-    <w:lsdException w:name="List 5" w:semiHidden="1" w:unhideWhenUsed="1"/>
-    <w:lsdException w:name="List Bullet 2" w:semiHidden="1" w:unhideWhenUsed="1"/>
-    <w:lsdException w:name="List Bullet 3" w:semiHidden="1" w:unhideWhenUsed="1"/>
-    <w:lsdException w:name="List Bullet 4" w:semiHidden="1" w:unhideWhenUsed="1"/>
-    <w:lsdException w:name="List Bullet 5" w:semiHidden="1" w:unhideWhenUsed="1"/>
-    <w:lsdException w:name="List Number 2" w:semiHidden="1" w:unhideWhenUsed="1"/>
-    <w:lsdException w:name="List Number 3" w:semiHidden="1" w:unhideWhenUsed="1"/>
-    <w:lsdException w:name="List Number 4" w:semiHidden="1" w:unhideWhenUsed="1"/>
-    <w:lsdException w:name="List Number 5" w:semiHidden="1" w:unhideWhenUsed="1"/>
-    <w:lsdException w:name="Title" w:uiPriority="10" w:qFormat="1"/>
-    <w:lsdException w:name="Closing" w:semiHidden="1" w:unhideWhenUsed="1"/>
-    <w:lsdException w:name="Signature" w:semiHidden="1" w:unhideWhenUsed="1"/>
-    <w:lsdException w:name="Default Paragraph Font" w:semiHidden="1" w:uiPriority="1" w:unhideWhenUsed="1"/>
-    <w:lsdException w:name="Body Text" w:semiHidden="1" w:unhideWhenUsed="1"/>
-    <w:lsdException w:name="Body Text Indent" w:semiHidden="1" w:unhideWhenUsed="1"/>
-    <w:lsdException w:name="List Continue" w:semiHidden="1" w:unhideWhenUsed="1"/>
-    <w:lsdException w:name="List Continue 2" w:semiHidden="1" w:unhideWhenUsed="1"/>
-    <w:lsdException w:name="List Continue 3" w:semiHidden="1" w:unhideWhenUsed="1"/>
-    <w:lsdException w:name="List Continue 4" w:semiHidden="1" w:unhideWhenUsed="1"/>
-    <w:lsdException w:name="List Continue 5" w:semiHidden="1" w:unhideWhenUsed="1"/>
-    <w:lsdException w:name="Message Header" w:semiHidden="1" w:unhideWhenUsed="1"/>
-    <w:lsdException w:name="Subtitle" w:uiPriority="11" w:qFormat="1"/>
-    <w:lsdException w:name="Salutation" w:semiHidden="1" w:unhideWhenUsed="1"/>
-    <w:lsdException w:name="Date" w:semiHidden="1" w:unhideWhenUsed="1"/>
-    <w:lsdException w:name="Body Text First Indent" w:semiHidden="1" w:unhideWhenUsed="1"/>
-    <w:lsdException w:name="Body Text First Indent 2" w:semiHidden="1" w:unhideWhenUsed="1"/>
-    <w:lsdException w:name="Note Heading" w:semiHidden="1" w:unhideWhenUsed="1"/>
-    <w:lsdException w:name="Body Text 2" w:semiHidden="1" w:unhideWhenUsed="1"/>
-    <w:lsdException w:name="Body Text 3" w:semiHidden="1" w:unhideWhenUsed="1"/>
-    <w:lsdException w:name="Body Text Indent 2" w:semiHidden="1" w:unhideWhenUsed="1"/>
-    <w:lsdException w:name="Body Text Indent 3" w:semiHidden="1" w:unhideWhenUsed="1"/>
-    <w:lsdException w:name="Block Text" w:semiHidden="1" w:unhideWhenUsed="1"/>
-    <w:lsdException w:name="Hyperlink" w:semiHidden="1" w:unhideWhenUsed="1"/>
-    <w:lsdException w:name="FollowedHyperlink" w:semiHidden="1" w:unhideWhenUsed="1"/>
-    <w:lsdException w:name="Strong" w:uiPriority="22" w:qFormat="1"/>
-    <w:lsdException w:name="Emphasis" w:uiPriority="20" w:qFormat="1"/>
-    <w:lsdException w:name="Document Map" w:semiHidden="1" w:unhideWhenUsed="1"/>
-    <w:lsdException w:name="Plain Text" w:semiHidden="1" w:unhideWhenUsed="1"/>
-    <w:lsdException w:name="E-mail Signature" w:semiHidden="1" w:unhideWhenUsed="1"/>
-    <w:lsdException w:name="HTML Top of Form" w:semiHidden="1" w:unhideWhenUsed="1"/>
-    <w:lsdException w:name="HTML Bottom of Form" w:semiHidden="1" w:unhideWhenUsed="1"/>
-    <w:lsdException w:name="Normal (Web)" w:semiHidden="1" w:unhideWhenUsed="1"/>
-    <w:lsdException w:name="HTML Acronym" w:semiHidden="1" w:unhideWhenUsed="1"/>
-    <w:lsdException w:name="HTML Address" w:semiHidden="1" w:unhideWhenUsed="1"/>
-    <w:lsdException w:name="HTML Cite" w:semiHidden="1" w:unhideWhenUsed="1"/>
-    <w:lsdException w:name="HTML Code" w:semiHidden="1" w:unhideWhenUsed="1"/>
-    <w:lsdException w:name="HTML Definition" w:semiHidden="1" w:unhideWhenUsed="1"/>
-    <w:lsdException w:name="HTML Keyboard" w:semiHidden="1" w:unhideWhenUsed="1"/>
-    <w:lsdException w:name="HTML Preformatted" w:semiHidden="1" w:unhideWhenUsed="1"/>
-    <w:lsdException w:name="HTML Sample" w:semiHidden="1" w:unhideWhenUsed="1"/>
-    <w:lsdException w:name="HTML Typewriter" w:semiHidden="1" w:unhideWhenUsed="1"/>
-    <w:lsdException w:name="HTML Variable" w:semiHidden="1" w:unhideWhenUsed="1"/>
-    <w:lsdException w:name="Normal Table" w:semiHidden="1" w:unhideWhenUsed="1"/>
-    <w:lsdException w:name="annotation subject" w:semiHidden="1" w:unhideWhenUsed="1"/>
-    <w:lsdException w:name="No List" w:semiHidden="1" w:unhideWhenUsed="1"/>
-    <w:lsdException w:name="Outline List 1" w:semiHidden="1" w:unhideWhenUsed="1"/>
-    <w:lsdException w:name="Outline List 2" w:semiHidden="1" w:unhideWhenUsed="1"/>
-    <w:lsdException w:name="Outline List 3" w:semiHidden="1" w:unhideWhenUsed="1"/>
-    <w:lsdException w:name="Table Simple 1" w:semiHidden="1" w:unhideWhenUsed="1"/>
-    <w:lsdException w:name="Table Simple 2" w:semiHidden="1" w:unhideWhenUsed="1"/>
-    <w:lsdException w:name="Table Simple 3" w:semiHidden="1" w:unhideWhenUsed="1"/>
-    <w:lsdException w:name="Table Classic 1" w:semiHidden="1" w:unhideWhenUsed="1"/>
-    <w:lsdException w:name="Table Classic 2" w:semiHidden="1" w:unhideWhenUsed="1"/>
-    <w:lsdException w:name="Table Classic 3" w:semiHidden="1" w:unhideWhenUsed="1"/>
-    <w:lsdException w:name="Table Classic 4" w:semiHidden="1" w:unhideWhenUsed="1"/>
-    <w:lsdException w:name="Table Colorful 1" w:semiHidden="1" w:unhideWhenUsed="1"/>
-    <w:lsdException w:name="Table Colorful 2" w:semiHidden="1" w:unhideWhenUsed="1"/>
-    <w:lsdException w:name="Table Colorful 3" w:semiHidden="1" w:unhideWhenUsed="1"/>
-    <w:lsdException w:name="Table Columns 1" w:semiHidden="1" w:unhideWhenUsed="1"/>
-    <w:lsdException w:name="Table Columns 2" w:semiHidden="1" w:unhideWhenUsed="1"/>
-    <w:lsdException w:name="Table Columns 3" w:semiHidden="1" w:unhideWhenUsed="1"/>
-    <w:lsdException w:name="Table Columns 4" w:semiHidden="1" w:unhideWhenUsed="1"/>
-    <w:lsdException w:name="Table Columns 5" w:semiHidden="1" w:unhideWhenUsed="1"/>
-    <w:lsdException w:name="Table Grid 1" w:semiHidden="1" w:unhideWhenUsed="1"/>
-    <w:lsdException w:name="Table Grid 2" w:semiHidden="1" w:unhideWhenUsed="1"/>
-    <w:lsdException w:name="Table Grid 3" w:semiHidden="1" w:unhideWhenUsed="1"/>
-    <w:lsdException w:name="Table Grid 4" w:semiHidden="1" w:unhideWhenUsed="1"/>
-    <w:lsdException w:name="Table Grid 5" w:semiHidden="1" w:unhideWhenUsed="1"/>
-    <w:lsdException w:name="Table Grid 6" w:semiHidden="1" w:unhideWhenUsed="1"/>
-    <w:lsdException w:name="Table Grid 7" w:semiHidden="1" w:unhideWhenUsed="1"/>
-    <w:lsdException w:name="Table Grid 8" w:semiHidden="1" w:unhideWhenUsed="1"/>
-    <w:lsdException w:name="Table List 1" w:semiHidden="1" w:unhideWhenUsed="1"/>
-    <w:lsdException w:name="Table List 2" w:semiHidden="1" w:unhideWhenUsed="1"/>
-    <w:lsdException w:name="Table List 3" w:semiHidden="1" w:unhideWhenUsed="1"/>
-    <w:lsdException w:name="Table List 4" w:semiHidden="1" w:unhideWhenUsed="1"/>
-    <w:lsdException w:name="Table List 5" w:semiHidden="1" w:unhideWhenUsed="1"/>
-    <w:lsdException w:name="Table List 6" w:semiHidden="1" w:unhideWhenUsed="1"/>
-    <w:lsdException w:name="Table List 7" w:semiHidden="1" w:unhideWhenUsed="1"/>
-    <w:lsdException w:name="Table List 8" w:semiHidden="1" w:unhideWhenUsed="1"/>
-    <w:lsdException w:name="Table 3D effects 1" w:semiHidden="1" w:unhideWhenUsed="1"/>
-    <w:lsdException w:name="Table 3D effects 2" w:semiHidden="1" w:unhideWhenUsed="1"/>
-    <w:lsdException w:name="Table 3D effects 3" w:semiHidden="1" w:unhideWhenUsed="1"/>
-    <w:lsdException w:name="Table Contemporary" w:semiHidden="1" w:unhideWhenUsed="1"/>
-    <w:lsdException w:name="Table Elegant" w:semiHidden="1" w:unhideWhenUsed="1"/>
-    <w:lsdException w:name="Table Professional" w:semiHidden="1" w:unhideWhenUsed="1"/>
-    <w:lsdException w:name="Table Subtle 1" w:semiHidden="1" w:unhideWhenUsed="1"/>
-    <w:lsdException w:name="Table Subtle 2" w:semiHidden="1" w:unhideWhenUsed="1"/>
-    <w:lsdException w:name="Table Web 1" w:semiHidden="1" w:unhideWhenUsed="1"/>
-    <w:lsdException w:name="Table Web 2" w:semiHidden="1" w:unhideWhenUsed="1"/>
-    <w:lsdException w:name="Table Web 3" w:semiHidden="1" w:unhideWhenUsed="1"/>
-    <w:lsdException w:name="Balloon Text" w:semiHidden="1" w:unhideWhenUsed="1"/>
-    <w:lsdException w:name="Table Grid" w:uiPriority="39"/>
-    <w:lsdException w:name="Table Theme" w:semiHidden="1" w:unhideWhenUsed="1"/>
-    <w:lsdException w:name="Placeholder Text" w:semiHidden="1"/>
-    <w:lsdException w:name="No Spacing" w:uiPriority="1" w:qFormat="1"/>
-    <w:lsdException w:name="Light Shading" w:uiPriority="60"/>
-    <w:lsdException w:name="Light List" w:uiPriority="61"/>
-    <w:lsdException w:name="Light Grid" w:uiPriority="62"/>
-    <w:lsdException w:name="Medium Shading 1" w:uiPriority="63"/>
-    <w:lsdException w:name="Medium Shading 2" w:uiPriority="64"/>
-    <w:lsdException w:name="Medium List 1" w:uiPriority="65"/>
-    <w:lsdException w:name="Medium List 2" w:uiPriority="66"/>
-    <w:lsdException w:name="Medium Grid 1" w:uiPriority="67"/>
-    <w:lsdException w:name="Medium Grid 2" w:uiPriority="68"/>
-    <w:lsdException w:name="Medium Grid 3" w:uiPriority="69"/>
-    <w:lsdException w:name="Dark List" w:uiPriority="70"/>
-    <w:lsdException w:name="Colorful Shading" w:uiPriority="71"/>
-    <w:lsdException w:name="Colorful List" w:uiPriority="72"/>
-    <w:lsdException w:name="Colorful Grid" w:uiPriority="73"/>
-    <w:lsdException w:name="Light Shading Accent 1" w:uiPriority="60"/>
-    <w:lsdException w:name="Light List Accent 1" w:uiPriority="61"/>
-    <w:lsdException w:name="Light Grid Accent 1" w:uiPriority="62"/>
-    <w:lsdException w:name="Medium Shading 1 Accent 1" w:uiPriority="63"/>
-    <w:lsdException w:name="Medium Shading 2 Accent 1" w:uiPriority="64"/>
-    <w:lsdException w:name="Medium List 1 Accent 1" w:uiPriority="65"/>
-    <w:lsdException w:name="Revision" w:semiHidden="1"/>
-    <w:lsdException w:name="List Paragraph" w:uiPriority="34" w:qFormat="1"/>
-    <w:lsdException w:name="Quote" w:uiPriority="29" w:qFormat="1"/>
-    <w:lsdException w:name="Intense Quote" w:uiPriority="30" w:qFormat="1"/>
-    <w:lsdException w:name="Medium List 2 Accent 1" w:uiPriority="66"/>
-    <w:lsdException w:name="Medium Grid 1 Accent 1" w:uiPriority="67"/>
-    <w:lsdException w:name="Medium Grid 2 Accent 1" w:uiPriority="68"/>
-    <w:lsdException w:name="Medium Grid 3 Accent 1" w:uiPriority="69"/>
-    <w:lsdException w:name="Dark List Accent 1" w:uiPriority="70"/>
-    <w:lsdException w:name="Colorful Shading Accent 1" w:uiPriority="71"/>
-    <w:lsdException w:name="Colorful List Accent 1" w:uiPriority="72"/>
-    <w:lsdException w:name="Colorful Grid Accent 1" w:uiPriority="73"/>
-    <w:lsdException w:name="Light Shading Accent 2" w:uiPriority="60"/>
-    <w:lsdException w:name="Light List Accent 2" w:uiPriority="61"/>
-    <w:lsdException w:name="Light Grid Accent 2" w:uiPriority="62"/>
-    <w:lsdException w:name="Medium Shading 1 Accent 2" w:uiPriority="63"/>
-    <w:lsdException w:name="Medium Shading 2 Accent 2" w:uiPriority="64"/>
-    <w:lsdException w:name="Medium List 1 Accent 2" w:uiPriority="65"/>
-    <w:lsdException w:name="Medium List 2 Accent 2" w:uiPriority="66"/>
-    <w:lsdException w:name="Medium Grid 1 Accent 2" w:uiPriority="67"/>
-    <w:lsdException w:name="Medium Grid 2 Accent 2" w:uiPriority="68"/>
-    <w:lsdException w:name="Medium Grid 3 Accent 2" w:uiPriority="69"/>
-    <w:lsdException w:name="Dark List Accent 2" w:uiPriority="70"/>
-    <w:lsdException w:name="Colorful Shading Accent 2" w:uiPriority="71"/>
-    <w:lsdException w:name="Colorful List Accent 2" w:uiPriority="72"/>
-    <w:lsdException w:name="Colorful Grid Accent 2" w:uiPriority="73"/>
-    <w:lsdException w:name="Light Shading Accent 3" w:uiPriority="60"/>
-    <w:lsdException w:name="Light List Accent 3" w:uiPriority="61"/>
-    <w:lsdException w:name="Light Grid Accent 3" w:uiPriority="62"/>
-    <w:lsdException w:name="Medium Shading 1 Accent 3" w:uiPriority="63"/>
-    <w:lsdException w:name="Medium Shading 2 Accent 3" w:uiPriority="64"/>
-    <w:lsdException w:name="Medium List 1 Accent 3" w:uiPriority="65"/>
-    <w:lsdException w:name="Medium List 2 Accent 3" w:uiPriority="66"/>
-    <w:lsdException w:name="Medium Grid 1 Accent 3" w:uiPriority="67"/>
-    <w:lsdException w:name="Medium Grid 2 Accent 3" w:uiPriority="68"/>
-    <w:lsdException w:name="Medium Grid 3 Accent 3" w:uiPriority="69"/>
-    <w:lsdException w:name="Dark List Accent 3" w:uiPriority="70"/>
-    <w:lsdException w:name="Colorful Shading Accent 3" w:uiPriority="71"/>
-    <w:lsdException w:name="Colorful List Accent 3" w:uiPriority="72"/>
-    <w:lsdException w:name="Colorful Grid Accent 3" w:uiPriority="73"/>
-    <w:lsdException w:name="Light Shading Accent 4" w:uiPriority="60"/>
-    <w:lsdException w:name="Light List Accent 4" w:uiPriority="61"/>
-    <w:lsdException w:name="Light Grid Accent 4" w:uiPriority="62"/>
-    <w:lsdException w:name="Medium Shading 1 Accent 4" w:uiPriority="63"/>
-    <w:lsdException w:name="Medium Shading 2 Accent 4" w:uiPriority="64"/>
-    <w:lsdException w:name="Medium List 1 Accent 4" w:uiPriority="65"/>
-    <w:lsdException w:name="Medium List 2 Accent 4" w:uiPriority="66"/>
-    <w:lsdException w:name="Medium Grid 1 Accent 4" w:uiPriority="67"/>
-    <w:lsdException w:name="Medium Grid 2 Accent 4" w:uiPriority="68"/>
-    <w:lsdException w:name="Medium Grid 3 Accent 4" w:uiPriority="69"/>
-    <w:lsdException w:name="Dark List Accent 4" w:uiPriority="70"/>
-    <w:lsdException w:name="Colorful Shading Accent 4" w:uiPriority="71"/>
-    <w:lsdException w:name="Colorful List Accent 4" w:uiPriority="72"/>
-    <w:lsdException w:name="Colorful Grid Accent 4" w:uiPriority="73"/>
-    <w:lsdException w:name="Light Shading Accent 5" w:uiPriority="60"/>
-    <w:lsdException w:name="Light List Accent 5" w:uiPriority="61"/>
-    <w:lsdException w:name="Light Grid Accent 5" w:uiPriority="62"/>
-    <w:lsdException w:name="Medium Shading 1 Accent 5" w:uiPriority="63"/>
-    <w:lsdException w:name="Medium Shading 2 Accent 5" w:uiPriority="64"/>
-    <w:lsdException w:name="Medium List 1 Accent 5" w:uiPriority="65"/>
-    <w:lsdException w:name="Medium List 2 Accent 5" w:uiPriority="66"/>
-    <w:lsdException w:name="Medium Grid 1 Accent 5" w:uiPriority="67"/>
-    <w:lsdException w:name="Medium Grid 2 Accent 5" w:uiPriority="68"/>
-    <w:lsdException w:name="Medium Grid 3 Accent 5" w:uiPriority="69"/>
-    <w:lsdException w:name="Dark List Accent 5" w:uiPriority="70"/>
-    <w:lsdException w:name="Colorful Shading Accent 5" w:uiPriority="71"/>
-    <w:lsdException w:name="Colorful List Accent 5" w:uiPriority="72"/>
-    <w:lsdException w:name="Colorful Grid Accent 5" w:uiPriority="73"/>
-    <w:lsdException w:name="Light Shading Accent 6" w:uiPriority="60"/>
-    <w:lsdException w:name="Light List Accent 6" w:uiPriority="61"/>
-    <w:lsdException w:name="Light Grid Accent 6" w:uiPriority="62"/>
-    <w:lsdException w:name="Medium Shading 1 Accent 6" w:uiPriority="63"/>
-    <w:lsdException w:name="Medium Shading 2 Accent 6" w:uiPriority="64"/>
-    <w:lsdException w:name="Medium List 1 Accent 6" w:uiPriority="65"/>
-    <w:lsdException w:name="Medium List 2 Accent 6" w:uiPriority="66"/>
-    <w:lsdException w:name="Medium Grid 1 Accent 6" w:uiPriority="67"/>
-    <w:lsdException w:name="Medium Grid 2 Accent 6" w:uiPriority="68"/>
-    <w:lsdException w:name="Medium Grid 3 Accent 6" w:uiPriority="69"/>
-    <w:lsdException w:name="Dark List Accent 6" w:uiPriority="70"/>
-    <w:lsdException w:name="Colorful Shading Accent 6" w:uiPriority="71"/>
-    <w:lsdException w:name="Colorful List Accent 6" w:uiPriority="72"/>
-    <w:lsdException w:name="Colorful Grid Accent 6" w:uiPriority="73"/>
-    <w:lsdException w:name="Subtle Emphasis" w:uiPriority="19" w:qFormat="1"/>
-    <w:lsdException w:name="Intense Emphasis" w:uiPriority="21" w:qFormat="1"/>
-    <w:lsdException w:name="Subtle Reference" w:uiPriority="31" w:qFormat="1"/>
-    <w:lsdException w:name="Intense Reference" w:uiPriority="32" w:qFormat="1"/>
-    <w:lsdException w:name="Book Title" w:uiPriority="33" w:qFormat="1"/>
-    <w:lsdException w:name="Bibliography" w:semiHidden="1" w:uiPriority="37" w:unhideWhenUsed="1"/>
-    <w:lsdException w:name="TOC Heading" w:semiHidden="1" w:uiPriority="39" w:unhideWhenUsed="1" w:qFormat="1"/>
-    <w:lsdException w:name="Plain Table 1" w:uiPriority="41"/>
-    <w:lsdException w:name="Plain Table 2" w:uiPriority="42"/>
-    <w:lsdException w:name="Plain Table 3" w:uiPriority="43"/>
-    <w:lsdException w:name="Plain Table 4" w:uiPriority="44"/>
-    <w:lsdException w:name="Plain Table 5" w:uiPriority="45"/>
-    <w:lsdException w:name="Grid Table Light" w:uiPriority="40"/>
-    <w:lsdException w:name="Grid Table 1 Light" w:uiPriority="46"/>
-    <w:lsdException w:name="Grid Table 2" w:uiPriority="47"/>
-    <w:lsdException w:name="Grid Table 3" w:uiPriority="48"/>
-    <w:lsdException w:name="Grid Table 4" w:uiPriority="49"/>
-    <w:lsdException w:name="Grid Table 5 Dark" w:uiPriority="50"/>
-    <w:lsdException w:name="Grid Table 6 Colorful" w:uiPriority="51"/>
-    <w:lsdException w:name="Grid Table 7 Colorful" w:uiPriority="52"/>
-    <w:lsdException w:name="Grid Table 1 Light Accent 1" w:uiPriority="46"/>
-    <w:lsdException w:name="Grid Table 2 Accent 1" w:uiPriority="47"/>
-    <w:lsdException w:name="Grid Table 3 Accent 1" w:uiPriority="48"/>
-    <w:lsdException w:name="Grid Table 4 Accent 1" w:uiPriority="49"/>
-    <w:lsdException w:name="Grid Table 5 Dark Accent 1" w:uiPriority="50"/>
-    <w:lsdException w:name="Grid Table 6 Colorful Accent 1" w:uiPriority="51"/>
-    <w:lsdException w:name="Grid Table 7 Colorful Accent 1" w:uiPriority="52"/>
-    <w:lsdException w:name="Grid Table 1 Light Accent 2" w:uiPriority="46"/>
-    <w:lsdException w:name="Grid Table 2 Accent 2" w:uiPriority="47"/>
-    <w:lsdException w:name="Grid Table 3 Accent 2" w:uiPriority="48"/>
-    <w:lsdException w:name="Grid Table 4 Accent 2" w:uiPriority="49"/>
-    <w:lsdException w:name="Grid Table 5 Dark Accent 2" w:uiPriority="50"/>
-    <w:lsdException w:name="Grid Table 6 Colorful Accent 2" w:uiPriority="51"/>
-    <w:lsdException w:name="Grid Table 7 Colorful Accent 2" w:uiPriority="52"/>
-    <w:lsdException w:name="Grid Table 1 Light Accent 3" w:uiPriority="46"/>
-    <w:lsdException w:name="Grid Table 2 Accent 3" w:uiPriority="47"/>
-    <w:lsdException w:name="Grid Table 3 Accent 3" w:uiPriority="48"/>
-    <w:lsdException w:name="Grid Table 4 Accent 3" w:uiPriority="49"/>
-    <w:lsdException w:name="Grid Table 5 Dark Accent 3" w:uiPriority="50"/>
-    <w:lsdException w:name="Grid Table 6 Colorful Accent 3" w:uiPriority="51"/>
-    <w:lsdException w:name="Grid Table 7 Colorful Accent 3" w:uiPriority="52"/>
-    <w:lsdException w:name="Grid Table 1 Light Accent 4" w:uiPriority="46"/>
-    <w:lsdException w:name="Grid Table 2 Accent 4" w:uiPriority="47"/>
-    <w:lsdException w:name="Grid Table 3 Accent 4" w:uiPriority="48"/>
-    <w:lsdException w:name="Grid Table 4 Accent 4" w:uiPriority="49"/>
-    <w:lsdException w:name="Grid Table 5 Dark Accent 4" w:uiPriority="50"/>
-    <w:lsdException w:name="Grid Table 6 Colorful Accent 4" w:uiPriority="51"/>
-    <w:lsdException w:name="Grid Table 7 Colorful Accent 4" w:uiPriority="52"/>
-    <w:lsdException w:name="Grid Table 1 Light Accent 5" w:uiPriority="46"/>
-    <w:lsdException w:name="Grid Table 2 Accent 5" w:uiPriority="47"/>
-    <w:lsdException w:name="Grid Table 3 Accent 5" w:uiPriority="48"/>
-    <w:lsdException w:name="Grid Table 4 Accent 5" w:uiPriority="49"/>
-    <w:lsdException w:name="Grid Table 5 Dark Accent 5" w:uiPriority="50"/>
-    <w:lsdException w:name="Grid Table 6 Colorful Accent 5" w:uiPriority="51"/>
-    <w:lsdException w:name="Grid Table 7 Colorful Accent 5" w:uiPriority="52"/>
-    <w:lsdException w:name="Grid Table 1 Light Accent 6" w:uiPriority="46"/>
-    <w:lsdException w:name="Grid Table 2 Accent 6" w:uiPriority="47"/>
-    <w:lsdException w:name="Grid Table 3 Accent 6" w:uiPriority="48"/>
-    <w:lsdException w:name="Grid Table 4 Accent 6" w:uiPriority="49"/>
-    <w:lsdException w:name="Grid Table 5 Dark Accent 6" w:uiPriority="50"/>
-    <w:lsdException w:name="Grid Table 6 Colorful Accent 6" w:uiPriority="51"/>
-    <w:lsdException w:name="Grid Table 7 Colorful Accent 6" w:uiPriority="52"/>
-    <w:lsdException w:name="List Table 1 Light" w:uiPriority="46"/>
-    <w:lsdException w:name="List Table 2" w:uiPriority="47"/>
-    <w:lsdException w:name="List Table 3" w:uiPriority="48"/>
-    <w:lsdException w:name="List Table 4" w:uiPriority="49"/>
-    <w:lsdException w:name="List Table 5 Dark" w:uiPriority="50"/>
-    <w:lsdException w:name="List Table 6 Colorful" w:uiPriority="51"/>
-    <w:lsdException w:name="List Table 7 Colorful" w:uiPriority="52"/>
-    <w:lsdException w:name="List Table 1 Light Accent 1" w:uiPriority="46"/>
-    <w:lsdException w:name="List Table 2 Accent 1" w:uiPriority="47"/>
-    <w:lsdException w:name="List Table 3 Accent 1" w:uiPriority="48"/>
-    <w:lsdException w:name="List Table 4 Accent 1" w:uiPriority="49"/>
-    <w:lsdException w:name="List Table 5 Dark Accent 1" w:uiPriority="50"/>
-    <w:lsdException w:name="List Table 6 Colorful Accent 1" w:uiPriority="51"/>
-    <w:lsdException w:name="List Table 7 Colorful Accent 1" w:uiPriority="52"/>
-    <w:lsdException w:name="List Table 1 Light Accent 2" w:uiPriority="46"/>
-    <w:lsdException w:name="List Table 2 Accent 2" w:uiPriority="47"/>
-    <w:lsdException w:name="List Table 3 Accent 2" w:uiPriority="48"/>
-    <w:lsdException w:name="List Table 4 Accent 2" w:uiPriority="49"/>
-    <w:lsdException w:name="List Table 5 Dark Accent 2" w:uiPriority="50"/>
-    <w:lsdException w:name="List Table 6 Colorful Accent 2" w:uiPriority="51"/>
-    <w:lsdException w:name="List Table 7 Colorful Accent 2" w:uiPriority="52"/>
-    <w:lsdException w:name="List Table 1 Light Accent 3" w:uiPriority="46"/>
-    <w:lsdException w:name="List Table 2 Accent 3" w:uiPriority="47"/>
-    <w:lsdException w:name="List Table 3 Accent 3" w:uiPriority="48"/>
-    <w:lsdException w:name="List Table 4 Accent 3" w:uiPriority="49"/>
-    <w:lsdException w:name="List Table 5 Dark Accent 3" w:uiPriority="50"/>
-    <w:lsdException w:name="List Table 6 Colorful Accent 3" w:uiPriority="51"/>
-    <w:lsdException w:name="List Table 7 Colorful Accent 3" w:uiPriority="52"/>
-    <w:lsdException w:name="List Table 1 Light Accent 4" w:uiPriority="46"/>
-    <w:lsdException w:name="List Table 2 Accent 4" w:uiPriority="47"/>
-    <w:lsdException w:name="List Table 3 Accent 4" w:uiPriority="48"/>
-    <w:lsdException w:name="List Table 4 Accent 4" w:uiPriority="49"/>
-    <w:lsdException w:name="List Table 5 Dark Accent 4" w:uiPriority="50"/>
-    <w:lsdException w:name="List Table 6 Colorful Accent 4" w:uiPriority="51"/>
-    <w:lsdException w:name="List Table 7 Colorful Accent 4" w:uiPriority="52"/>
-    <w:lsdException w:name="List Table 1 Light Accent 5" w:uiPriority="46"/>
-    <w:lsdException w:name="List Table 2 Accent 5" w:uiPriority="47"/>
-    <w:lsdException w:name="List Table 3 Accent 5" w:uiPriority="48"/>
-    <w:lsdException w:name="List Table 4 Accent 5" w:uiPriority="49"/>
-    <w:lsdException w:name="List Table 5 Dark Accent 5" w:uiPriority="50"/>
-    <w:lsdException w:name="List Table 6 Colorful Accent 5" w:uiPriority="51"/>
-    <w:lsdException w:name="List Table 7 Colorful Accent 5" w:uiPriority="52"/>
-    <w:lsdException w:name="List Table 1 Light Accent 6" w:uiPriority="46"/>
-    <w:lsdException w:name="List Table 2 Accent 6" w:uiPriority="47"/>
-    <w:lsdException w:name="List Table 3 Accent 6" w:uiPriority="48"/>
-    <w:lsdException w:name="List Table 4 Accent 6" w:uiPriority="49"/>
-    <w:lsdException w:name="List Table 5 Dark Accent 6" w:uiPriority="50"/>
-    <w:lsdException w:name="List Table 6 Colorful Accent 6" w:uiPriority="51"/>
-    <w:lsdException w:name="List Table 7 Colorful Accent 6" w:uiPriority="52"/>
-    <w:lsdException w:name="Mention" w:semiHidden="1" w:unhideWhenUsed="1"/>
-    <w:lsdException w:name="Smart Hyperlink" w:semiHidden="1" w:unhideWhenUsed="1"/>
-    <w:lsdException w:name="Hashtag" w:semiHidden="1" w:unhideWhenUsed="1"/>
-    <w:lsdException w:name="Unresolved Mention" w:semiHidden="1" w:unhideWhenUsed="1"/>
-  </w:latentStyles>
-  <w:style w:type="paragraph" w:default="1" w:styleId="Normal">
-    <w:name w:val="Normal"/>
-    <w:qFormat/>
-  </w:style>
-  <w:style w:type="character" w:default="1" w:styleId="DefaultParagraphFont">
-    <w:name w:val="Default Paragraph Font"/>
-    <w:uiPriority w:val="1"/>
-    <w:semiHidden/>
-    <w:unhideWhenUsed/>
-  </w:style>
-  <w:style w:type="table" w:default="1" w:styleId="TableNormal">
-    <w:name w:val="Normal Table"/>
-    <w:uiPriority w:val="99"/>
-    <w:semiHidden/>
-    <w:unhideWhenUsed/>
-    <w:tblPr>
-      <w:tblInd w:w="0" w:type="dxa"/>
-      <w:tblCellMar>
-        <w:top w:w="0" w:type="dxa"/>
-        <w:left w:w="108" w:type="dxa"/>
-        <w:bottom w:w="0" w:type="dxa"/>
-        <w:right w:w="108" w:type="dxa"/>
-      </w:tblCellMar>
-    </w:tblPr>
-  </w:style>
-  <w:style w:type="numbering" w:default="1" w:styleId="NoList">
-    <w:name w:val="No List"/>
-    <w:uiPriority w:val="99"/>
-    <w:semiHidden/>
-    <w:unhideWhenUsed/>
-  </w:style>
-  <w:style w:type="character" w:styleId="PlaceholderText">
-    <w:name w:val="Placeholder Text"/>
-    <w:basedOn w:val="DefaultParagraphFont"/>
-    <w:uiPriority w:val="99"/>
-    <w:semiHidden/>
-    <w:rPr>
-      <w:color w:val="808080"/>
-    </w:rPr>
-  </w:style>
-  <w:style w:type="paragraph" w:customStyle="1" w:styleId="DADD24510F454F4BAE2DAF93605E1497">
-    <w:name w:val="DADD24510F454F4BAE2DAF93605E1497"/>
-  </w:style>
-  <w:style w:type="paragraph" w:customStyle="1" w:styleId="D1836192157A8244B9CC50D802A2212C">
-    <w:name w:val="D1836192157A8244B9CC50D802A2212C"/>
-  </w:style>
-  <w:style w:type="paragraph" w:customStyle="1" w:styleId="87F158B759B489409244D88494F9032E">
-    <w:name w:val="87F158B759B489409244D88494F9032E"/>
-  </w:style>
-  <w:style w:type="paragraph" w:customStyle="1" w:styleId="6C9FD71AA13F5D47B3C3D40DA85D6E7B">
-    <w:name w:val="6C9FD71AA13F5D47B3C3D40DA85D6E7B"/>
-  </w:style>
-  <w:style w:type="paragraph" w:customStyle="1" w:styleId="2A842E521739FB4FA060D3BFC3DE163D">
-    <w:name w:val="2A842E521739FB4FA060D3BFC3DE163D"/>
-  </w:style>
-  <w:style w:type="paragraph" w:customStyle="1" w:styleId="05F86255AF6AC44FB4406CF6D4ED9482">
-    <w:name w:val="05F86255AF6AC44FB4406CF6D4ED9482"/>
-  </w:style>
-</w:styles>
-</file>
-
-<file path=word/glossary/webSettings.xml><?xml version="1.0" encoding="utf-8"?>
-<w:webSettings xmlns:mc="http://schemas.openxmlformats.org/markup-compatibility/2006" xmlns:r="http://schemas.openxmlformats.org/officeDocument/2006/relationships" xmlns:w="http://schemas.openxmlformats.org/wordprocessingml/2006/main" xmlns:w14="http://schemas.microsoft.com/office/word/2010/wordml" xmlns:w15="http://schemas.microsoft.com/office/word/2012/wordml" xmlns:w16cid="http://schemas.microsoft.com/office/word/2016/wordml/cid" xmlns:w16se="http://schemas.microsoft.com/office/word/2015/wordml/symex" mc:Ignorable="w14 w15 w16se w16cid">
-  <w:optimizeForBrowser/>
-  <w:allowPNG/>
-</w:webSettings>
 </file>
 
 <file path=word/theme/theme1.xml><?xml version="1.0" encoding="utf-8"?>
@@ -8712,7 +7698,7 @@
 </file>
 
 <file path=customXml/itemProps1.xml><?xml version="1.0" encoding="utf-8"?>
-<ds:datastoreItem xmlns:ds="http://schemas.openxmlformats.org/officeDocument/2006/customXml" ds:itemID="{E203AA9F-0091-B44E-B05F-EA077ECD67AE}">
+<ds:datastoreItem xmlns:ds="http://schemas.openxmlformats.org/officeDocument/2006/customXml" ds:itemID="{3E08A888-FA58-4DE4-976B-F69BC83D0AF2}">
   <ds:schemaRefs>
     <ds:schemaRef ds:uri="http://schemas.openxmlformats.org/officeDocument/2006/bibliography"/>
   </ds:schemaRefs>

</xml_diff>

<commit_message>
Correct surname in UISpecDoc
</commit_message>
<xml_diff>
--- a/docs/ui_spec_document/src/UISpecDocGroup20.docx
+++ b/docs/ui_spec_document/src/UISpecDocGroup20.docx
@@ -5,7 +5,7 @@
     <w:sdt>
       <w:sdtPr>
         <w:text/>
-        <w:id w:val="463571566"/>
+        <w:id w:val="1621126321"/>
         <w:dataBinding w:prefixMappings="xmlns:ns0='http://purl.org/dc/elements/1.1/' xmlns:ns1='http://schemas.openxmlformats.org/package/2006/metadata/core-properties' " w:xpath="/ns1:coreProperties[1]/ns0:title[1]" w:storeItemID="{6C3C8BC8-F283-45AE-878A-BAB7291924A1}"/>
         <w:alias w:val="Title"/>
       </w:sdtPr>
@@ -28,7 +28,7 @@
     <w:sdt>
       <w:sdtPr>
         <w:text/>
-        <w:id w:val="697390340"/>
+        <w:id w:val="346743856"/>
         <w:dataBinding w:prefixMappings="xmlns:ns0='http://purl.org/dc/elements/1.1/' xmlns:ns1='http://schemas.openxmlformats.org/package/2006/metadata/core-properties' " w:xpath="/ns1:coreProperties[1]/ns0:subject[1]" w:storeItemID="{6C3C8BC8-F283-45AE-878A-BAB7291924A1}"/>
         <w:alias w:val="Subject"/>
       </w:sdtPr>
@@ -110,7 +110,15 @@
               <w:sdtContent>
                 <w:r>
                   <w:rPr/>
-                  <w:t>Oscar Peacock [</w:t>
+                  <w:t>Oscar P</w:t>
+                </w:r>
+                <w:r>
+                  <w:rPr/>
+                  <w:t>o</w:t>
+                </w:r>
+                <w:r>
+                  <w:rPr/>
+                  <w:t>cock [</w:t>
                 </w:r>
                 <w:r>
                   <w:rPr/>
@@ -219,15 +227,7 @@
             </w:pPr>
             <w:r>
               <w:rPr/>
-              <w:t>2</w:t>
-            </w:r>
-            <w:r>
-              <w:rPr/>
-              <w:t>9</w:t>
-            </w:r>
-            <w:r>
-              <w:rPr/>
-              <w:t>th March 2020</w:t>
+              <w:t>29th March 2020</w:t>
             </w:r>
           </w:p>
         </w:tc>
@@ -358,7 +358,7 @@
                 <wp:positionV relativeFrom="paragraph">
                   <wp:posOffset>5473700</wp:posOffset>
                 </wp:positionV>
-                <wp:extent cx="3272790" cy="1267460"/>
+                <wp:extent cx="3273425" cy="1268095"/>
                 <wp:effectExtent l="0" t="0" r="0" b="0"/>
                 <wp:wrapNone/>
                 <wp:docPr id="1" name="Text Box 3"/>
@@ -369,7 +369,7 @@
                       <wps:spPr>
                         <a:xfrm>
                           <a:off x="0" y="0"/>
-                          <a:ext cx="3272040" cy="1266840"/>
+                          <a:ext cx="3272760" cy="1267560"/>
                         </a:xfrm>
                         <a:prstGeom prst="rect">
                           <a:avLst/>
@@ -499,7 +499,7 @@
           </mc:Choice>
           <mc:Fallback>
             <w:pict>
-              <v:rect id="shape_0" ID="Text Box 3" fillcolor="white" stroked="f" style="position:absolute;margin-left:176.85pt;margin-top:431pt;width:257.6pt;height:99.7pt;mso-position-horizontal-relative:page" wp14:anchorId="27C42C05">
+              <v:rect id="shape_0" ID="Text Box 3" fillcolor="white" stroked="f" style="position:absolute;margin-left:176.85pt;margin-top:431pt;width:257.65pt;height:99.75pt;mso-position-horizontal-relative:page" wp14:anchorId="27C42C05">
                 <w10:wrap type="square"/>
                 <v:fill o:detectmouseclick="t" type="solid" color2="black"/>
                 <v:stroke color="#3465a4" joinstyle="round" endcap="flat"/>
@@ -634,7 +634,7 @@
           <w:docPartGallery w:val="Table of Contents"/>
           <w:docPartUnique w:val="true"/>
         </w:docPartObj>
-        <w:id w:val="360957953"/>
+        <w:id w:val="526792811"/>
       </w:sdtPr>
       <w:sdtContent>
         <w:p>
@@ -6772,7 +6772,7 @@
       <w:kern w:val="0"/>
       <w:sz w:val="20"/>
       <w:szCs w:val="20"/>
-      <w:lang w:eastAsia="en-US" w:val="en-GB" w:bidi="ar-SA"/>
+      <w:lang w:val="en-GB" w:eastAsia="en-US" w:bidi="ar-SA"/>
     </w:rPr>
   </w:style>
   <w:style w:type="paragraph" w:styleId="Heading1">

</xml_diff>